<commit_message>
more tests where completed.
</commit_message>
<xml_diff>
--- a/Paper/Dissertation.docx
+++ b/Paper/Dissertation.docx
@@ -177,7 +177,6 @@
                                 <w:lang w:val="en-GB"/>
                               </w:rPr>
                             </w:pPr>
-                            <w:bookmarkStart w:id="0" w:name="_GoBack"/>
                             <w:r>
                               <w:rPr>
                                 <w:lang w:val="en-GB"/>
@@ -338,21 +337,7 @@
                               <w:rPr>
                                 <w:lang w:val="en-GB"/>
                               </w:rPr>
-                              <w:t xml:space="preserve">Retrieve the adjacent elements of </w:t>
-                            </w:r>
-                            <w:proofErr w:type="gramStart"/>
-                            <w:r>
-                              <w:rPr>
-                                <w:lang w:val="en-GB"/>
-                              </w:rPr>
-                              <w:t>P,</w:t>
-                            </w:r>
-                            <w:proofErr w:type="gramEnd"/>
-                            <w:r>
-                              <w:rPr>
-                                <w:lang w:val="en-GB"/>
-                              </w:rPr>
-                              <w:t xml:space="preserve"> calculate their G, H, and F values. </w:t>
+                              <w:t xml:space="preserve">Retrieve the adjacent elements of P, calculate their G, H, and F values. </w:t>
                             </w:r>
                           </w:p>
                           <w:p>
@@ -444,7 +429,6 @@
                               </w:rPr>
                               <w:t>Once the goal node has been found, retrace to all the parents of the node to get the path to the node.</w:t>
                             </w:r>
-                            <w:bookmarkEnd w:id="0"/>
                           </w:p>
                         </w:txbxContent>
                       </wps:txbx>
@@ -810,11 +794,9 @@
         <w:pStyle w:val="Abstract"/>
         <w:spacing w:after="0"/>
       </w:pPr>
-      <w:proofErr w:type="gramStart"/>
       <w:r>
         <w:t>Algorithms, Performance, Design, Experimentation.</w:t>
       </w:r>
-      <w:proofErr w:type="gramEnd"/>
     </w:p>
     <w:p>
       <w:pPr>
@@ -855,7 +837,6 @@
           <w:lang w:val="en-US"/>
         </w:rPr>
       </w:pPr>
-      <w:proofErr w:type="gramStart"/>
       <w:r>
         <w:rPr>
           <w:rFonts w:ascii="Times New Roman" w:hAnsi="Times New Roman" w:cs="Times New Roman"/>
@@ -874,7 +855,6 @@
         </w:rPr>
         <w:t xml:space="preserve"> C++, Just-in-time Pathfinding.</w:t>
       </w:r>
-      <w:proofErr w:type="gramEnd"/>
     </w:p>
     <w:p>
       <w:pPr>
@@ -1109,15 +1089,7 @@
         <w:ind w:firstLine="0"/>
       </w:pPr>
       <w:r>
-        <w:t xml:space="preserve">The A* algorithm (pronounced </w:t>
-      </w:r>
-      <w:proofErr w:type="spellStart"/>
-      <w:r>
-        <w:t>Astar</w:t>
-      </w:r>
-      <w:proofErr w:type="spellEnd"/>
-      <w:r>
-        <w:t xml:space="preserve">) </w:t>
+        <w:t xml:space="preserve">The A* algorithm (pronounced Astar) </w:t>
       </w:r>
       <w:r>
         <w:t>is the most commonly used and one of the most efficient algo</w:t>
@@ -1221,33 +1193,52 @@
         <w:t xml:space="preserve"> these spaces are of different sizes, but for this project, we will consider that all the nodes are of the same size</w:t>
       </w:r>
       <w:r>
-        <w:t xml:space="preserve">. </w:t>
-      </w:r>
-      <w:r>
-        <w:t>It is also important to say, that each map has a set of nodes where the agent (agent will be, from now on, the name given to the element, or the AI, that is path-finding through the map) can’t move, this nodes will be called obstacles.</w:t>
+        <w:t xml:space="preserve"> and that </w:t>
+      </w:r>
+      <w:r>
+        <w:t>one node can only be occupied by one agent</w:t>
       </w:r>
       <w:r>
         <w:t xml:space="preserve"> </w:t>
       </w:r>
       <w:r>
-        <w:t xml:space="preserve">Usually, the most simplistic pathfinding problems use the relationship of one agent for one node, which means that only one agent can occupy one node at a given time. </w:t>
-      </w:r>
+        <w:t xml:space="preserve">(agent will be, from now on, the name given to the element, or the AI, that is path-finding through the map) </w:t>
+      </w:r>
+      <w:r>
+        <w:t>at any g</w:t>
+      </w:r>
+      <w:r>
+        <w:t>iven time.</w:t>
+      </w:r>
+      <w:r>
+        <w:t xml:space="preserve"> </w:t>
+      </w:r>
+      <w:r>
+        <w:t>It is also important to say, that each map has</w:t>
+      </w:r>
+      <w:r>
+        <w:t xml:space="preserve"> a set of nodes where the agent </w:t>
+      </w:r>
+      <w:r>
+        <w:t>can’t move, this nodes will be called obstacles.</w:t>
+      </w:r>
+      <w:r>
+        <w:t xml:space="preserve"> </w:t>
+      </w:r>
+    </w:p>
+    <w:p>
+      <w:pPr>
+        <w:pStyle w:val="BodyTextIndent"/>
+        <w:ind w:firstLine="0"/>
+      </w:pPr>
       <w:r>
         <w:t xml:space="preserve">Each </w:t>
       </w:r>
       <w:r>
-        <w:t xml:space="preserve">available </w:t>
-      </w:r>
-      <w:proofErr w:type="gramStart"/>
-      <w:r>
-        <w:t>node</w:t>
-      </w:r>
-      <w:r>
-        <w:t>,</w:t>
-      </w:r>
-      <w:proofErr w:type="gramEnd"/>
-      <w:r>
-        <w:t xml:space="preserve"> contains</w:t>
+        <w:t>available node</w:t>
+      </w:r>
+      <w:r>
+        <w:t>, contains</w:t>
       </w:r>
       <w:r>
         <w:t xml:space="preserve"> 3 values: F, G, and H.</w:t>
@@ -1268,11 +1259,7 @@
         <w:t>to that node. The v</w:t>
       </w:r>
       <w:r>
-        <w:t xml:space="preserve">alue of H is the Heuristic value, this value represents an approximation cost from the node being calculated, and the </w:t>
-      </w:r>
-      <w:r>
-        <w:lastRenderedPageBreak/>
-        <w:t>target of the path-finding (without taking into account any obstacles)</w:t>
+        <w:t>alue of H is the Heuristic value, this value represents an approximation cost from the node being calculated, and the target of the path-finding (without taking into account any obstacles)</w:t>
       </w:r>
       <w:sdt>
         <w:sdtPr>
@@ -1312,7 +1299,11 @@
         <w:t xml:space="preserve"> N</w:t>
       </w:r>
       <w:r>
-        <w:t xml:space="preserve">ormally, a Manhattan Heuristic </w:t>
+        <w:t xml:space="preserve">ormally, a Manhattan </w:t>
+      </w:r>
+      <w:r>
+        <w:lastRenderedPageBreak/>
+        <w:t xml:space="preserve">Heuristic </w:t>
       </w:r>
       <w:r>
         <w:t xml:space="preserve">(the sums of the x and y distances to the destination) </w:t>
@@ -1361,23 +1352,45 @@
         <w:t xml:space="preserve"> </w:t>
       </w:r>
       <w:r>
-        <w:t>Finally, the value of F is the sum of the G value and the H value of a node.</w:t>
-      </w:r>
-      <w:r>
-        <w:t xml:space="preserve"> The calculated</w:t>
-      </w:r>
-      <w:r>
-        <w:t xml:space="preserve"> F value will be the value that will be used to compare nodes against each other.</w:t>
+        <w:t xml:space="preserve">Finally, the value of F is the sum of the G </w:t>
+      </w:r>
+      <w:r>
+        <w:t>value and the H value of a node;</w:t>
+      </w:r>
+      <w:r>
+        <w:t xml:space="preserve"> the </w:t>
+      </w:r>
+      <w:r>
+        <w:t xml:space="preserve">newly calculated </w:t>
+      </w:r>
+      <w:r>
+        <w:t>F value</w:t>
+      </w:r>
+      <w:r>
+        <w:t xml:space="preserve"> is</w:t>
       </w:r>
       <w:r>
         <w:t xml:space="preserve"> </w:t>
       </w:r>
       <w:r>
-        <w:t xml:space="preserve">When pathfinding with A*, there are also two important terms that need to be discussed: open list and closed list. The open list is a list of nodes that are going to be processed, and the closed list is a list of the elements that where already processed. </w:t>
-      </w:r>
-      <w:proofErr w:type="gramStart"/>
-      <w:r>
-        <w:t>To further understand the terms that where just explained, please refer to the</w:t>
+        <w:t>normally</w:t>
+      </w:r>
+      <w:r>
+        <w:t xml:space="preserve"> used to compare nodes against each other</w:t>
+      </w:r>
+      <w:r>
+        <w:t xml:space="preserve"> when pathfinding</w:t>
+      </w:r>
+      <w:bookmarkStart w:id="0" w:name="_GoBack"/>
+      <w:bookmarkEnd w:id="0"/>
+      <w:r>
+        <w:t>.</w:t>
+      </w:r>
+      <w:r>
+        <w:t xml:space="preserve"> </w:t>
+      </w:r>
+      <w:r>
+        <w:t>When pathfinding with A*, there are also two important terms that need to be discussed: open list and closed list. The open list is a list of nodes that are going to be processed, and the closed list is a list of the elements that where already processed. To further understand the terms that where just explained, please refer to the</w:t>
       </w:r>
       <w:r>
         <w:t xml:space="preserve"> A* </w:t>
@@ -1395,11 +1408,7 @@
         <w:t>Algorithm</w:t>
       </w:r>
       <w:r>
-        <w:t xml:space="preserve"> 1.</w:t>
-      </w:r>
-      <w:proofErr w:type="gramEnd"/>
-      <w:r>
-        <w:t xml:space="preserve"> </w:t>
+        <w:t xml:space="preserve"> 1. </w:t>
       </w:r>
     </w:p>
     <w:p>
@@ -1604,7 +1613,6 @@
       <w:r>
         <w:t xml:space="preserve">. </w:t>
       </w:r>
-      <w:proofErr w:type="gramStart"/>
       <w:r>
         <w:t>For this type of scenarios, A* presents serious problems, since it ignores the other agents, or it even treats them as obstacles</w:t>
       </w:r>
@@ -1645,33 +1653,24 @@
       <w:r>
         <w:t>.</w:t>
       </w:r>
-      <w:proofErr w:type="gramEnd"/>
       <w:r>
         <w:t xml:space="preserve"> </w:t>
       </w:r>
       <w:r>
-        <w:t xml:space="preserve">The solution for </w:t>
-      </w:r>
-      <w:proofErr w:type="gramStart"/>
-      <w:r>
-        <w:t>this,</w:t>
-      </w:r>
-      <w:proofErr w:type="gramEnd"/>
-      <w:r>
-        <w:t xml:space="preserve"> is </w:t>
+        <w:t xml:space="preserve">The solution for this, is </w:t>
       </w:r>
       <w:r>
         <w:t xml:space="preserve">to </w:t>
       </w:r>
       <w:r>
-        <w:t xml:space="preserve">use a cooperative pathfinding algorithm. A cooperative pathfinding algorithm can be described as an algorithm where every agent </w:t>
+        <w:t>use a cooperative pathfinding algorithm. A cooperative pathfinding algorithm can be described as an algorithm where every agent “knows” of the other agents “intentions”</w:t>
+      </w:r>
+      <w:r>
+        <w:t xml:space="preserve">. The algorithms still </w:t>
       </w:r>
       <w:r>
         <w:lastRenderedPageBreak/>
-        <w:t>“knows” of the other agents “intentions”</w:t>
-      </w:r>
-      <w:r>
-        <w:t>. The algorithms still use A*, but they use it on a way where each agent takes into account other agents path</w:t>
+        <w:t>use A*, but they use it on a way where each agent takes into account other agents path</w:t>
       </w:r>
       <w:r>
         <w:t xml:space="preserve"> </w:t>
@@ -1843,15 +1842,7 @@
         <w:t>project is</w:t>
       </w:r>
       <w:r>
-        <w:t xml:space="preserve"> because of the just-in-time capabilities that the algorithm presents, which will </w:t>
-      </w:r>
-      <w:proofErr w:type="gramStart"/>
-      <w:r>
-        <w:t>fully</w:t>
-      </w:r>
-      <w:proofErr w:type="gramEnd"/>
-      <w:r>
-        <w:t xml:space="preserve"> described up next.</w:t>
+        <w:t xml:space="preserve"> because of the just-in-time capabilities that the algorithm presents, which will fully described up next.</w:t>
       </w:r>
     </w:p>
     <w:p>
@@ -1908,27 +1899,7 @@
           <w:szCs w:val="20"/>
           <w:lang w:val="en-US"/>
         </w:rPr>
-        <w:t xml:space="preserve"> main </w:t>
-      </w:r>
-      <w:proofErr w:type="gramStart"/>
-      <w:r>
-        <w:rPr>
-          <w:rFonts w:ascii="Times New Roman" w:eastAsia="Times New Roman" w:hAnsi="Times New Roman" w:cs="Times New Roman"/>
-          <w:sz w:val="18"/>
-          <w:szCs w:val="20"/>
-          <w:lang w:val="en-US"/>
-        </w:rPr>
-        <w:t>problem</w:t>
-      </w:r>
-      <w:proofErr w:type="gramEnd"/>
-      <w:r>
-        <w:rPr>
-          <w:rFonts w:ascii="Times New Roman" w:eastAsia="Times New Roman" w:hAnsi="Times New Roman" w:cs="Times New Roman"/>
-          <w:sz w:val="18"/>
-          <w:szCs w:val="20"/>
-          <w:lang w:val="en-US"/>
-        </w:rPr>
-        <w:t xml:space="preserve"> </w:t>
+        <w:t xml:space="preserve"> main problem </w:t>
       </w:r>
       <w:r>
         <w:rPr>
@@ -2302,17 +2273,7 @@
           <w:szCs w:val="20"/>
           <w:lang w:val="en-US"/>
         </w:rPr>
-        <w:t xml:space="preserve">The concept of this algorithm is simple. If you have n number of agents, you start calculating agent 1’s path. Since it is the first agent, you calculate its path as if it was the only agent on the map. After the path has been calculated, the second agent’s path is calculated around the first agent’s path. When the third agent’s path is calculated, it is calculated around the first and the second’s agent’s path, and so on. This is just an overview of what the algorithm </w:t>
-      </w:r>
-      <w:proofErr w:type="gramStart"/>
-      <w:r>
-        <w:rPr>
-          <w:rFonts w:ascii="Times New Roman" w:eastAsia="Times New Roman" w:hAnsi="Times New Roman" w:cs="Times New Roman"/>
-          <w:sz w:val="18"/>
-          <w:szCs w:val="20"/>
-          <w:lang w:val="en-US"/>
-        </w:rPr>
-        <w:t>does</w:t>
+        <w:t>The concept of this algorithm is simple. If you have n number of agents, you start calculating agent 1’s path. Since it is the first agent, you calculate its path as if it was the only agent on the map. After the path has been calculated, the second agent’s path is calculated around the first agent’s path. When the third agent’s path is calculated, it is calculated around the first and the second’s agent’s path, and so on. This is just an overview of what the algorithm does</w:t>
       </w:r>
       <w:r>
         <w:rPr>
@@ -2323,7 +2284,6 @@
         </w:rPr>
         <w:t>,</w:t>
       </w:r>
-      <w:proofErr w:type="gramEnd"/>
       <w:r>
         <w:rPr>
           <w:rFonts w:ascii="Times New Roman" w:eastAsia="Times New Roman" w:hAnsi="Times New Roman" w:cs="Times New Roman"/>
@@ -2471,27 +2431,7 @@
           <w:szCs w:val="20"/>
           <w:lang w:val="en-US"/>
         </w:rPr>
-        <w:t xml:space="preserve"> that </w:t>
-      </w:r>
-      <w:proofErr w:type="gramStart"/>
-      <w:r>
-        <w:rPr>
-          <w:rFonts w:ascii="Times New Roman" w:eastAsia="Times New Roman" w:hAnsi="Times New Roman" w:cs="Times New Roman"/>
-          <w:sz w:val="18"/>
-          <w:szCs w:val="20"/>
-          <w:lang w:val="en-US"/>
-        </w:rPr>
-        <w:t>is</w:t>
-      </w:r>
-      <w:proofErr w:type="gramEnd"/>
-      <w:r>
-        <w:rPr>
-          <w:rFonts w:ascii="Times New Roman" w:eastAsia="Times New Roman" w:hAnsi="Times New Roman" w:cs="Times New Roman"/>
-          <w:sz w:val="18"/>
-          <w:szCs w:val="20"/>
-          <w:lang w:val="en-US"/>
-        </w:rPr>
-        <w:t xml:space="preserve"> essential to add a third dimension to the pathfinding problem: time. </w:t>
+        <w:t xml:space="preserve"> that is essential to add a third dimension to the pathfinding problem: time. </w:t>
       </w:r>
       <w:r>
         <w:rPr>
@@ -2701,7 +2641,6 @@
         </w:rPr>
         <w:t xml:space="preserve">. </w:t>
       </w:r>
-      <w:proofErr w:type="gramStart"/>
       <w:r>
         <w:rPr>
           <w:rFonts w:ascii="Times New Roman" w:eastAsia="Times New Roman" w:hAnsi="Times New Roman" w:cs="Times New Roman"/>
@@ -2745,17 +2684,7 @@
           <w:szCs w:val="20"/>
           <w:lang w:val="en-US"/>
         </w:rPr>
-        <w:t>.</w:t>
-      </w:r>
-      <w:proofErr w:type="gramEnd"/>
-      <w:r>
-        <w:rPr>
-          <w:rFonts w:ascii="Times New Roman" w:eastAsia="Times New Roman" w:hAnsi="Times New Roman" w:cs="Times New Roman"/>
-          <w:sz w:val="18"/>
-          <w:szCs w:val="20"/>
-          <w:lang w:val="en-US"/>
-        </w:rPr>
-        <w:t xml:space="preserve"> On a spatial map, the agent will be currently at position (x, y) while the new position will be (x, y + 1); however, on a time-space map,</w:t>
+        <w:t>. On a spatial map, the agent will be currently at position (x, y) while the new position will be (x, y + 1); however, on a time-space map,</w:t>
       </w:r>
       <w:r>
         <w:rPr>
@@ -3012,27 +2941,7 @@
           <w:szCs w:val="20"/>
           <w:lang w:val="en-US"/>
         </w:rPr>
-        <w:t xml:space="preserve">This movement is needed in case the </w:t>
-      </w:r>
-      <w:proofErr w:type="gramStart"/>
-      <w:r>
-        <w:rPr>
-          <w:rFonts w:ascii="Times New Roman" w:eastAsia="Times New Roman" w:hAnsi="Times New Roman" w:cs="Times New Roman"/>
-          <w:sz w:val="18"/>
-          <w:szCs w:val="20"/>
-          <w:lang w:val="en-US"/>
-        </w:rPr>
-        <w:t>agents needs</w:t>
-      </w:r>
-      <w:proofErr w:type="gramEnd"/>
-      <w:r>
-        <w:rPr>
-          <w:rFonts w:ascii="Times New Roman" w:eastAsia="Times New Roman" w:hAnsi="Times New Roman" w:cs="Times New Roman"/>
-          <w:sz w:val="18"/>
-          <w:szCs w:val="20"/>
-          <w:lang w:val="en-US"/>
-        </w:rPr>
-        <w:t xml:space="preserve"> to maintain stationary until a node is released. The pause movement can </w:t>
+        <w:t xml:space="preserve">This movement is needed in case the agents needs to maintain stationary until a node is released. The pause movement can </w:t>
       </w:r>
       <w:r>
         <w:rPr>
@@ -3042,27 +2951,7 @@
           <w:lang w:val="en-US"/>
         </w:rPr>
         <w:lastRenderedPageBreak/>
-        <w:t xml:space="preserve">be described as starting at the position (x, y, </w:t>
-      </w:r>
-      <w:proofErr w:type="gramStart"/>
-      <w:r>
-        <w:rPr>
-          <w:rFonts w:ascii="Times New Roman" w:eastAsia="Times New Roman" w:hAnsi="Times New Roman" w:cs="Times New Roman"/>
-          <w:sz w:val="18"/>
-          <w:szCs w:val="20"/>
-          <w:lang w:val="en-US"/>
-        </w:rPr>
-        <w:t>t</w:t>
-      </w:r>
-      <w:proofErr w:type="gramEnd"/>
-      <w:r>
-        <w:rPr>
-          <w:rFonts w:ascii="Times New Roman" w:eastAsia="Times New Roman" w:hAnsi="Times New Roman" w:cs="Times New Roman"/>
-          <w:sz w:val="18"/>
-          <w:szCs w:val="20"/>
-          <w:lang w:val="en-US"/>
-        </w:rPr>
-        <w:t xml:space="preserve">) and moving to the position (x, y, t + 1) </w:t>
+        <w:t xml:space="preserve">be described as starting at the position (x, y, t) and moving to the position (x, y, t + 1) </w:t>
       </w:r>
       <w:sdt>
         <w:sdtPr>
@@ -3319,27 +3208,7 @@
           <w:szCs w:val="20"/>
           <w:lang w:val="en-US"/>
         </w:rPr>
-        <w:t xml:space="preserve"> Using a reservation table on </w:t>
-      </w:r>
-      <w:proofErr w:type="gramStart"/>
-      <w:r>
-        <w:rPr>
-          <w:rFonts w:ascii="Times New Roman" w:eastAsia="Times New Roman" w:hAnsi="Times New Roman" w:cs="Times New Roman"/>
-          <w:sz w:val="18"/>
-          <w:szCs w:val="20"/>
-          <w:lang w:val="en-US"/>
-        </w:rPr>
-        <w:t>this cooperative pathfinding algorithms</w:t>
-      </w:r>
-      <w:proofErr w:type="gramEnd"/>
-      <w:r>
-        <w:rPr>
-          <w:rFonts w:ascii="Times New Roman" w:eastAsia="Times New Roman" w:hAnsi="Times New Roman" w:cs="Times New Roman"/>
-          <w:sz w:val="18"/>
-          <w:szCs w:val="20"/>
-          <w:lang w:val="en-US"/>
-        </w:rPr>
-        <w:t xml:space="preserve"> is essential since it is the way how one agent can communicate to the others what nodes it is using.</w:t>
+        <w:t xml:space="preserve"> Using a reservation table on this cooperative pathfinding algorithms is essential since it is the way how one agent can communicate to the others what nodes it is using.</w:t>
       </w:r>
     </w:p>
     <w:p>
@@ -4092,25 +3961,14 @@
           <w:lang w:val="en-US"/>
         </w:rPr>
       </w:pPr>
-      <w:proofErr w:type="gramStart"/>
-      <w:r>
-        <w:rPr>
-          <w:rFonts w:ascii="Times New Roman" w:eastAsia="Times New Roman" w:hAnsi="Times New Roman" w:cs="Times New Roman"/>
-          <w:sz w:val="18"/>
-          <w:szCs w:val="20"/>
-          <w:lang w:val="en-US"/>
-        </w:rPr>
-        <w:t>Silvers proposes</w:t>
-      </w:r>
-      <w:proofErr w:type="gramEnd"/>
-      <w:r>
-        <w:rPr>
-          <w:rFonts w:ascii="Times New Roman" w:eastAsia="Times New Roman" w:hAnsi="Times New Roman" w:cs="Times New Roman"/>
-          <w:sz w:val="18"/>
-          <w:szCs w:val="20"/>
-          <w:lang w:val="en-US"/>
-        </w:rPr>
-        <w:t xml:space="preserve"> i</w:t>
+      <w:r>
+        <w:rPr>
+          <w:rFonts w:ascii="Times New Roman" w:eastAsia="Times New Roman" w:hAnsi="Times New Roman" w:cs="Times New Roman"/>
+          <w:sz w:val="18"/>
+          <w:szCs w:val="20"/>
+          <w:lang w:val="en-US"/>
+        </w:rPr>
+        <w:t>Silvers proposes i</w:t>
       </w:r>
       <w:r>
         <w:rPr>
@@ -5205,27 +5063,7 @@
           <w:szCs w:val="20"/>
           <w:lang w:val="en-US"/>
         </w:rPr>
-        <w:t xml:space="preserve">For these reasons, </w:t>
-      </w:r>
-      <w:proofErr w:type="gramStart"/>
-      <w:r>
-        <w:rPr>
-          <w:rFonts w:ascii="Times New Roman" w:eastAsia="Times New Roman" w:hAnsi="Times New Roman" w:cs="Times New Roman"/>
-          <w:sz w:val="18"/>
-          <w:szCs w:val="20"/>
-          <w:lang w:val="en-US"/>
-        </w:rPr>
-        <w:t>an algorithm that possess</w:t>
-      </w:r>
-      <w:proofErr w:type="gramEnd"/>
-      <w:r>
-        <w:rPr>
-          <w:rFonts w:ascii="Times New Roman" w:eastAsia="Times New Roman" w:hAnsi="Times New Roman" w:cs="Times New Roman"/>
-          <w:sz w:val="18"/>
-          <w:szCs w:val="20"/>
-          <w:lang w:val="en-US"/>
-        </w:rPr>
-        <w:t xml:space="preserve"> real-time capabilities is the most viable option for a multi-agent pathfinding scenario. This</w:t>
+        <w:t>For these reasons, an algorithm that possess real-time capabilities is the most viable option for a multi-agent pathfinding scenario. This</w:t>
       </w:r>
       <w:r>
         <w:rPr>
@@ -5261,19 +5099,8 @@
           <w:szCs w:val="20"/>
           <w:lang w:val="en-US"/>
         </w:rPr>
-        <w:t xml:space="preserve">main </w:t>
-      </w:r>
-      <w:proofErr w:type="gramStart"/>
-      <w:r>
-        <w:rPr>
-          <w:rFonts w:ascii="Times New Roman" w:eastAsia="Times New Roman" w:hAnsi="Times New Roman" w:cs="Times New Roman"/>
-          <w:sz w:val="18"/>
-          <w:szCs w:val="20"/>
-          <w:lang w:val="en-US"/>
-        </w:rPr>
-        <w:t>reason</w:t>
-      </w:r>
-      <w:proofErr w:type="gramEnd"/>
+        <w:t>main reason</w:t>
+      </w:r>
       <w:r>
         <w:rPr>
           <w:rFonts w:ascii="Times New Roman" w:eastAsia="Times New Roman" w:hAnsi="Times New Roman" w:cs="Times New Roman"/>
@@ -5781,20 +5608,8 @@
           <w:szCs w:val="20"/>
           <w:lang w:val="en-US"/>
         </w:rPr>
-        <w:t xml:space="preserve">node at a specific time, and if so, paths are modified in order to satisfy the conflict encountered. To better understand this lets have an example where we have agent 1 and agent 2 pathfinding through a map. Suddenly, at time t, both agent 1 and agent 2 try to occupy the same node n. From this we can have to scenarios: whether agent 1 stays at time t in the node it was occupying at time t -1 while agent 2 moves through its route </w:t>
-      </w:r>
-      <w:proofErr w:type="gramStart"/>
-      <w:r>
-        <w:rPr>
-          <w:rFonts w:ascii="Times New Roman" w:eastAsia="Times New Roman" w:hAnsi="Times New Roman" w:cs="Times New Roman"/>
-          <w:kern w:val="28"/>
-          <w:sz w:val="18"/>
-          <w:szCs w:val="20"/>
-          <w:lang w:val="en-US"/>
-        </w:rPr>
-        <w:t>normally,</w:t>
-      </w:r>
-      <w:proofErr w:type="gramEnd"/>
+        <w:t>node at a specific time, and if so, paths are modified in order to satisfy the conflict encountered. To better understand this lets have an example where we have agent 1 and agent 2 pathfinding through a map. Suddenly, at time t, both agent 1 and agent 2 try to occupy the same node n. From this we can have to scenarios: whether agent 1 stays at time t in the node it was occupying at time t -1 while agent 2 moves through its route normally,</w:t>
+      </w:r>
       <w:r>
         <w:rPr>
           <w:rFonts w:ascii="Times New Roman" w:eastAsia="Times New Roman" w:hAnsi="Times New Roman" w:cs="Times New Roman"/>
@@ -6330,17 +6145,7 @@
           <w:szCs w:val="20"/>
           <w:lang w:val="en-US"/>
         </w:rPr>
-        <w:t>Conflict (</w:t>
-      </w:r>
-      <w:proofErr w:type="spellStart"/>
-      <w:r>
-        <w:rPr>
-          <w:rFonts w:ascii="Times New Roman" w:eastAsia="Times New Roman" w:hAnsi="Times New Roman" w:cs="Times New Roman"/>
-          <w:sz w:val="18"/>
-          <w:szCs w:val="20"/>
-          <w:lang w:val="en-US"/>
-        </w:rPr>
-        <w:t>a</w:t>
+        <w:t>Conflict (a</w:t>
       </w:r>
       <w:r>
         <w:rPr>
@@ -6352,25 +6157,14 @@
         </w:rPr>
         <w:t>i</w:t>
       </w:r>
-      <w:proofErr w:type="spellEnd"/>
-      <w:r>
-        <w:rPr>
-          <w:rFonts w:ascii="Times New Roman" w:eastAsia="Times New Roman" w:hAnsi="Times New Roman" w:cs="Times New Roman"/>
-          <w:sz w:val="18"/>
-          <w:szCs w:val="20"/>
-          <w:lang w:val="en-US"/>
-        </w:rPr>
-        <w:t xml:space="preserve">, </w:t>
-      </w:r>
-      <w:proofErr w:type="spellStart"/>
-      <w:r>
-        <w:rPr>
-          <w:rFonts w:ascii="Times New Roman" w:eastAsia="Times New Roman" w:hAnsi="Times New Roman" w:cs="Times New Roman"/>
-          <w:sz w:val="18"/>
-          <w:szCs w:val="20"/>
-          <w:lang w:val="en-US"/>
-        </w:rPr>
-        <w:t>a</w:t>
+      <w:r>
+        <w:rPr>
+          <w:rFonts w:ascii="Times New Roman" w:eastAsia="Times New Roman" w:hAnsi="Times New Roman" w:cs="Times New Roman"/>
+          <w:sz w:val="18"/>
+          <w:szCs w:val="20"/>
+          <w:lang w:val="en-US"/>
+        </w:rPr>
+        <w:t>, a</w:t>
       </w:r>
       <w:r>
         <w:rPr>
@@ -6382,7 +6176,6 @@
         </w:rPr>
         <w:t>j</w:t>
       </w:r>
-      <w:proofErr w:type="spellEnd"/>
       <w:r>
         <w:rPr>
           <w:rFonts w:ascii="Times New Roman" w:eastAsia="Times New Roman" w:hAnsi="Times New Roman" w:cs="Times New Roman"/>
@@ -6399,17 +6192,7 @@
           <w:szCs w:val="20"/>
           <w:lang w:val="en-US"/>
         </w:rPr>
-        <w:t xml:space="preserve">, t): When agents </w:t>
-      </w:r>
-      <w:proofErr w:type="spellStart"/>
-      <w:r>
-        <w:rPr>
-          <w:rFonts w:ascii="Times New Roman" w:eastAsia="Times New Roman" w:hAnsi="Times New Roman" w:cs="Times New Roman"/>
-          <w:sz w:val="18"/>
-          <w:szCs w:val="20"/>
-          <w:lang w:val="en-US"/>
-        </w:rPr>
-        <w:t>a</w:t>
+        <w:t>, t): When agents a</w:t>
       </w:r>
       <w:r>
         <w:rPr>
@@ -6419,9 +6202,17 @@
           <w:vertAlign w:val="subscript"/>
           <w:lang w:val="en-US"/>
         </w:rPr>
-        <w:t>i</w:t>
-      </w:r>
-      <w:proofErr w:type="spellEnd"/>
+        <w:t xml:space="preserve">i </w:t>
+      </w:r>
+      <w:r>
+        <w:rPr>
+          <w:rFonts w:ascii="Times New Roman" w:eastAsia="Times New Roman" w:hAnsi="Times New Roman" w:cs="Times New Roman"/>
+          <w:sz w:val="18"/>
+          <w:szCs w:val="20"/>
+          <w:lang w:val="en-US"/>
+        </w:rPr>
+        <w:t>and a</w:t>
+      </w:r>
       <w:r>
         <w:rPr>
           <w:rFonts w:ascii="Times New Roman" w:eastAsia="Times New Roman" w:hAnsi="Times New Roman" w:cs="Times New Roman"/>
@@ -6430,38 +6221,8 @@
           <w:vertAlign w:val="subscript"/>
           <w:lang w:val="en-US"/>
         </w:rPr>
-        <w:t xml:space="preserve"> </w:t>
-      </w:r>
-      <w:r>
-        <w:rPr>
-          <w:rFonts w:ascii="Times New Roman" w:eastAsia="Times New Roman" w:hAnsi="Times New Roman" w:cs="Times New Roman"/>
-          <w:sz w:val="18"/>
-          <w:szCs w:val="20"/>
-          <w:lang w:val="en-US"/>
-        </w:rPr>
-        <w:t xml:space="preserve">and </w:t>
-      </w:r>
-      <w:proofErr w:type="spellStart"/>
-      <w:r>
-        <w:rPr>
-          <w:rFonts w:ascii="Times New Roman" w:eastAsia="Times New Roman" w:hAnsi="Times New Roman" w:cs="Times New Roman"/>
-          <w:sz w:val="18"/>
-          <w:szCs w:val="20"/>
-          <w:lang w:val="en-US"/>
-        </w:rPr>
-        <w:t>a</w:t>
-      </w:r>
-      <w:r>
-        <w:rPr>
-          <w:rFonts w:ascii="Times New Roman" w:eastAsia="Times New Roman" w:hAnsi="Times New Roman" w:cs="Times New Roman"/>
-          <w:sz w:val="18"/>
-          <w:szCs w:val="20"/>
-          <w:vertAlign w:val="subscript"/>
-          <w:lang w:val="en-US"/>
-        </w:rPr>
         <w:t>j</w:t>
       </w:r>
-      <w:proofErr w:type="spellEnd"/>
       <w:r>
         <w:rPr>
           <w:rFonts w:ascii="Times New Roman" w:eastAsia="Times New Roman" w:hAnsi="Times New Roman" w:cs="Times New Roman"/>
@@ -6779,27 +6540,7 @@
           <w:szCs w:val="20"/>
           <w:lang w:val="en-US"/>
         </w:rPr>
-        <w:t xml:space="preserve">As it was explained before, there are two parts of the CBS algorithm, the high level algorithm and the low level algorithm. The high level </w:t>
-      </w:r>
-      <w:proofErr w:type="gramStart"/>
-      <w:r>
-        <w:rPr>
-          <w:rFonts w:ascii="Times New Roman" w:eastAsia="Times New Roman" w:hAnsi="Times New Roman" w:cs="Times New Roman"/>
-          <w:sz w:val="18"/>
-          <w:szCs w:val="20"/>
-          <w:lang w:val="en-US"/>
-        </w:rPr>
-        <w:t>algorithm,</w:t>
-      </w:r>
-      <w:proofErr w:type="gramEnd"/>
-      <w:r>
-        <w:rPr>
-          <w:rFonts w:ascii="Times New Roman" w:eastAsia="Times New Roman" w:hAnsi="Times New Roman" w:cs="Times New Roman"/>
-          <w:sz w:val="18"/>
-          <w:szCs w:val="20"/>
-          <w:lang w:val="en-US"/>
-        </w:rPr>
-        <w:t xml:space="preserve"> is the algorithm in charge of all the logic behind the management of the constraint tree, and the management and creation of the constraint nodes; while the low level algorithm is in charge of the pathfinding elements.</w:t>
+        <w:t>As it was explained before, there are two parts of the CBS algorithm, the high level algorithm and the low level algorithm. The high level algorithm, is the algorithm in charge of all the logic behind the management of the constraint tree, and the management and creation of the constraint nodes; while the low level algorithm is in charge of the pathfinding elements.</w:t>
       </w:r>
     </w:p>
     <w:p>
@@ -6938,21 +6679,7 @@
                               <w:rPr>
                                 <w:lang w:val="en-GB"/>
                               </w:rPr>
-                              <w:t xml:space="preserve">Create an empty </w:t>
-                            </w:r>
-                            <w:proofErr w:type="gramStart"/>
-                            <w:r>
-                              <w:rPr>
-                                <w:lang w:val="en-GB"/>
-                              </w:rPr>
-                              <w:t>node,</w:t>
-                            </w:r>
-                            <w:proofErr w:type="gramEnd"/>
-                            <w:r>
-                              <w:rPr>
-                                <w:lang w:val="en-GB"/>
-                              </w:rPr>
-                              <w:t xml:space="preserve"> this node will be the root node of our constraint tree.</w:t>
+                              <w:t>Create an empty node, this node will be the root node of our constraint tree.</w:t>
                             </w:r>
                           </w:p>
                           <w:p>
@@ -7720,27 +7447,7 @@
           <w:szCs w:val="20"/>
           <w:lang w:val="en-US"/>
         </w:rPr>
-        <w:t xml:space="preserve">constraints are created. If at the end of the validation there was no conflict, this node is considered the goal node, and the solution to the problem. But, if a conflict was detected at some point, the validation must be completely </w:t>
-      </w:r>
-      <w:proofErr w:type="gramStart"/>
-      <w:r>
-        <w:rPr>
-          <w:rFonts w:ascii="Times New Roman" w:eastAsia="Times New Roman" w:hAnsi="Times New Roman" w:cs="Times New Roman"/>
-          <w:sz w:val="18"/>
-          <w:szCs w:val="20"/>
-          <w:lang w:val="en-US"/>
-        </w:rPr>
-        <w:t>halted,</w:t>
-      </w:r>
-      <w:proofErr w:type="gramEnd"/>
-      <w:r>
-        <w:rPr>
-          <w:rFonts w:ascii="Times New Roman" w:eastAsia="Times New Roman" w:hAnsi="Times New Roman" w:cs="Times New Roman"/>
-          <w:sz w:val="18"/>
-          <w:szCs w:val="20"/>
-          <w:lang w:val="en-US"/>
-        </w:rPr>
-        <w:t xml:space="preserve"> a conflict must be created containing all the agents that are involved in the conflict, and the location and time when the conflict occurs. If a conflict has been detected, </w:t>
+        <w:t xml:space="preserve">constraints are created. If at the end of the validation there was no conflict, this node is considered the goal node, and the solution to the problem. But, if a conflict was detected at some point, the validation must be completely halted, a conflict must be created containing all the agents that are involved in the conflict, and the location and time when the conflict occurs. If a conflict has been detected, </w:t>
       </w:r>
       <w:r>
         <w:rPr>
@@ -8008,17 +7715,7 @@
           <w:szCs w:val="20"/>
           <w:lang w:val="en-US"/>
         </w:rPr>
-        <w:t xml:space="preserve"> using normal A*. </w:t>
-      </w:r>
-      <w:proofErr w:type="gramStart"/>
-      <w:r>
-        <w:rPr>
-          <w:rFonts w:ascii="Times New Roman" w:eastAsia="Times New Roman" w:hAnsi="Times New Roman" w:cs="Times New Roman"/>
-          <w:sz w:val="18"/>
-          <w:szCs w:val="20"/>
-          <w:lang w:val="en-US"/>
-        </w:rPr>
-        <w:t>If there are any constraints that must be taken into</w:t>
+        <w:t xml:space="preserve"> using normal A*. If there are any constraints that must be taken into</w:t>
       </w:r>
       <w:r>
         <w:rPr>
@@ -8057,7 +7754,6 @@
         </w:rPr>
         <w:t>, the pathfinding uses them so the resulting path doesn´t enters in conflict with the other’s path.</w:t>
       </w:r>
-      <w:proofErr w:type="gramEnd"/>
     </w:p>
     <w:p>
       <w:pPr>
@@ -8478,7 +8174,6 @@
         </w:rPr>
         <w:t xml:space="preserve">Multi-Agent Path Planning (or MAPP as it will be referred from now on) is a pathfinding algorithm that identifies all the agents that participate on the map (or at least, all the agents with a solvable solution) and calculates their individual paths without the need of </w:t>
       </w:r>
-      <w:proofErr w:type="spellStart"/>
       <w:r>
         <w:rPr>
           <w:rFonts w:ascii="Times New Roman" w:eastAsia="Times New Roman" w:hAnsi="Times New Roman" w:cs="Times New Roman"/>
@@ -8489,7 +8184,6 @@
         </w:rPr>
         <w:t>replanning</w:t>
       </w:r>
-      <w:proofErr w:type="spellEnd"/>
       <w:r>
         <w:rPr>
           <w:rFonts w:ascii="Times New Roman" w:eastAsia="Times New Roman" w:hAnsi="Times New Roman" w:cs="Times New Roman"/>
@@ -8753,73 +8447,7 @@
           <w:szCs w:val="18"/>
           <w:lang w:val="en-US"/>
         </w:rPr>
-        <w:t xml:space="preserve">there will be no need for </w:t>
-      </w:r>
-      <w:proofErr w:type="spellStart"/>
-      <w:r>
-        <w:rPr>
-          <w:rFonts w:ascii="Times New Roman" w:eastAsia="Times New Roman" w:hAnsi="Times New Roman" w:cs="Times New Roman"/>
-          <w:kern w:val="28"/>
-          <w:sz w:val="18"/>
-          <w:szCs w:val="18"/>
-          <w:lang w:val="en-US"/>
-        </w:rPr>
-        <w:t>replanning</w:t>
-      </w:r>
-      <w:proofErr w:type="spellEnd"/>
-      <w:r>
-        <w:rPr>
-          <w:rFonts w:ascii="Times New Roman" w:eastAsia="Times New Roman" w:hAnsi="Times New Roman" w:cs="Times New Roman"/>
-          <w:kern w:val="28"/>
-          <w:sz w:val="18"/>
-          <w:szCs w:val="18"/>
-          <w:lang w:val="en-US"/>
-        </w:rPr>
-        <w:t xml:space="preserve"> a route at any given point during the runtime of the algorithm (unlike Silver’s where </w:t>
-      </w:r>
-      <w:proofErr w:type="spellStart"/>
-      <w:r>
-        <w:rPr>
-          <w:rFonts w:ascii="Times New Roman" w:eastAsia="Times New Roman" w:hAnsi="Times New Roman" w:cs="Times New Roman"/>
-          <w:kern w:val="28"/>
-          <w:sz w:val="18"/>
-          <w:szCs w:val="18"/>
-          <w:lang w:val="en-US"/>
-        </w:rPr>
-        <w:t>replanning</w:t>
-      </w:r>
-      <w:proofErr w:type="spellEnd"/>
-      <w:r>
-        <w:rPr>
-          <w:rFonts w:ascii="Times New Roman" w:eastAsia="Times New Roman" w:hAnsi="Times New Roman" w:cs="Times New Roman"/>
-          <w:kern w:val="28"/>
-          <w:sz w:val="18"/>
-          <w:szCs w:val="18"/>
-          <w:lang w:val="en-US"/>
-        </w:rPr>
-        <w:t xml:space="preserve"> is done after a certain amount of steps, or CBS where </w:t>
-      </w:r>
-      <w:proofErr w:type="spellStart"/>
-      <w:r>
-        <w:rPr>
-          <w:rFonts w:ascii="Times New Roman" w:eastAsia="Times New Roman" w:hAnsi="Times New Roman" w:cs="Times New Roman"/>
-          <w:kern w:val="28"/>
-          <w:sz w:val="18"/>
-          <w:szCs w:val="18"/>
-          <w:lang w:val="en-US"/>
-        </w:rPr>
-        <w:t>replanning</w:t>
-      </w:r>
-      <w:proofErr w:type="spellEnd"/>
-      <w:r>
-        <w:rPr>
-          <w:rFonts w:ascii="Times New Roman" w:eastAsia="Times New Roman" w:hAnsi="Times New Roman" w:cs="Times New Roman"/>
-          <w:kern w:val="28"/>
-          <w:sz w:val="18"/>
-          <w:szCs w:val="18"/>
-          <w:lang w:val="en-US"/>
-        </w:rPr>
-        <w:t xml:space="preserve"> is done if any conflict is found in the map). On simple words, the algorithms gets all the agents on the map and starts calculating their paths, if during the </w:t>
+        <w:t xml:space="preserve">there will be no need for replanning a route at any given point during the runtime of the algorithm (unlike Silver’s where replanning is done after a certain amount of steps, or CBS where replanning is done if any conflict is found in the map). On simple words, the algorithms gets all the agents on the map and starts calculating their paths, if during the </w:t>
       </w:r>
       <w:r>
         <w:rPr>
@@ -8943,7 +8571,6 @@
         </w:rPr>
         <w:t xml:space="preserve"> </w:t>
       </w:r>
-      <w:proofErr w:type="spellStart"/>
       <w:r>
         <w:rPr>
           <w:rFonts w:ascii="Times New Roman" w:eastAsia="Times New Roman" w:hAnsi="Times New Roman" w:cs="Times New Roman"/>
@@ -8953,7 +8580,6 @@
         </w:rPr>
         <w:t>Slidable</w:t>
       </w:r>
-      <w:proofErr w:type="spellEnd"/>
     </w:p>
     <w:p>
       <w:pPr>
@@ -8976,51 +8602,7 @@
           <w:szCs w:val="18"/>
           <w:lang w:val="en-US"/>
         </w:rPr>
-        <w:t xml:space="preserve">In order to understand the two parts that </w:t>
-      </w:r>
-      <w:proofErr w:type="gramStart"/>
-      <w:r>
-        <w:rPr>
-          <w:rFonts w:ascii="Times New Roman" w:eastAsia="Times New Roman" w:hAnsi="Times New Roman" w:cs="Times New Roman"/>
-          <w:kern w:val="28"/>
-          <w:sz w:val="18"/>
-          <w:szCs w:val="18"/>
-          <w:lang w:val="en-US"/>
-        </w:rPr>
-        <w:t>conform</w:t>
-      </w:r>
-      <w:proofErr w:type="gramEnd"/>
-      <w:r>
-        <w:rPr>
-          <w:rFonts w:ascii="Times New Roman" w:eastAsia="Times New Roman" w:hAnsi="Times New Roman" w:cs="Times New Roman"/>
-          <w:kern w:val="28"/>
-          <w:sz w:val="18"/>
-          <w:szCs w:val="18"/>
-          <w:lang w:val="en-US"/>
-        </w:rPr>
-        <w:t xml:space="preserve"> the MAPP algorithm, it is important to explain what the term </w:t>
-      </w:r>
-      <w:proofErr w:type="spellStart"/>
-      <w:r>
-        <w:rPr>
-          <w:rFonts w:ascii="Times New Roman" w:eastAsia="Times New Roman" w:hAnsi="Times New Roman" w:cs="Times New Roman"/>
-          <w:kern w:val="28"/>
-          <w:sz w:val="18"/>
-          <w:szCs w:val="18"/>
-          <w:lang w:val="en-US"/>
-        </w:rPr>
-        <w:t>Slidable</w:t>
-      </w:r>
-      <w:proofErr w:type="spellEnd"/>
-      <w:r>
-        <w:rPr>
-          <w:rFonts w:ascii="Times New Roman" w:eastAsia="Times New Roman" w:hAnsi="Times New Roman" w:cs="Times New Roman"/>
-          <w:kern w:val="28"/>
-          <w:sz w:val="18"/>
-          <w:szCs w:val="18"/>
-          <w:lang w:val="en-US"/>
-        </w:rPr>
-        <w:t xml:space="preserve"> means.</w:t>
+        <w:t>In order to understand the two parts that conform the MAPP algorithm, it is important to explain what the term Slidable means.</w:t>
       </w:r>
       <w:r>
         <w:rPr>
@@ -9040,20 +8622,8 @@
           <w:szCs w:val="18"/>
           <w:lang w:val="en-US"/>
         </w:rPr>
-        <w:t xml:space="preserve"> </w:t>
-      </w:r>
-      <w:proofErr w:type="spellStart"/>
-      <w:r>
-        <w:rPr>
-          <w:rFonts w:ascii="Times New Roman" w:eastAsia="Times New Roman" w:hAnsi="Times New Roman" w:cs="Times New Roman"/>
-          <w:kern w:val="28"/>
-          <w:sz w:val="18"/>
-          <w:szCs w:val="18"/>
-          <w:lang w:val="en-US"/>
-        </w:rPr>
-        <w:t>Boeta</w:t>
-      </w:r>
-      <w:proofErr w:type="spellEnd"/>
+        <w:t xml:space="preserve"> Boeta</w:t>
+      </w:r>
       <w:r>
         <w:rPr>
           <w:rFonts w:ascii="Times New Roman" w:eastAsia="Times New Roman" w:hAnsi="Times New Roman" w:cs="Times New Roman"/>
@@ -9072,29 +8642,7 @@
           <w:szCs w:val="18"/>
           <w:lang w:val="en-US"/>
         </w:rPr>
-        <w:t xml:space="preserve"> define a </w:t>
-      </w:r>
-      <w:proofErr w:type="spellStart"/>
-      <w:r>
-        <w:rPr>
-          <w:rFonts w:ascii="Times New Roman" w:eastAsia="Times New Roman" w:hAnsi="Times New Roman" w:cs="Times New Roman"/>
-          <w:kern w:val="28"/>
-          <w:sz w:val="18"/>
-          <w:szCs w:val="18"/>
-          <w:lang w:val="en-US"/>
-        </w:rPr>
-        <w:t>Slidable</w:t>
-      </w:r>
-      <w:proofErr w:type="spellEnd"/>
-      <w:r>
-        <w:rPr>
-          <w:rFonts w:ascii="Times New Roman" w:eastAsia="Times New Roman" w:hAnsi="Times New Roman" w:cs="Times New Roman"/>
-          <w:kern w:val="28"/>
-          <w:sz w:val="18"/>
-          <w:szCs w:val="18"/>
-          <w:lang w:val="en-US"/>
-        </w:rPr>
-        <w:t xml:space="preserve"> agent (on their paper it is described as unit, but to maintain a consistency it will still be refe</w:t>
+        <w:t xml:space="preserve"> define a Slidable agent (on their paper it is described as unit, but to maintain a consistency it will still be refe</w:t>
       </w:r>
       <w:r>
         <w:rPr>
@@ -9209,29 +8757,7 @@
           <w:szCs w:val="18"/>
           <w:lang w:val="en-US"/>
         </w:rPr>
-        <w:t xml:space="preserve">The principle of alternate connectivity is described by Wang &amp; </w:t>
-      </w:r>
-      <w:proofErr w:type="spellStart"/>
-      <w:r>
-        <w:rPr>
-          <w:rFonts w:ascii="Times New Roman" w:eastAsia="Times New Roman" w:hAnsi="Times New Roman" w:cs="Times New Roman"/>
-          <w:kern w:val="28"/>
-          <w:sz w:val="18"/>
-          <w:szCs w:val="18"/>
-          <w:lang w:val="en-US"/>
-        </w:rPr>
-        <w:t>Boeta</w:t>
-      </w:r>
-      <w:proofErr w:type="spellEnd"/>
-      <w:r>
-        <w:rPr>
-          <w:rFonts w:ascii="Times New Roman" w:eastAsia="Times New Roman" w:hAnsi="Times New Roman" w:cs="Times New Roman"/>
-          <w:kern w:val="28"/>
-          <w:sz w:val="18"/>
-          <w:szCs w:val="18"/>
-          <w:lang w:val="en-US"/>
-        </w:rPr>
-        <w:t xml:space="preserve">, 2011 as for every 3 consecutive nodes in the path of an agent (except the last 3 nodes, the ones that lead to the destination) there must be a </w:t>
+        <w:t xml:space="preserve">The principle of alternate connectivity is described by Wang &amp; Boeta, 2011 as for every 3 consecutive nodes in the path of an agent (except the last 3 nodes, the ones that lead to the destination) there must be a </w:t>
       </w:r>
       <w:r>
         <w:rPr>
@@ -9444,29 +8970,7 @@
           <w:szCs w:val="18"/>
           <w:lang w:val="en-US"/>
         </w:rPr>
-        <w:t xml:space="preserve">The second characteristic of a </w:t>
-      </w:r>
-      <w:proofErr w:type="spellStart"/>
-      <w:r>
-        <w:rPr>
-          <w:rFonts w:ascii="Times New Roman" w:eastAsia="Times New Roman" w:hAnsi="Times New Roman" w:cs="Times New Roman"/>
-          <w:kern w:val="28"/>
-          <w:sz w:val="18"/>
-          <w:szCs w:val="18"/>
-          <w:lang w:val="en-US"/>
-        </w:rPr>
-        <w:t>slidable</w:t>
-      </w:r>
-      <w:proofErr w:type="spellEnd"/>
-      <w:r>
-        <w:rPr>
-          <w:rFonts w:ascii="Times New Roman" w:eastAsia="Times New Roman" w:hAnsi="Times New Roman" w:cs="Times New Roman"/>
-          <w:kern w:val="28"/>
-          <w:sz w:val="18"/>
-          <w:szCs w:val="18"/>
-          <w:lang w:val="en-US"/>
-        </w:rPr>
-        <w:t xml:space="preserve"> agent is initial blank. This characteristic simply states that the first node of the path of an agent must be an empty node.</w:t>
+        <w:t>The second characteristic of a slidable agent is initial blank. This characteristic simply states that the first node of the path of an agent must be an empty node.</w:t>
       </w:r>
     </w:p>
     <w:p>
@@ -10042,39 +9546,17 @@
           <w:szCs w:val="18"/>
           <w:lang w:val="en-US"/>
         </w:rPr>
-        <w:t xml:space="preserve"> if such path exists, the node is added to the open </w:t>
-      </w:r>
-      <w:proofErr w:type="gramStart"/>
-      <w:r>
-        <w:rPr>
-          <w:rFonts w:ascii="Times New Roman" w:eastAsia="Times New Roman" w:hAnsi="Times New Roman" w:cs="Times New Roman"/>
-          <w:kern w:val="28"/>
-          <w:sz w:val="18"/>
-          <w:szCs w:val="18"/>
-          <w:lang w:val="en-US"/>
-        </w:rPr>
-        <w:t>list</w:t>
-      </w:r>
-      <w:r>
-        <w:rPr>
-          <w:rFonts w:ascii="Times New Roman" w:eastAsia="Times New Roman" w:hAnsi="Times New Roman" w:cs="Times New Roman"/>
-          <w:kern w:val="28"/>
-          <w:sz w:val="18"/>
-          <w:szCs w:val="18"/>
-          <w:lang w:val="en-US"/>
-        </w:rPr>
-        <w:t>,</w:t>
-      </w:r>
-      <w:proofErr w:type="gramEnd"/>
-      <w:r>
-        <w:rPr>
-          <w:rFonts w:ascii="Times New Roman" w:eastAsia="Times New Roman" w:hAnsi="Times New Roman" w:cs="Times New Roman"/>
-          <w:kern w:val="28"/>
-          <w:sz w:val="18"/>
-          <w:szCs w:val="18"/>
-          <w:lang w:val="en-US"/>
-        </w:rPr>
-        <w:t xml:space="preserve"> otherwise, the node is discarded</w:t>
+        <w:t xml:space="preserve"> if such path exists, the node is added to the open list</w:t>
+      </w:r>
+      <w:r>
+        <w:rPr>
+          <w:rFonts w:ascii="Times New Roman" w:eastAsia="Times New Roman" w:hAnsi="Times New Roman" w:cs="Times New Roman"/>
+          <w:kern w:val="28"/>
+          <w:sz w:val="18"/>
+          <w:szCs w:val="18"/>
+          <w:lang w:val="en-US"/>
+        </w:rPr>
+        <w:t>, otherwise, the node is discarded</w:t>
       </w:r>
       <w:r>
         <w:rPr>
@@ -10191,29 +9673,7 @@
           <w:szCs w:val="18"/>
           <w:lang w:val="en-US"/>
         </w:rPr>
-        <w:t xml:space="preserve">The way the agents in a map move depends on their priority. The priority of the agents is set by the order in which the agents move. The first agent to move is the one with the highest </w:t>
-      </w:r>
-      <w:proofErr w:type="gramStart"/>
-      <w:r>
-        <w:rPr>
-          <w:rFonts w:ascii="Times New Roman" w:eastAsia="Times New Roman" w:hAnsi="Times New Roman" w:cs="Times New Roman"/>
-          <w:kern w:val="28"/>
-          <w:sz w:val="18"/>
-          <w:szCs w:val="18"/>
-          <w:lang w:val="en-US"/>
-        </w:rPr>
-        <w:t>priority,</w:t>
-      </w:r>
-      <w:proofErr w:type="gramEnd"/>
-      <w:r>
-        <w:rPr>
-          <w:rFonts w:ascii="Times New Roman" w:eastAsia="Times New Roman" w:hAnsi="Times New Roman" w:cs="Times New Roman"/>
-          <w:kern w:val="28"/>
-          <w:sz w:val="18"/>
-          <w:szCs w:val="18"/>
-          <w:lang w:val="en-US"/>
-        </w:rPr>
-        <w:t xml:space="preserve"> the second element is the one with the second highest priority and so on. The priority can’t be set only by the order of the elements, according to </w:t>
+        <w:t xml:space="preserve">The way the agents in a map move depends on their priority. The priority of the agents is set by the order in which the agents move. The first agent to move is the one with the highest priority, the second element is the one with the second highest priority and so on. The priority can’t be set only by the order of the elements, according to </w:t>
       </w:r>
       <w:sdt>
         <w:sdtPr>
@@ -10787,25 +10247,7 @@
                                 <w:sz w:val="18"/>
                                 <w:szCs w:val="18"/>
                               </w:rPr>
-                              <w:t xml:space="preserve">If the current node is not part of the path, </w:t>
-                            </w:r>
-                            <w:proofErr w:type="gramStart"/>
-                            <w:r>
-                              <w:rPr>
-                                <w:rFonts w:ascii="Times New Roman" w:hAnsi="Times New Roman" w:cs="Times New Roman"/>
-                                <w:sz w:val="18"/>
-                                <w:szCs w:val="18"/>
-                              </w:rPr>
-                              <w:t>do</w:t>
-                            </w:r>
-                            <w:proofErr w:type="gramEnd"/>
-                            <w:r>
-                              <w:rPr>
-                                <w:rFonts w:ascii="Times New Roman" w:hAnsi="Times New Roman" w:cs="Times New Roman"/>
-                                <w:sz w:val="18"/>
-                                <w:szCs w:val="18"/>
-                              </w:rPr>
-                              <w:t xml:space="preserve"> nothing, this agent was moved by a higher priority agent.</w:t>
+                              <w:t>If the current node is not part of the path, do nothing, this agent was moved by a higher priority agent.</w:t>
                             </w:r>
                           </w:p>
                           <w:p>
@@ -11747,29 +11189,7 @@
           <w:szCs w:val="18"/>
           <w:lang w:val="en-US"/>
         </w:rPr>
-        <w:t xml:space="preserve">, or if the actual position of an agent is part of the path, but the next position is occupied by another agent (or is part of some other private zone). In </w:t>
-      </w:r>
-      <w:proofErr w:type="gramStart"/>
-      <w:r>
-        <w:rPr>
-          <w:rFonts w:ascii="Times New Roman" w:eastAsia="Times New Roman" w:hAnsi="Times New Roman" w:cs="Times New Roman"/>
-          <w:kern w:val="28"/>
-          <w:sz w:val="18"/>
-          <w:szCs w:val="18"/>
-          <w:lang w:val="en-US"/>
-        </w:rPr>
-        <w:t>this cases</w:t>
-      </w:r>
-      <w:proofErr w:type="gramEnd"/>
-      <w:r>
-        <w:rPr>
-          <w:rFonts w:ascii="Times New Roman" w:eastAsia="Times New Roman" w:hAnsi="Times New Roman" w:cs="Times New Roman"/>
-          <w:kern w:val="28"/>
-          <w:sz w:val="18"/>
-          <w:szCs w:val="18"/>
-          <w:lang w:val="en-US"/>
-        </w:rPr>
-        <w:t>, repositioning is used to leave the agents on a well-positioned place before the next progression step</w:t>
+        <w:t>, or if the actual position of an agent is part of the path, but the next position is occupied by another agent (or is part of some other private zone). In this cases, repositioning is used to leave the agents on a well-positioned place before the next progression step</w:t>
       </w:r>
       <w:r>
         <w:rPr>
@@ -12601,51 +12021,7 @@
           <w:szCs w:val="18"/>
           <w:lang w:val="en-US"/>
         </w:rPr>
-        <w:t xml:space="preserve">priority. CBS doesn’t use the priority element, when two elements try to occupy the same node at the same </w:t>
-      </w:r>
-      <w:proofErr w:type="gramStart"/>
-      <w:r>
-        <w:rPr>
-          <w:rFonts w:ascii="Times New Roman" w:eastAsia="Times New Roman" w:hAnsi="Times New Roman" w:cs="Times New Roman"/>
-          <w:kern w:val="28"/>
-          <w:sz w:val="18"/>
-          <w:szCs w:val="18"/>
-          <w:lang w:val="en-US"/>
-        </w:rPr>
-        <w:t>time,</w:t>
-      </w:r>
-      <w:proofErr w:type="gramEnd"/>
-      <w:r>
-        <w:rPr>
-          <w:rFonts w:ascii="Times New Roman" w:eastAsia="Times New Roman" w:hAnsi="Times New Roman" w:cs="Times New Roman"/>
-          <w:kern w:val="28"/>
-          <w:sz w:val="18"/>
-          <w:szCs w:val="18"/>
-          <w:lang w:val="en-US"/>
-        </w:rPr>
-        <w:t xml:space="preserve"> two Constraint Nodes are created, each one containing the two different scenarios where either one agent or the other agent occupies the node first. Once </w:t>
-      </w:r>
-      <w:proofErr w:type="gramStart"/>
-      <w:r>
-        <w:rPr>
-          <w:rFonts w:ascii="Times New Roman" w:eastAsia="Times New Roman" w:hAnsi="Times New Roman" w:cs="Times New Roman"/>
-          <w:kern w:val="28"/>
-          <w:sz w:val="18"/>
-          <w:szCs w:val="18"/>
-          <w:lang w:val="en-US"/>
-        </w:rPr>
-        <w:t>these nodes has</w:t>
-      </w:r>
-      <w:proofErr w:type="gramEnd"/>
-      <w:r>
-        <w:rPr>
-          <w:rFonts w:ascii="Times New Roman" w:eastAsia="Times New Roman" w:hAnsi="Times New Roman" w:cs="Times New Roman"/>
-          <w:kern w:val="28"/>
-          <w:sz w:val="18"/>
-          <w:szCs w:val="18"/>
-          <w:lang w:val="en-US"/>
-        </w:rPr>
-        <w:t xml:space="preserve"> been calculated, the cheapest option is selected. </w:t>
+        <w:t xml:space="preserve">priority. CBS doesn’t use the priority element, when two elements try to occupy the same node at the same time, two Constraint Nodes are created, each one containing the two different scenarios where either one agent or the other agent occupies the node first. Once these nodes has been calculated, the cheapest option is selected. </w:t>
       </w:r>
     </w:p>
     <w:p>
@@ -13630,13 +13006,8 @@
         <w:keepNext/>
       </w:pPr>
       <w:r>
-        <w:t xml:space="preserve">Table1. </w:t>
-      </w:r>
-      <w:proofErr w:type="gramStart"/>
-      <w:r>
-        <w:t>Comparison between the desired algorithm, and the previously described algorithms.</w:t>
-      </w:r>
-      <w:proofErr w:type="gramEnd"/>
+        <w:t>Table1. Comparison between the desired algorithm, and the previously described algorithms.</w:t>
+      </w:r>
     </w:p>
     <w:p>
       <w:pPr>
@@ -14106,27 +13477,7 @@
           <w:szCs w:val="18"/>
           <w:lang w:val="en-US" w:eastAsia="en-AU"/>
         </w:rPr>
-        <w:t xml:space="preserve">s algorithm. The </w:t>
-      </w:r>
-      <w:proofErr w:type="gramStart"/>
-      <w:r>
-        <w:rPr>
-          <w:rFonts w:ascii="Times New Roman" w:hAnsi="Times New Roman" w:cs="Times New Roman"/>
-          <w:sz w:val="18"/>
-          <w:szCs w:val="18"/>
-          <w:lang w:val="en-US" w:eastAsia="en-AU"/>
-        </w:rPr>
-        <w:t>results of these weeks of work was</w:t>
-      </w:r>
-      <w:proofErr w:type="gramEnd"/>
-      <w:r>
-        <w:rPr>
-          <w:rFonts w:ascii="Times New Roman" w:hAnsi="Times New Roman" w:cs="Times New Roman"/>
-          <w:sz w:val="18"/>
-          <w:szCs w:val="18"/>
-          <w:lang w:val="en-US" w:eastAsia="en-AU"/>
-        </w:rPr>
-        <w:t xml:space="preserve"> having a code base to start working on the project.</w:t>
+        <w:t>s algorithm. The results of these weeks of work was having a code base to start working on the project.</w:t>
       </w:r>
     </w:p>
     <w:p>
@@ -14354,7 +13705,6 @@
           <w:lang w:val="en-US" w:eastAsia="en-AU"/>
         </w:rPr>
       </w:pPr>
-      <w:proofErr w:type="gramStart"/>
       <w:r>
         <w:rPr>
           <w:rFonts w:ascii="Times New Roman" w:hAnsi="Times New Roman" w:cs="Times New Roman"/>
@@ -14362,17 +13712,7 @@
           <w:szCs w:val="18"/>
           <w:lang w:val="en-US" w:eastAsia="en-AU"/>
         </w:rPr>
-        <w:t>Throughout all the steps of development that where described previously, many small areas of improvement were detected in code of both algorithms; this lead to various corrections done to the code in order for the code to run faster and more efficiently.</w:t>
-      </w:r>
-      <w:proofErr w:type="gramEnd"/>
-      <w:r>
-        <w:rPr>
-          <w:rFonts w:ascii="Times New Roman" w:hAnsi="Times New Roman" w:cs="Times New Roman"/>
-          <w:sz w:val="18"/>
-          <w:szCs w:val="18"/>
-          <w:lang w:val="en-US" w:eastAsia="en-AU"/>
-        </w:rPr>
-        <w:t xml:space="preserve"> </w:t>
+        <w:t xml:space="preserve">Throughout all the steps of development that where described previously, many small areas of improvement were detected in code of both algorithms; this lead to various corrections done to the code in order for the code to run faster and more efficiently. </w:t>
       </w:r>
     </w:p>
     <w:p>
@@ -14486,9 +13826,8 @@
           <w:szCs w:val="18"/>
           <w:lang w:val="en-US" w:eastAsia="en-AU"/>
         </w:rPr>
-        <w:t xml:space="preserve"> a just-in-time algorithm that works efficiently, no matter the size of map or the number of </w:t>
-      </w:r>
-      <w:proofErr w:type="gramStart"/>
+        <w:t xml:space="preserve"> a just-in-time algorithm that works efficiently, no matter the size of map or the number of agent</w:t>
+      </w:r>
       <w:r>
         <w:rPr>
           <w:rFonts w:ascii="Times New Roman" w:hAnsi="Times New Roman" w:cs="Times New Roman"/>
@@ -14496,18 +13835,8 @@
           <w:szCs w:val="18"/>
           <w:lang w:val="en-US" w:eastAsia="en-AU"/>
         </w:rPr>
-        <w:t>agent</w:t>
-      </w:r>
-      <w:r>
-        <w:rPr>
-          <w:rFonts w:ascii="Times New Roman" w:hAnsi="Times New Roman" w:cs="Times New Roman"/>
-          <w:sz w:val="18"/>
-          <w:szCs w:val="18"/>
-          <w:lang w:val="en-US" w:eastAsia="en-AU"/>
-        </w:rPr>
         <w:t>s</w:t>
       </w:r>
-      <w:proofErr w:type="gramEnd"/>
       <w:r>
         <w:rPr>
           <w:rFonts w:ascii="Times New Roman" w:hAnsi="Times New Roman" w:cs="Times New Roman"/>
@@ -17559,7 +16888,7 @@
   <a:extraClrSchemeLst/>
   <a:extLst>
     <a:ext uri="{05A4C25C-085E-4340-85A3-A5531E510DB2}">
-      <thm15:themeFamily xmlns:thm15="http://schemas.microsoft.com/office/thememl/2012/main" xmlns="" name="Office Theme" id="{62F939B6-93AF-4DB8-9C6B-D6C7DFDC589F}" vid="{4A3C46E8-61CC-4603-A589-7422A47A8E4A}"/>
+      <thm15:themeFamily xmlns="" xmlns:thm15="http://schemas.microsoft.com/office/thememl/2012/main" name="Office Theme" id="{62F939B6-93AF-4DB8-9C6B-D6C7DFDC589F}" vid="{4A3C46E8-61CC-4603-A589-7422A47A8E4A}"/>
     </a:ext>
   </a:extLst>
 </a:theme>
@@ -17814,7 +17143,7 @@
 </file>
 
 <file path=customXml/itemProps1.xml><?xml version="1.0" encoding="utf-8"?>
-<ds:datastoreItem xmlns:ds="http://schemas.openxmlformats.org/officeDocument/2006/customXml" ds:itemID="{E524C860-CF58-4F37-AAB1-DB5283350AF3}">
+<ds:datastoreItem xmlns:ds="http://schemas.openxmlformats.org/officeDocument/2006/customXml" ds:itemID="{ECCEBF80-654A-4E31-B24C-991B759F64BF}">
   <ds:schemaRefs>
     <ds:schemaRef ds:uri="http://schemas.openxmlformats.org/officeDocument/2006/bibliography"/>
   </ds:schemaRefs>

</xml_diff>

<commit_message>
more bugs, found solution (i think) and wrote some stuff.
</commit_message>
<xml_diff>
--- a/Paper/Dissertation.docx
+++ b/Paper/Dissertation.docx
@@ -223,13 +223,7 @@
                               <w:rPr>
                                 <w:lang w:val="en-GB"/>
                               </w:rPr>
-                              <w:t>Let P be an empty n</w:t>
-                            </w:r>
-                            <w:r>
-                              <w:rPr>
-                                <w:lang w:val="en-GB"/>
-                              </w:rPr>
-                              <w:t>ode.</w:t>
+                              <w:t>Let P be an empty node.</w:t>
                             </w:r>
                           </w:p>
                           <w:p>
@@ -337,7 +331,19 @@
                               <w:rPr>
                                 <w:lang w:val="en-GB"/>
                               </w:rPr>
-                              <w:t xml:space="preserve">Retrieve the adjacent elements of P, calculate their G, H, and F values. </w:t>
+                              <w:t>Re</w:t>
+                            </w:r>
+                            <w:r>
+                              <w:rPr>
+                                <w:lang w:val="en-GB"/>
+                              </w:rPr>
+                              <w:t xml:space="preserve">trieve the adjacent elements of </w:t>
+                            </w:r>
+                            <w:r>
+                              <w:rPr>
+                                <w:lang w:val="en-GB"/>
+                              </w:rPr>
+                              <w:t xml:space="preserve">P; calculate their G, H, and F values. </w:t>
                             </w:r>
                           </w:p>
                           <w:p>
@@ -355,7 +361,19 @@
                               <w:rPr>
                                 <w:lang w:val="en-GB"/>
                               </w:rPr>
-                              <w:t>Set the value of P as the father of the retrieved nodes.</w:t>
+                              <w:t xml:space="preserve">Set the value of P as the </w:t>
+                            </w:r>
+                            <w:r>
+                              <w:rPr>
+                                <w:lang w:val="en-GB"/>
+                              </w:rPr>
+                              <w:t>parent</w:t>
+                            </w:r>
+                            <w:r>
+                              <w:rPr>
+                                <w:lang w:val="en-GB"/>
+                              </w:rPr>
+                              <w:t xml:space="preserve"> of the retrieved nodes.</w:t>
                             </w:r>
                           </w:p>
                           <w:p>
@@ -467,7 +485,6 @@
                           <w:lang w:val="en-GB"/>
                         </w:rPr>
                       </w:pPr>
-                      <w:bookmarkStart w:id="1" w:name="_GoBack"/>
                       <w:r>
                         <w:rPr>
                           <w:lang w:val="en-GB"/>
@@ -514,13 +531,7 @@
                         <w:rPr>
                           <w:lang w:val="en-GB"/>
                         </w:rPr>
-                        <w:t>Let P be an empty n</w:t>
-                      </w:r>
-                      <w:r>
-                        <w:rPr>
-                          <w:lang w:val="en-GB"/>
-                        </w:rPr>
-                        <w:t>ode.</w:t>
+                        <w:t>Let P be an empty node.</w:t>
                       </w:r>
                     </w:p>
                     <w:p>
@@ -628,21 +639,19 @@
                         <w:rPr>
                           <w:lang w:val="en-GB"/>
                         </w:rPr>
-                        <w:t xml:space="preserve">Retrieve the adjacent elements of </w:t>
+                        <w:t>Re</w:t>
                       </w:r>
-                      <w:proofErr w:type="gramStart"/>
                       <w:r>
                         <w:rPr>
                           <w:lang w:val="en-GB"/>
                         </w:rPr>
-                        <w:t>P,</w:t>
+                        <w:t xml:space="preserve">trieve the adjacent elements of </w:t>
                       </w:r>
-                      <w:proofErr w:type="gramEnd"/>
                       <w:r>
                         <w:rPr>
                           <w:lang w:val="en-GB"/>
                         </w:rPr>
-                        <w:t xml:space="preserve"> calculate their G, H, and F values. </w:t>
+                        <w:t xml:space="preserve">P; calculate their G, H, and F values. </w:t>
                       </w:r>
                     </w:p>
                     <w:p>
@@ -660,7 +669,19 @@
                         <w:rPr>
                           <w:lang w:val="en-GB"/>
                         </w:rPr>
-                        <w:t>Set the value of P as the father of the retrieved nodes.</w:t>
+                        <w:t xml:space="preserve">Set the value of P as the </w:t>
+                      </w:r>
+                      <w:r>
+                        <w:rPr>
+                          <w:lang w:val="en-GB"/>
+                        </w:rPr>
+                        <w:t>parent</w:t>
+                      </w:r>
+                      <w:r>
+                        <w:rPr>
+                          <w:lang w:val="en-GB"/>
+                        </w:rPr>
+                        <w:t xml:space="preserve"> of the retrieved nodes.</w:t>
                       </w:r>
                     </w:p>
                     <w:p>
@@ -734,7 +755,6 @@
                         </w:rPr>
                         <w:t>Once the goal node has been found, retrace to all the parents of the node to get the path to the node.</w:t>
                       </w:r>
-                      <w:bookmarkEnd w:id="1"/>
                     </w:p>
                   </w:txbxContent>
                 </v:textbox>
@@ -794,9 +814,11 @@
         <w:pStyle w:val="Abstract"/>
         <w:spacing w:after="0"/>
       </w:pPr>
+      <w:proofErr w:type="gramStart"/>
       <w:r>
         <w:t>Algorithms, Performance, Design, Experimentation.</w:t>
       </w:r>
+      <w:proofErr w:type="gramEnd"/>
     </w:p>
     <w:p>
       <w:pPr>
@@ -837,6 +859,7 @@
           <w:lang w:val="en-US"/>
         </w:rPr>
       </w:pPr>
+      <w:proofErr w:type="gramStart"/>
       <w:r>
         <w:rPr>
           <w:rFonts w:ascii="Times New Roman" w:hAnsi="Times New Roman" w:cs="Times New Roman"/>
@@ -855,6 +878,7 @@
         </w:rPr>
         <w:t xml:space="preserve"> C++, Just-in-time Pathfinding.</w:t>
       </w:r>
+      <w:proofErr w:type="gramEnd"/>
     </w:p>
     <w:p>
       <w:pPr>
@@ -950,7 +974,6 @@
           <w:id w:val="484597280"/>
           <w:citation/>
         </w:sdtPr>
-        <w:sdtEndPr/>
         <w:sdtContent>
           <w:r>
             <w:fldChar w:fldCharType="begin"/>
@@ -1023,7 +1046,6 @@
           <w:id w:val="-1629076048"/>
           <w:citation/>
         </w:sdtPr>
-        <w:sdtEndPr/>
         <w:sdtContent>
           <w:r>
             <w:fldChar w:fldCharType="begin"/>
@@ -1089,7 +1111,15 @@
         <w:ind w:firstLine="0"/>
       </w:pPr>
       <w:r>
-        <w:t xml:space="preserve">The A* algorithm (pronounced Astar) </w:t>
+        <w:t xml:space="preserve">The A* algorithm (pronounced </w:t>
+      </w:r>
+      <w:proofErr w:type="spellStart"/>
+      <w:r>
+        <w:t>Astar</w:t>
+      </w:r>
+      <w:proofErr w:type="spellEnd"/>
+      <w:r>
+        <w:t xml:space="preserve">) </w:t>
       </w:r>
       <w:r>
         <w:t>is the most commonly used and one of the most efficient algo</w:t>
@@ -1105,7 +1135,6 @@
           <w:id w:val="930939729"/>
           <w:citation/>
         </w:sdtPr>
-        <w:sdtEndPr/>
         <w:sdtContent>
           <w:r>
             <w:fldChar w:fldCharType="begin"/>
@@ -1136,7 +1165,6 @@
           <w:id w:val="1449360152"/>
           <w:citation/>
         </w:sdtPr>
-        <w:sdtEndPr/>
         <w:sdtContent>
           <w:r>
             <w:fldChar w:fldCharType="begin"/>
@@ -1199,10 +1227,7 @@
         <w:t>one node can only be occupied by one agent</w:t>
       </w:r>
       <w:r>
-        <w:t xml:space="preserve"> </w:t>
-      </w:r>
-      <w:r>
-        <w:t xml:space="preserve">(agent will be, from now on, the name given to the element, or the AI, that is path-finding through the map) </w:t>
+        <w:t xml:space="preserve"> (agent will be, from now on, the name given to the element, or the AI, that is path-finding through the map) </w:t>
       </w:r>
       <w:r>
         <w:t>at any g</w:t>
@@ -1238,7 +1263,7 @@
         <w:t>available node</w:t>
       </w:r>
       <w:r>
-        <w:t>, contains</w:t>
+        <w:t xml:space="preserve"> contains</w:t>
       </w:r>
       <w:r>
         <w:t xml:space="preserve"> 3 values: F, G, and H.</w:t>
@@ -1266,7 +1291,6 @@
           <w:id w:val="1467164654"/>
           <w:citation/>
         </w:sdtPr>
-        <w:sdtEndPr/>
         <w:sdtContent>
           <w:r>
             <w:fldChar w:fldCharType="begin"/>
@@ -1319,7 +1343,6 @@
           <w:id w:val="-1169177004"/>
           <w:citation/>
         </w:sdtPr>
-        <w:sdtEndPr/>
         <w:sdtContent>
           <w:r>
             <w:fldChar w:fldCharType="begin"/>
@@ -1381,16 +1404,29 @@
       <w:r>
         <w:t xml:space="preserve"> when pathfinding</w:t>
       </w:r>
-      <w:bookmarkStart w:id="0" w:name="_GoBack"/>
-      <w:bookmarkEnd w:id="0"/>
       <w:r>
         <w:t>.</w:t>
       </w:r>
-      <w:r>
-        <w:t xml:space="preserve"> </w:t>
-      </w:r>
-      <w:r>
-        <w:t>When pathfinding with A*, there are also two important terms that need to be discussed: open list and closed list. The open list is a list of nodes that are going to be processed, and the closed list is a list of the elements that where already processed. To further understand the terms that where just explained, please refer to the</w:t>
+    </w:p>
+    <w:p>
+      <w:pPr>
+        <w:pStyle w:val="BodyTextIndent"/>
+        <w:ind w:firstLine="0"/>
+      </w:pPr>
+      <w:r>
+        <w:t xml:space="preserve">When pathfinding with A*, there are also two important terms that need to be discussed: open list and closed list. The open list is a list of nodes that are going to be processed, and the closed list is a list of the elements that where already processed. </w:t>
+      </w:r>
+      <w:r>
+        <w:t>Now, t</w:t>
+      </w:r>
+      <w:r>
+        <w:t xml:space="preserve">o </w:t>
+      </w:r>
+      <w:r>
+        <w:t>fully</w:t>
+      </w:r>
+      <w:r>
+        <w:t xml:space="preserve"> understand the terms that where just explained, please refer to the</w:t>
       </w:r>
       <w:r>
         <w:t xml:space="preserve"> A* </w:t>
@@ -1430,7 +1466,7 @@
         <mc:AlternateContent>
           <mc:Choice Requires="wps">
             <w:drawing>
-              <wp:anchor distT="45720" distB="45720" distL="114300" distR="114300" simplePos="0" relativeHeight="251658239" behindDoc="1" locked="0" layoutInCell="1" allowOverlap="1" wp14:anchorId="1181A36C" wp14:editId="35673223">
+              <wp:anchor distT="45720" distB="45720" distL="114300" distR="114300" simplePos="0" relativeHeight="251658239" behindDoc="1" locked="0" layoutInCell="1" allowOverlap="1" wp14:anchorId="5ACB43C8" wp14:editId="42F429B8">
                 <wp:simplePos x="0" y="0"/>
                 <wp:positionH relativeFrom="column">
                   <wp:posOffset>540385</wp:posOffset>
@@ -1584,7 +1620,6 @@
           <w:id w:val="-638103774"/>
           <w:citation/>
         </w:sdtPr>
-        <w:sdtEndPr/>
         <w:sdtContent>
           <w:r>
             <w:fldChar w:fldCharType="begin"/>
@@ -1614,7 +1649,13 @@
         <w:t xml:space="preserve">. </w:t>
       </w:r>
       <w:r>
-        <w:t>For this type of scenarios, A* presents serious problems, since it ignores the other agents, or it even treats them as obstacles</w:t>
+        <w:t xml:space="preserve">For this type of scenarios, A* presents serious problems, since it </w:t>
+      </w:r>
+      <w:r>
+        <w:t xml:space="preserve">fully </w:t>
+      </w:r>
+      <w:r>
+        <w:t>ignores the other agents, or it even treats them as obstacles</w:t>
       </w:r>
       <w:r>
         <w:t xml:space="preserve"> </w:t>
@@ -1624,7 +1665,6 @@
           <w:id w:val="128974629"/>
           <w:citation/>
         </w:sdtPr>
-        <w:sdtEndPr/>
         <w:sdtContent>
           <w:r>
             <w:fldChar w:fldCharType="begin"/>
@@ -1651,26 +1691,38 @@
         </w:sdtContent>
       </w:sdt>
       <w:r>
+        <w:t>, resulting on invalid solutions</w:t>
+      </w:r>
+      <w:r>
         <w:t>.</w:t>
       </w:r>
       <w:r>
         <w:t xml:space="preserve"> </w:t>
       </w:r>
       <w:r>
-        <w:t xml:space="preserve">The solution for this, is </w:t>
+        <w:t>The solution for the</w:t>
+      </w:r>
+      <w:r>
+        <w:t>s</w:t>
+      </w:r>
+      <w:r>
+        <w:t>e and other issues</w:t>
+      </w:r>
+      <w:r>
+        <w:t xml:space="preserve"> is </w:t>
       </w:r>
       <w:r>
         <w:t xml:space="preserve">to </w:t>
       </w:r>
       <w:r>
-        <w:t>use a cooperative pathfinding algorithm. A cooperative pathfinding algorithm can be described as an algorithm where every agent “knows” of the other agents “intentions”</w:t>
-      </w:r>
-      <w:r>
-        <w:t xml:space="preserve">. The algorithms still </w:t>
+        <w:t xml:space="preserve">use a cooperative pathfinding algorithm. A cooperative pathfinding algorithm </w:t>
       </w:r>
       <w:r>
         <w:lastRenderedPageBreak/>
-        <w:t>use A*, but they use it on a way where each agent takes into account other agents path</w:t>
+        <w:t>can be described as an algorithm where every agent “knows” of the other agents “intentions”</w:t>
+      </w:r>
+      <w:r>
+        <w:t>. The algorithms still use A*, but they use it on a way where each agent takes into account other agents path</w:t>
       </w:r>
       <w:r>
         <w:t xml:space="preserve"> </w:t>
@@ -1680,7 +1732,6 @@
           <w:id w:val="-1351790129"/>
           <w:citation/>
         </w:sdtPr>
-        <w:sdtEndPr/>
         <w:sdtContent>
           <w:r>
             <w:fldChar w:fldCharType="begin"/>
@@ -1716,14 +1767,165 @@
         <w:ind w:firstLine="0"/>
       </w:pPr>
       <w:r>
-        <w:t xml:space="preserve">In this paper, some of the research done for the creation of the collaborative pathfinding algorithm is shown, comparing the algorithms that where found through the investigation for this project A justification for the project </w:t>
-      </w:r>
-      <w:r>
-        <w:t>is explained</w:t>
-      </w:r>
-      <w:r>
-        <w:t>, and a project plan for the remaining of the project is presented.</w:t>
-      </w:r>
+        <w:t xml:space="preserve">The aim of this project is to create an algorithm that is </w:t>
+      </w:r>
+      <w:r>
+        <w:t xml:space="preserve">not only </w:t>
+      </w:r>
+      <w:r>
+        <w:t>able to efficiently solve the multi-agent path finding pro</w:t>
+      </w:r>
+      <w:r>
+        <w:t>blem</w:t>
+      </w:r>
+      <w:r>
+        <w:t>, but also the</w:t>
+      </w:r>
+      <w:r>
+        <w:t xml:space="preserve"> solutions </w:t>
+      </w:r>
+      <w:r>
+        <w:t>provided</w:t>
+      </w:r>
+      <w:r>
+        <w:t xml:space="preserve"> by </w:t>
+      </w:r>
+      <w:r>
+        <w:t>the</w:t>
+      </w:r>
+      <w:r>
+        <w:t xml:space="preserve"> algorithm </w:t>
+      </w:r>
+      <w:r>
+        <w:t>must be</w:t>
+      </w:r>
+      <w:r>
+        <w:t xml:space="preserve"> valid solutions.</w:t>
+      </w:r>
+    </w:p>
+    <w:p>
+      <w:pPr>
+        <w:pStyle w:val="BodyTextIndent"/>
+        <w:ind w:firstLine="0"/>
+      </w:pPr>
+      <w:r>
+        <w:t>Currently, there are various cooperative pathfinding algorithms designed to try and solve the multi</w:t>
+      </w:r>
+      <w:r>
+        <w:t>-agent pathfinding prob</w:t>
+      </w:r>
+      <w:r>
+        <w:t>lem. As it will be described in the nex</w:t>
+      </w:r>
+      <w:r>
+        <w:t>t</w:t>
+      </w:r>
+      <w:r>
+        <w:t xml:space="preserve"> section</w:t>
+      </w:r>
+      <w:r>
+        <w:t xml:space="preserve">, every algorithm presents a series of strengths and </w:t>
+      </w:r>
+      <w:r>
+        <w:t>weaknesses that prevent</w:t>
+      </w:r>
+      <w:r>
+        <w:t xml:space="preserve"> each algorithm of fully </w:t>
+      </w:r>
+      <w:r>
+        <w:t>solving</w:t>
+      </w:r>
+      <w:r>
+        <w:t xml:space="preserve"> </w:t>
+      </w:r>
+      <w:r>
+        <w:t>a</w:t>
+      </w:r>
+      <w:r>
+        <w:t xml:space="preserve"> m</w:t>
+      </w:r>
+      <w:r>
+        <w:t>ulti-agent pathfinding problem efficiently</w:t>
+      </w:r>
+      <w:r>
+        <w:t xml:space="preserve"> and/or correctly</w:t>
+      </w:r>
+      <w:r>
+        <w:t xml:space="preserve">. </w:t>
+      </w:r>
+      <w:r>
+        <w:t>Out of these algorithms, two of the</w:t>
+      </w:r>
+      <w:r>
+        <w:t>m where selected to work with in</w:t>
+      </w:r>
+      <w:r>
+        <w:t xml:space="preserve"> this project: Silver’s algorithm for cooperative pathfinding, and the Conflict Based Search </w:t>
+      </w:r>
+      <w:r>
+        <w:t>f</w:t>
+      </w:r>
+      <w:r>
+        <w:t>or Optimal Multi-Agent path finding</w:t>
+      </w:r>
+      <w:r>
+        <w:t xml:space="preserve"> (both algorithms </w:t>
+      </w:r>
+      <w:r>
+        <w:t>and the reason why they w</w:t>
+      </w:r>
+      <w:r>
+        <w:t xml:space="preserve">ere selected </w:t>
+      </w:r>
+      <w:r>
+        <w:t>wil</w:t>
+      </w:r>
+      <w:r>
+        <w:t>l be described shortly</w:t>
+      </w:r>
+      <w:r>
+        <w:t>)</w:t>
+      </w:r>
+      <w:r>
+        <w:t>.</w:t>
+      </w:r>
+    </w:p>
+    <w:p>
+      <w:pPr>
+        <w:pStyle w:val="BodyTextIndent"/>
+        <w:ind w:firstLine="0"/>
+      </w:pPr>
+      <w:r>
+        <w:t>The main objective of this project is to create an algorithm that is capable of making</w:t>
+      </w:r>
+      <w:r>
+        <w:t xml:space="preserve"> Silver’s algorithm </w:t>
+      </w:r>
+      <w:r>
+        <w:t xml:space="preserve">collaborate </w:t>
+      </w:r>
+      <w:r>
+        <w:t>with CBS (from now on, Conflict Based Search will be referred as CBS)</w:t>
+      </w:r>
+      <w:r>
+        <w:t xml:space="preserve">; the result of this collaboration will be an algorithm that is able to </w:t>
+      </w:r>
+      <w:r>
+        <w:t xml:space="preserve">solve multi-agent path finding </w:t>
+      </w:r>
+      <w:r>
+        <w:t xml:space="preserve">efficiently and correctly. To achieve this objective, first the weaknesses of both algorithms must be detected. The algorithm must be </w:t>
+      </w:r>
+      <w:r>
+        <w:t>capable of detecting this weaknesses and dealing with them.</w:t>
+      </w:r>
+    </w:p>
+    <w:p>
+      <w:pPr>
+        <w:rPr>
+          <w:lang w:val="en-US"/>
+        </w:rPr>
+      </w:pPr>
     </w:p>
     <w:p>
       <w:pPr>
@@ -1740,45 +1942,80 @@
           <w:lang w:val="en-US"/>
         </w:rPr>
       </w:pPr>
+      <w:r>
+        <w:rPr>
+          <w:rFonts w:ascii="Times New Roman" w:eastAsia="Times New Roman" w:hAnsi="Times New Roman" w:cs="Times New Roman"/>
+          <w:b/>
+          <w:color w:val="auto"/>
+          <w:kern w:val="28"/>
+          <w:sz w:val="24"/>
+          <w:szCs w:val="20"/>
+          <w:lang w:val="en-US"/>
+        </w:rPr>
+        <w:t xml:space="preserve">2. </w:t>
+      </w:r>
+      <w:r>
+        <w:rPr>
+          <w:rFonts w:ascii="Times New Roman" w:eastAsia="Times New Roman" w:hAnsi="Times New Roman" w:cs="Times New Roman"/>
+          <w:b/>
+          <w:color w:val="auto"/>
+          <w:kern w:val="28"/>
+          <w:sz w:val="24"/>
+          <w:szCs w:val="20"/>
+          <w:lang w:val="en-US"/>
+        </w:rPr>
+        <w:t>RELATED WORK</w:t>
+      </w:r>
     </w:p>
     <w:p>
       <w:pPr>
-        <w:pStyle w:val="Heading1"/>
-        <w:keepLines w:val="0"/>
-        <w:spacing w:before="0" w:line="240" w:lineRule="auto"/>
-        <w:rPr>
-          <w:rFonts w:ascii="Times New Roman" w:eastAsia="Times New Roman" w:hAnsi="Times New Roman" w:cs="Times New Roman"/>
-          <w:b/>
-          <w:color w:val="auto"/>
-          <w:kern w:val="28"/>
-          <w:sz w:val="24"/>
-          <w:szCs w:val="20"/>
-          <w:lang w:val="en-US"/>
-        </w:rPr>
-      </w:pPr>
-      <w:r>
-        <w:rPr>
-          <w:rFonts w:ascii="Times New Roman" w:eastAsia="Times New Roman" w:hAnsi="Times New Roman" w:cs="Times New Roman"/>
-          <w:b/>
-          <w:color w:val="auto"/>
-          <w:kern w:val="28"/>
-          <w:sz w:val="24"/>
-          <w:szCs w:val="20"/>
-          <w:lang w:val="en-US"/>
-        </w:rPr>
-        <w:t xml:space="preserve">2. </w:t>
-      </w:r>
-      <w:r>
-        <w:rPr>
-          <w:rFonts w:ascii="Times New Roman" w:eastAsia="Times New Roman" w:hAnsi="Times New Roman" w:cs="Times New Roman"/>
-          <w:b/>
-          <w:color w:val="auto"/>
-          <w:kern w:val="28"/>
-          <w:sz w:val="24"/>
-          <w:szCs w:val="20"/>
-          <w:lang w:val="en-US"/>
-        </w:rPr>
-        <w:t>RELATED WORK</w:t>
+        <w:pStyle w:val="BodyTextIndent"/>
+        <w:ind w:firstLine="0"/>
+      </w:pPr>
+      <w:r>
+        <w:t>In this section, a general discussion about collaborative pathfinding will be presented. After this, some</w:t>
+      </w:r>
+      <w:r>
+        <w:t xml:space="preserve"> </w:t>
+      </w:r>
+      <w:r>
+        <w:t xml:space="preserve">relevant </w:t>
+      </w:r>
+      <w:r>
+        <w:t xml:space="preserve">algorithms </w:t>
+      </w:r>
+      <w:r>
+        <w:t xml:space="preserve">investigated </w:t>
+      </w:r>
+      <w:r>
+        <w:t xml:space="preserve">will be </w:t>
+      </w:r>
+      <w:r>
+        <w:t>described and</w:t>
+      </w:r>
+      <w:r>
+        <w:t xml:space="preserve"> </w:t>
+      </w:r>
+      <w:r>
+        <w:t>compared to each other;</w:t>
+      </w:r>
+      <w:r>
+        <w:t xml:space="preserve"> </w:t>
+      </w:r>
+      <w:r>
+        <w:t>later</w:t>
+      </w:r>
+      <w:r>
+        <w:t xml:space="preserve"> the relevance </w:t>
+      </w:r>
+      <w:r>
+        <w:t xml:space="preserve">of the algorithm </w:t>
+      </w:r>
+      <w:r>
+        <w:t xml:space="preserve">to this project will be discussed, making emphasis on why or why not those algorithms where discarded for this project. As stated before, Silver’s is one of the main algorithms in this project; </w:t>
+      </w:r>
+      <w:r>
+        <w:t>for that reason, this algorithm will be the first to be described, and reasons will be given as to why all the algorithms are being compared to this one, and why this is the main algorithm of the project.</w:t>
       </w:r>
     </w:p>
     <w:p>
@@ -1786,37 +2023,41 @@
         <w:pStyle w:val="BodyTextIndent"/>
         <w:ind w:firstLine="0"/>
       </w:pPr>
-      <w:r>
-        <w:t>When speaking about related work, it is inevitable to speak about the Silver’s Algorithm for collaborative pat</w:t>
-      </w:r>
-      <w:r>
-        <w:t xml:space="preserve">hfinding found in </w:t>
+    </w:p>
+    <w:p>
+      <w:pPr>
+        <w:pStyle w:val="Heading2"/>
+        <w:spacing w:before="0"/>
+      </w:pPr>
+      <w:r>
+        <w:t>2.1 General Discussion</w:t>
+      </w:r>
+    </w:p>
+    <w:p>
+      <w:pPr>
+        <w:pStyle w:val="BodyTextIndent"/>
+        <w:ind w:firstLine="0"/>
+      </w:pPr>
+      <w:r>
+        <w:t xml:space="preserve">Path finding as a whole has many applications in many different areas of engineering. Video games is one very common area where path finding (specifically A* and its derivatives </w:t>
       </w:r>
       <w:sdt>
         <w:sdtPr>
-          <w:id w:val="-1573039632"/>
+          <w:id w:val="574635387"/>
           <w:citation/>
         </w:sdtPr>
-        <w:sdtEndPr/>
         <w:sdtContent>
           <w:r>
             <w:fldChar w:fldCharType="begin"/>
           </w:r>
           <w:r>
-            <w:rPr>
-              <w:lang w:val="en-GB"/>
-            </w:rPr>
-            <w:instrText xml:space="preserve"> CITATION Sil05 \l 2058 </w:instrText>
+            <w:instrText xml:space="preserve"> CITATION Cui11 \l 2057 </w:instrText>
           </w:r>
           <w:r>
             <w:fldChar w:fldCharType="separate"/>
           </w:r>
           <w:r>
-            <w:rPr>
-              <w:noProof/>
-              <w:lang w:val="en-GB"/>
-            </w:rPr>
-            <w:t>[5]</w:t>
+            <w:t>[2]</w:t>
           </w:r>
           <w:r>
             <w:fldChar w:fldCharType="end"/>
@@ -1824,26 +2065,89 @@
         </w:sdtContent>
       </w:sdt>
       <w:r>
-        <w:t>. This algorithm will be explained first, and every other related algorithm will be compared to at least this algorithm.</w:t>
-      </w:r>
-      <w:r>
-        <w:t xml:space="preserve"> The reason why it is given</w:t>
-      </w:r>
-      <w:r>
-        <w:t xml:space="preserve"> much</w:t>
-      </w:r>
-      <w:r>
-        <w:t xml:space="preserve"> relevance to this algorithm </w:t>
-      </w:r>
-      <w:r>
-        <w:t xml:space="preserve">and why it is the base of this </w:t>
-      </w:r>
-      <w:r>
-        <w:t>project is</w:t>
-      </w:r>
-      <w:r>
-        <w:t xml:space="preserve"> because of the just-in-time capabilities that the algorithm presents, which will fully described up next.</w:t>
-      </w:r>
+        <w:t xml:space="preserve">) is applied. As </w:t>
+      </w:r>
+      <w:sdt>
+        <w:sdtPr>
+          <w:id w:val="1393079360"/>
+          <w:citation/>
+        </w:sdtPr>
+        <w:sdtContent>
+          <w:r>
+            <w:fldChar w:fldCharType="begin"/>
+          </w:r>
+          <w:r>
+            <w:instrText xml:space="preserve"> CITATION Cui11 \l 2057 </w:instrText>
+          </w:r>
+          <w:r>
+            <w:fldChar w:fldCharType="separate"/>
+          </w:r>
+          <w:r>
+            <w:t>[2]</w:t>
+          </w:r>
+          <w:r>
+            <w:fldChar w:fldCharType="end"/>
+          </w:r>
+        </w:sdtContent>
+      </w:sdt>
+      <w:r>
+        <w:t xml:space="preserve"> states, even though theoretically the A* algorithms works very well, there are some implementations where </w:t>
+      </w:r>
+      <w:r>
+        <w:t xml:space="preserve">A* simply doesn’t work as it should. It is presented in </w:t>
+      </w:r>
+      <w:sdt>
+        <w:sdtPr>
+          <w:id w:val="747541836"/>
+          <w:citation/>
+        </w:sdtPr>
+        <w:sdtContent>
+          <w:r>
+            <w:fldChar w:fldCharType="begin"/>
+          </w:r>
+          <w:r>
+            <w:instrText xml:space="preserve"> CITATION Cui11 \l 2057 </w:instrText>
+          </w:r>
+          <w:r>
+            <w:fldChar w:fldCharType="separate"/>
+          </w:r>
+          <w:r>
+            <w:t>[2]</w:t>
+          </w:r>
+          <w:r>
+            <w:fldChar w:fldCharType="end"/>
+          </w:r>
+        </w:sdtContent>
+      </w:sdt>
+      <w:r>
+        <w:t xml:space="preserve"> how games where the amount of units is low, A* seems to work perfectly, compared to games like Age of Emp</w:t>
+      </w:r>
+      <w:r>
+        <w:t>ires, where the amount of units</w:t>
+      </w:r>
+      <w:r>
+        <w:t xml:space="preserve"> is considerable bigger. In these types of scenarios, is where a collaborative path finding algorithm will excel, since </w:t>
+      </w:r>
+      <w:r>
+        <w:t xml:space="preserve">path calculation is not done considering only one unit, it is done considering </w:t>
+      </w:r>
+      <w:r>
+        <w:t>al</w:t>
+      </w:r>
+      <w:r>
+        <w:t xml:space="preserve">l </w:t>
+      </w:r>
+      <w:r>
+        <w:t>the nearby units</w:t>
+      </w:r>
+      <w:r>
+        <w:t xml:space="preserve"> (or eve</w:t>
+      </w:r>
+      <w:r>
+        <w:t xml:space="preserve">n all the units that are located at a certain map). One more advantage of a collaborative path finding algorithm is having the characteristic of being just-in-time. This characteristic allows an algorithm to change its route while it is moving through it, </w:t>
+      </w:r>
+      <w:bookmarkStart w:id="0" w:name="_GoBack"/>
+      <w:bookmarkEnd w:id="0"/>
     </w:p>
     <w:p>
       <w:pPr>
@@ -1857,7 +2161,10 @@
         <w:spacing w:before="0"/>
       </w:pPr>
       <w:r>
-        <w:t xml:space="preserve">2.1 Silver´s Algorithm for </w:t>
+        <w:t>2.2</w:t>
+      </w:r>
+      <w:r>
+        <w:t xml:space="preserve"> Silver´s Algorithm for </w:t>
       </w:r>
       <w:r>
         <w:t xml:space="preserve">Collaborative Pathfinding </w:t>
@@ -1899,7 +2206,27 @@
           <w:szCs w:val="20"/>
           <w:lang w:val="en-US"/>
         </w:rPr>
-        <w:t xml:space="preserve"> main problem </w:t>
+        <w:t xml:space="preserve"> main </w:t>
+      </w:r>
+      <w:proofErr w:type="gramStart"/>
+      <w:r>
+        <w:rPr>
+          <w:rFonts w:ascii="Times New Roman" w:eastAsia="Times New Roman" w:hAnsi="Times New Roman" w:cs="Times New Roman"/>
+          <w:sz w:val="18"/>
+          <w:szCs w:val="20"/>
+          <w:lang w:val="en-US"/>
+        </w:rPr>
+        <w:t>problem</w:t>
+      </w:r>
+      <w:proofErr w:type="gramEnd"/>
+      <w:r>
+        <w:rPr>
+          <w:rFonts w:ascii="Times New Roman" w:eastAsia="Times New Roman" w:hAnsi="Times New Roman" w:cs="Times New Roman"/>
+          <w:sz w:val="18"/>
+          <w:szCs w:val="20"/>
+          <w:lang w:val="en-US"/>
+        </w:rPr>
+        <w:t xml:space="preserve"> </w:t>
       </w:r>
       <w:r>
         <w:rPr>
@@ -1917,7 +2244,17 @@
           <w:szCs w:val="20"/>
           <w:lang w:val="en-US"/>
         </w:rPr>
-        <w:t xml:space="preserve"> presents is that eleme</w:t>
+        <w:t xml:space="preserve"> presents is that </w:t>
+      </w:r>
+      <w:r>
+        <w:rPr>
+          <w:rFonts w:ascii="Times New Roman" w:eastAsia="Times New Roman" w:hAnsi="Times New Roman" w:cs="Times New Roman"/>
+          <w:sz w:val="18"/>
+          <w:szCs w:val="20"/>
+          <w:lang w:val="en-US"/>
+        </w:rPr>
+        <w:lastRenderedPageBreak/>
+        <w:t>eleme</w:t>
       </w:r>
       <w:r>
         <w:rPr>
@@ -1957,7 +2294,6 @@
           <w:id w:val="-1543976447"/>
           <w:citation/>
         </w:sdtPr>
-        <w:sdtEndPr/>
         <w:sdtContent>
           <w:r>
             <w:rPr>
@@ -2138,7 +2474,16 @@
           <w:szCs w:val="20"/>
           <w:lang w:val="en-US"/>
         </w:rPr>
-        <w:t>2.1.1 The concept</w:t>
+        <w:t>2.2</w:t>
+      </w:r>
+      <w:r>
+        <w:rPr>
+          <w:rFonts w:ascii="Times New Roman" w:eastAsia="Times New Roman" w:hAnsi="Times New Roman" w:cs="Times New Roman"/>
+          <w:i/>
+          <w:szCs w:val="20"/>
+          <w:lang w:val="en-US"/>
+        </w:rPr>
+        <w:t>.1 The concept</w:t>
       </w:r>
     </w:p>
     <w:p>
@@ -2273,7 +2618,17 @@
           <w:szCs w:val="20"/>
           <w:lang w:val="en-US"/>
         </w:rPr>
-        <w:t>The concept of this algorithm is simple. If you have n number of agents, you start calculating agent 1’s path. Since it is the first agent, you calculate its path as if it was the only agent on the map. After the path has been calculated, the second agent’s path is calculated around the first agent’s path. When the third agent’s path is calculated, it is calculated around the first and the second’s agent’s path, and so on. This is just an overview of what the algorithm does</w:t>
+        <w:t xml:space="preserve">The concept of this algorithm is simple. If you have n number of agents, you start calculating agent 1’s path. Since it is the first agent, you calculate its path as if it was the only agent on the map. After the path has been calculated, the second agent’s path is calculated around the first agent’s path. When the third agent’s path is calculated, it is calculated around the first and the second’s agent’s path, and so on. This is just an overview of what the algorithm </w:t>
+      </w:r>
+      <w:proofErr w:type="gramStart"/>
+      <w:r>
+        <w:rPr>
+          <w:rFonts w:ascii="Times New Roman" w:eastAsia="Times New Roman" w:hAnsi="Times New Roman" w:cs="Times New Roman"/>
+          <w:sz w:val="18"/>
+          <w:szCs w:val="20"/>
+          <w:lang w:val="en-US"/>
+        </w:rPr>
+        <w:t>does</w:t>
       </w:r>
       <w:r>
         <w:rPr>
@@ -2284,6 +2639,7 @@
         </w:rPr>
         <w:t>,</w:t>
       </w:r>
+      <w:proofErr w:type="gramEnd"/>
       <w:r>
         <w:rPr>
           <w:rFonts w:ascii="Times New Roman" w:eastAsia="Times New Roman" w:hAnsi="Times New Roman" w:cs="Times New Roman"/>
@@ -2324,7 +2680,16 @@
           <w:szCs w:val="20"/>
           <w:lang w:val="en-US"/>
         </w:rPr>
-        <w:t>2.1.</w:t>
+        <w:t>2.2</w:t>
+      </w:r>
+      <w:r>
+        <w:rPr>
+          <w:rFonts w:ascii="Times New Roman" w:eastAsia="Times New Roman" w:hAnsi="Times New Roman" w:cs="Times New Roman"/>
+          <w:i/>
+          <w:szCs w:val="20"/>
+          <w:lang w:val="en-US"/>
+        </w:rPr>
+        <w:t>.</w:t>
       </w:r>
       <w:r>
         <w:rPr>
@@ -2376,7 +2741,6 @@
           <w:id w:val="2029361643"/>
           <w:citation/>
         </w:sdtPr>
-        <w:sdtEndPr/>
         <w:sdtContent>
           <w:r>
             <w:rPr>
@@ -2431,7 +2795,27 @@
           <w:szCs w:val="20"/>
           <w:lang w:val="en-US"/>
         </w:rPr>
-        <w:t xml:space="preserve"> that is essential to add a third dimension to the pathfinding problem: time. </w:t>
+        <w:t xml:space="preserve"> that </w:t>
+      </w:r>
+      <w:proofErr w:type="gramStart"/>
+      <w:r>
+        <w:rPr>
+          <w:rFonts w:ascii="Times New Roman" w:eastAsia="Times New Roman" w:hAnsi="Times New Roman" w:cs="Times New Roman"/>
+          <w:sz w:val="18"/>
+          <w:szCs w:val="20"/>
+          <w:lang w:val="en-US"/>
+        </w:rPr>
+        <w:t>is</w:t>
+      </w:r>
+      <w:proofErr w:type="gramEnd"/>
+      <w:r>
+        <w:rPr>
+          <w:rFonts w:ascii="Times New Roman" w:eastAsia="Times New Roman" w:hAnsi="Times New Roman" w:cs="Times New Roman"/>
+          <w:sz w:val="18"/>
+          <w:szCs w:val="20"/>
+          <w:lang w:val="en-US"/>
+        </w:rPr>
+        <w:t xml:space="preserve"> essential to add a third dimension to the pathfinding problem: time. </w:t>
       </w:r>
       <w:r>
         <w:rPr>
@@ -2471,7 +2855,6 @@
           <w:id w:val="-706257373"/>
           <w:citation/>
         </w:sdtPr>
-        <w:sdtEndPr/>
         <w:sdtContent>
           <w:r>
             <w:rPr>
@@ -2575,7 +2958,6 @@
           <w:id w:val="-1914685685"/>
           <w:citation/>
         </w:sdtPr>
-        <w:sdtEndPr/>
         <w:sdtContent>
           <w:r>
             <w:rPr>
@@ -2641,6 +3023,7 @@
         </w:rPr>
         <w:t xml:space="preserve">. </w:t>
       </w:r>
+      <w:proofErr w:type="gramStart"/>
       <w:r>
         <w:rPr>
           <w:rFonts w:ascii="Times New Roman" w:eastAsia="Times New Roman" w:hAnsi="Times New Roman" w:cs="Times New Roman"/>
@@ -2684,7 +3067,17 @@
           <w:szCs w:val="20"/>
           <w:lang w:val="en-US"/>
         </w:rPr>
-        <w:t>. On a spatial map, the agent will be currently at position (x, y) while the new position will be (x, y + 1); however, on a time-space map,</w:t>
+        <w:t>.</w:t>
+      </w:r>
+      <w:proofErr w:type="gramEnd"/>
+      <w:r>
+        <w:rPr>
+          <w:rFonts w:ascii="Times New Roman" w:eastAsia="Times New Roman" w:hAnsi="Times New Roman" w:cs="Times New Roman"/>
+          <w:sz w:val="18"/>
+          <w:szCs w:val="20"/>
+          <w:lang w:val="en-US"/>
+        </w:rPr>
+        <w:t xml:space="preserve"> On a spatial map, the agent will be currently at position (x, y) while the new position will be (x, y + 1); however, on a time-space map,</w:t>
       </w:r>
       <w:r>
         <w:rPr>
@@ -2724,7 +3117,6 @@
           <w:id w:val="-976598423"/>
           <w:citation/>
         </w:sdtPr>
-        <w:sdtEndPr/>
         <w:sdtContent>
           <w:r>
             <w:rPr>
@@ -2830,7 +3222,16 @@
           <w:szCs w:val="20"/>
           <w:lang w:val="en-US"/>
         </w:rPr>
-        <w:t>2.1.</w:t>
+        <w:t>2.2</w:t>
+      </w:r>
+      <w:r>
+        <w:rPr>
+          <w:rFonts w:ascii="Times New Roman" w:eastAsia="Times New Roman" w:hAnsi="Times New Roman" w:cs="Times New Roman"/>
+          <w:i/>
+          <w:szCs w:val="20"/>
+          <w:lang w:val="en-US"/>
+        </w:rPr>
+        <w:t>.</w:t>
       </w:r>
       <w:r>
         <w:rPr>
@@ -2941,17 +3342,47 @@
           <w:szCs w:val="20"/>
           <w:lang w:val="en-US"/>
         </w:rPr>
-        <w:t xml:space="preserve">This movement is needed in case the agents needs to maintain stationary until a node is released. The pause movement can </w:t>
-      </w:r>
-      <w:r>
-        <w:rPr>
-          <w:rFonts w:ascii="Times New Roman" w:eastAsia="Times New Roman" w:hAnsi="Times New Roman" w:cs="Times New Roman"/>
-          <w:sz w:val="18"/>
-          <w:szCs w:val="20"/>
-          <w:lang w:val="en-US"/>
-        </w:rPr>
-        <w:lastRenderedPageBreak/>
-        <w:t xml:space="preserve">be described as starting at the position (x, y, t) and moving to the position (x, y, t + 1) </w:t>
+        <w:t xml:space="preserve">This movement is needed in case the </w:t>
+      </w:r>
+      <w:proofErr w:type="gramStart"/>
+      <w:r>
+        <w:rPr>
+          <w:rFonts w:ascii="Times New Roman" w:eastAsia="Times New Roman" w:hAnsi="Times New Roman" w:cs="Times New Roman"/>
+          <w:sz w:val="18"/>
+          <w:szCs w:val="20"/>
+          <w:lang w:val="en-US"/>
+        </w:rPr>
+        <w:t>agents needs</w:t>
+      </w:r>
+      <w:proofErr w:type="gramEnd"/>
+      <w:r>
+        <w:rPr>
+          <w:rFonts w:ascii="Times New Roman" w:eastAsia="Times New Roman" w:hAnsi="Times New Roman" w:cs="Times New Roman"/>
+          <w:sz w:val="18"/>
+          <w:szCs w:val="20"/>
+          <w:lang w:val="en-US"/>
+        </w:rPr>
+        <w:t xml:space="preserve"> to maintain stationary until a node is released. The pause movement can be described as starting at the position (x, y, </w:t>
+      </w:r>
+      <w:proofErr w:type="gramStart"/>
+      <w:r>
+        <w:rPr>
+          <w:rFonts w:ascii="Times New Roman" w:eastAsia="Times New Roman" w:hAnsi="Times New Roman" w:cs="Times New Roman"/>
+          <w:sz w:val="18"/>
+          <w:szCs w:val="20"/>
+          <w:lang w:val="en-US"/>
+        </w:rPr>
+        <w:t>t</w:t>
+      </w:r>
+      <w:proofErr w:type="gramEnd"/>
+      <w:r>
+        <w:rPr>
+          <w:rFonts w:ascii="Times New Roman" w:eastAsia="Times New Roman" w:hAnsi="Times New Roman" w:cs="Times New Roman"/>
+          <w:sz w:val="18"/>
+          <w:szCs w:val="20"/>
+          <w:lang w:val="en-US"/>
+        </w:rPr>
+        <w:t xml:space="preserve">) and moving to the position (x, y, t + 1) </w:t>
       </w:r>
       <w:sdt>
         <w:sdtPr>
@@ -2964,7 +3395,6 @@
           <w:id w:val="1253472703"/>
           <w:citation/>
         </w:sdtPr>
-        <w:sdtEndPr/>
         <w:sdtContent>
           <w:r>
             <w:rPr>
@@ -3052,7 +3482,16 @@
           <w:szCs w:val="20"/>
           <w:lang w:val="en-US"/>
         </w:rPr>
-        <w:t>2.1.4</w:t>
+        <w:t>2.2</w:t>
+      </w:r>
+      <w:r>
+        <w:rPr>
+          <w:rFonts w:ascii="Times New Roman" w:eastAsia="Times New Roman" w:hAnsi="Times New Roman" w:cs="Times New Roman"/>
+          <w:i/>
+          <w:szCs w:val="20"/>
+          <w:lang w:val="en-US"/>
+        </w:rPr>
+        <w:t>.4</w:t>
       </w:r>
       <w:r>
         <w:rPr>
@@ -3208,7 +3647,27 @@
           <w:szCs w:val="20"/>
           <w:lang w:val="en-US"/>
         </w:rPr>
-        <w:t xml:space="preserve"> Using a reservation table on this cooperative pathfinding algorithms is essential since it is the way how one agent can communicate to the others what nodes it is using.</w:t>
+        <w:t xml:space="preserve"> Using a reservation table on </w:t>
+      </w:r>
+      <w:proofErr w:type="gramStart"/>
+      <w:r>
+        <w:rPr>
+          <w:rFonts w:ascii="Times New Roman" w:eastAsia="Times New Roman" w:hAnsi="Times New Roman" w:cs="Times New Roman"/>
+          <w:sz w:val="18"/>
+          <w:szCs w:val="20"/>
+          <w:lang w:val="en-US"/>
+        </w:rPr>
+        <w:t>this cooperative pathfinding algorithms</w:t>
+      </w:r>
+      <w:proofErr w:type="gramEnd"/>
+      <w:r>
+        <w:rPr>
+          <w:rFonts w:ascii="Times New Roman" w:eastAsia="Times New Roman" w:hAnsi="Times New Roman" w:cs="Times New Roman"/>
+          <w:sz w:val="18"/>
+          <w:szCs w:val="20"/>
+          <w:lang w:val="en-US"/>
+        </w:rPr>
+        <w:t xml:space="preserve"> is essential since it is the way how one agent can communicate to the others what nodes it is using.</w:t>
       </w:r>
     </w:p>
     <w:p>
@@ -3367,7 +3826,17 @@
           <w:szCs w:val="20"/>
           <w:lang w:val="en-US"/>
         </w:rPr>
-        <w:t xml:space="preserve"> we can see that in color black are all the obstacle nodes, in color gray we can see normal nodes, in color blue we can see agent A, and in color green we can see agent B.</w:t>
+        <w:t xml:space="preserve"> we can see that in color </w:t>
+      </w:r>
+      <w:r>
+        <w:rPr>
+          <w:rFonts w:ascii="Times New Roman" w:eastAsia="Times New Roman" w:hAnsi="Times New Roman" w:cs="Times New Roman"/>
+          <w:sz w:val="18"/>
+          <w:szCs w:val="20"/>
+          <w:lang w:val="en-US"/>
+        </w:rPr>
+        <w:lastRenderedPageBreak/>
+        <w:t>black are all the obstacle nodes, in color gray we can see normal nodes, in color blue we can see agent A, and in color green we can see agent B.</w:t>
       </w:r>
       <w:r>
         <w:rPr>
@@ -3499,7 +3968,16 @@
           <w:szCs w:val="20"/>
           <w:lang w:val="en-US"/>
         </w:rPr>
-        <w:t>2.1.</w:t>
+        <w:t>2.2</w:t>
+      </w:r>
+      <w:r>
+        <w:rPr>
+          <w:rFonts w:ascii="Times New Roman" w:eastAsia="Times New Roman" w:hAnsi="Times New Roman" w:cs="Times New Roman"/>
+          <w:i/>
+          <w:szCs w:val="20"/>
+          <w:lang w:val="en-US"/>
+        </w:rPr>
+        <w:t>.</w:t>
       </w:r>
       <w:r>
         <w:rPr>
@@ -3560,7 +4038,6 @@
           <w:id w:val="1051577747"/>
           <w:citation/>
         </w:sdtPr>
-        <w:sdtEndPr/>
         <w:sdtContent>
           <w:r>
             <w:rPr>
@@ -3646,7 +4123,6 @@
           <w:id w:val="-998496861"/>
           <w:citation/>
         </w:sdtPr>
-        <w:sdtEndPr/>
         <w:sdtContent>
           <w:r>
             <w:rPr>
@@ -3732,7 +4208,6 @@
           <w:id w:val="-523940224"/>
           <w:citation/>
         </w:sdtPr>
-        <w:sdtEndPr/>
         <w:sdtContent>
           <w:r>
             <w:rPr>
@@ -3827,7 +4302,6 @@
           <w:id w:val="-372157126"/>
           <w:citation/>
         </w:sdtPr>
-        <w:sdtEndPr/>
         <w:sdtContent>
           <w:r>
             <w:rPr>
@@ -3930,7 +4404,16 @@
           <w:szCs w:val="20"/>
           <w:lang w:val="en-US"/>
         </w:rPr>
-        <w:t>2.1.</w:t>
+        <w:t>2.2</w:t>
+      </w:r>
+      <w:r>
+        <w:rPr>
+          <w:rFonts w:ascii="Times New Roman" w:eastAsia="Times New Roman" w:hAnsi="Times New Roman" w:cs="Times New Roman"/>
+          <w:i/>
+          <w:szCs w:val="20"/>
+          <w:lang w:val="en-US"/>
+        </w:rPr>
+        <w:t>.</w:t>
       </w:r>
       <w:r>
         <w:rPr>
@@ -3961,14 +4444,25 @@
           <w:lang w:val="en-US"/>
         </w:rPr>
       </w:pPr>
-      <w:r>
-        <w:rPr>
-          <w:rFonts w:ascii="Times New Roman" w:eastAsia="Times New Roman" w:hAnsi="Times New Roman" w:cs="Times New Roman"/>
-          <w:sz w:val="18"/>
-          <w:szCs w:val="20"/>
-          <w:lang w:val="en-US"/>
-        </w:rPr>
-        <w:t>Silvers proposes i</w:t>
+      <w:proofErr w:type="gramStart"/>
+      <w:r>
+        <w:rPr>
+          <w:rFonts w:ascii="Times New Roman" w:eastAsia="Times New Roman" w:hAnsi="Times New Roman" w:cs="Times New Roman"/>
+          <w:sz w:val="18"/>
+          <w:szCs w:val="20"/>
+          <w:lang w:val="en-US"/>
+        </w:rPr>
+        <w:t>Silvers proposes</w:t>
+      </w:r>
+      <w:proofErr w:type="gramEnd"/>
+      <w:r>
+        <w:rPr>
+          <w:rFonts w:ascii="Times New Roman" w:eastAsia="Times New Roman" w:hAnsi="Times New Roman" w:cs="Times New Roman"/>
+          <w:sz w:val="18"/>
+          <w:szCs w:val="20"/>
+          <w:lang w:val="en-US"/>
+        </w:rPr>
+        <w:t xml:space="preserve"> i</w:t>
       </w:r>
       <w:r>
         <w:rPr>
@@ -3990,7 +4484,6 @@
           <w:id w:val="-864447639"/>
           <w:citation/>
         </w:sdtPr>
-        <w:sdtEndPr/>
         <w:sdtContent>
           <w:r>
             <w:rPr>
@@ -4090,17 +4583,7 @@
           <w:szCs w:val="20"/>
           <w:lang w:val="en-US"/>
         </w:rPr>
-        <w:t xml:space="preserve">F, G and H values </w:t>
-      </w:r>
-      <w:r>
-        <w:rPr>
-          <w:rFonts w:ascii="Times New Roman" w:eastAsia="Times New Roman" w:hAnsi="Times New Roman" w:cs="Times New Roman"/>
-          <w:sz w:val="18"/>
-          <w:szCs w:val="20"/>
-          <w:lang w:val="en-US"/>
-        </w:rPr>
-        <w:lastRenderedPageBreak/>
-        <w:t xml:space="preserve">for the nodes have been calculated, we look in the closed list for the node we are calculating the heuristic for, once found, we set the value of H to the value of G obtained in the backward search. If the </w:t>
+        <w:t xml:space="preserve">F, G and H values for the nodes have been calculated, we look in the closed list for the node we are calculating the heuristic for, once found, we set the value of H to the value of G obtained in the backward search. If the </w:t>
       </w:r>
       <w:r>
         <w:rPr>
@@ -4157,7 +4640,16 @@
           <w:szCs w:val="20"/>
           <w:lang w:val="en-US"/>
         </w:rPr>
-        <w:t>2.1.</w:t>
+        <w:t>2.2</w:t>
+      </w:r>
+      <w:r>
+        <w:rPr>
+          <w:rFonts w:ascii="Times New Roman" w:eastAsia="Times New Roman" w:hAnsi="Times New Roman" w:cs="Times New Roman"/>
+          <w:i/>
+          <w:szCs w:val="20"/>
+          <w:lang w:val="en-US"/>
+        </w:rPr>
+        <w:t>.</w:t>
       </w:r>
       <w:r>
         <w:rPr>
@@ -4349,7 +4841,6 @@
           <w:id w:val="-707101310"/>
           <w:citation/>
         </w:sdtPr>
-        <w:sdtEndPr/>
         <w:sdtContent>
           <w:r>
             <w:rPr>
@@ -4771,7 +5262,17 @@
           <w:szCs w:val="20"/>
           <w:lang w:val="en-US"/>
         </w:rPr>
-        <w:t>A* will be assigned to the terminal node</w:t>
+        <w:t xml:space="preserve">A* will be </w:t>
+      </w:r>
+      <w:r>
+        <w:rPr>
+          <w:rFonts w:ascii="Times New Roman" w:eastAsia="Times New Roman" w:hAnsi="Times New Roman" w:cs="Times New Roman"/>
+          <w:sz w:val="18"/>
+          <w:szCs w:val="20"/>
+          <w:lang w:val="en-US"/>
+        </w:rPr>
+        <w:lastRenderedPageBreak/>
+        <w:t>assigned to the terminal node</w:t>
       </w:r>
       <w:r>
         <w:rPr>
@@ -4830,7 +5331,16 @@
           <w:szCs w:val="20"/>
           <w:lang w:val="en-US"/>
         </w:rPr>
-        <w:t>2.1.</w:t>
+        <w:t>2.2</w:t>
+      </w:r>
+      <w:r>
+        <w:rPr>
+          <w:rFonts w:ascii="Times New Roman" w:eastAsia="Times New Roman" w:hAnsi="Times New Roman" w:cs="Times New Roman"/>
+          <w:i/>
+          <w:szCs w:val="20"/>
+          <w:lang w:val="en-US"/>
+        </w:rPr>
+        <w:t>.</w:t>
       </w:r>
       <w:r>
         <w:rPr>
@@ -4927,7 +5437,6 @@
           <w:id w:val="-1832748445"/>
           <w:citation/>
         </w:sdtPr>
-        <w:sdtEndPr/>
         <w:sdtContent>
           <w:r>
             <w:rPr>
@@ -5063,7 +5572,27 @@
           <w:szCs w:val="20"/>
           <w:lang w:val="en-US"/>
         </w:rPr>
-        <w:t>For these reasons, an algorithm that possess real-time capabilities is the most viable option for a multi-agent pathfinding scenario. This</w:t>
+        <w:t xml:space="preserve">For these reasons, </w:t>
+      </w:r>
+      <w:proofErr w:type="gramStart"/>
+      <w:r>
+        <w:rPr>
+          <w:rFonts w:ascii="Times New Roman" w:eastAsia="Times New Roman" w:hAnsi="Times New Roman" w:cs="Times New Roman"/>
+          <w:sz w:val="18"/>
+          <w:szCs w:val="20"/>
+          <w:lang w:val="en-US"/>
+        </w:rPr>
+        <w:t>an algorithm that possess</w:t>
+      </w:r>
+      <w:proofErr w:type="gramEnd"/>
+      <w:r>
+        <w:rPr>
+          <w:rFonts w:ascii="Times New Roman" w:eastAsia="Times New Roman" w:hAnsi="Times New Roman" w:cs="Times New Roman"/>
+          <w:sz w:val="18"/>
+          <w:szCs w:val="20"/>
+          <w:lang w:val="en-US"/>
+        </w:rPr>
+        <w:t xml:space="preserve"> real-time capabilities is the most viable option for a multi-agent pathfinding scenario. This</w:t>
       </w:r>
       <w:r>
         <w:rPr>
@@ -5099,8 +5628,19 @@
           <w:szCs w:val="20"/>
           <w:lang w:val="en-US"/>
         </w:rPr>
-        <w:t>main reason</w:t>
-      </w:r>
+        <w:t xml:space="preserve">main </w:t>
+      </w:r>
+      <w:proofErr w:type="gramStart"/>
+      <w:r>
+        <w:rPr>
+          <w:rFonts w:ascii="Times New Roman" w:eastAsia="Times New Roman" w:hAnsi="Times New Roman" w:cs="Times New Roman"/>
+          <w:sz w:val="18"/>
+          <w:szCs w:val="20"/>
+          <w:lang w:val="en-US"/>
+        </w:rPr>
+        <w:t>reason</w:t>
+      </w:r>
+      <w:proofErr w:type="gramEnd"/>
       <w:r>
         <w:rPr>
           <w:rFonts w:ascii="Times New Roman" w:eastAsia="Times New Roman" w:hAnsi="Times New Roman" w:cs="Times New Roman"/>
@@ -5207,7 +5747,7 @@
           <w:szCs w:val="20"/>
           <w:lang w:val="en-US"/>
         </w:rPr>
-        <w:t>2.1.</w:t>
+        <w:t>2.2</w:t>
       </w:r>
       <w:r>
         <w:rPr>
@@ -5216,6 +5756,15 @@
           <w:szCs w:val="20"/>
           <w:lang w:val="en-US"/>
         </w:rPr>
+        <w:t>.</w:t>
+      </w:r>
+      <w:r>
+        <w:rPr>
+          <w:rFonts w:ascii="Times New Roman" w:eastAsia="Times New Roman" w:hAnsi="Times New Roman" w:cs="Times New Roman"/>
+          <w:i/>
+          <w:szCs w:val="20"/>
+          <w:lang w:val="en-US"/>
+        </w:rPr>
         <w:t>9</w:t>
       </w:r>
       <w:r>
@@ -5225,17 +5774,7 @@
           <w:szCs w:val="20"/>
           <w:lang w:val="en-US"/>
         </w:rPr>
-        <w:t xml:space="preserve"> The </w:t>
-      </w:r>
-      <w:r>
-        <w:rPr>
-          <w:rFonts w:ascii="Times New Roman" w:eastAsia="Times New Roman" w:hAnsi="Times New Roman" w:cs="Times New Roman"/>
-          <w:i/>
-          <w:szCs w:val="20"/>
-          <w:lang w:val="en-US"/>
-        </w:rPr>
-        <w:lastRenderedPageBreak/>
-        <w:t>weakness</w:t>
+        <w:t xml:space="preserve"> The weakness</w:t>
       </w:r>
     </w:p>
     <w:p>
@@ -5385,7 +5924,18 @@
           <w:szCs w:val="20"/>
           <w:lang w:val="en-US"/>
         </w:rPr>
-        <w:t>2.2 Conflict Based Search for Multi-Agent Pathfinding</w:t>
+        <w:t>2.3</w:t>
+      </w:r>
+      <w:r>
+        <w:rPr>
+          <w:rFonts w:ascii="Times New Roman" w:eastAsia="Times New Roman" w:hAnsi="Times New Roman" w:cs="Times New Roman"/>
+          <w:b/>
+          <w:kern w:val="28"/>
+          <w:sz w:val="24"/>
+          <w:szCs w:val="20"/>
+          <w:lang w:val="en-US"/>
+        </w:rPr>
+        <w:t xml:space="preserve"> Conflict Based Search for Multi-Agent Pathfinding</w:t>
       </w:r>
     </w:p>
     <w:p>
@@ -5477,7 +6027,17 @@
           <w:szCs w:val="20"/>
           <w:lang w:val="en-US"/>
         </w:rPr>
-        <w:t xml:space="preserve">is to return a set of movements for each agent, these movements must help the agents reach their destination without conflicting each other </w:t>
+        <w:t xml:space="preserve">is to return a set of movements for each agent, these </w:t>
+      </w:r>
+      <w:r>
+        <w:rPr>
+          <w:rFonts w:ascii="Times New Roman" w:eastAsia="Times New Roman" w:hAnsi="Times New Roman" w:cs="Times New Roman"/>
+          <w:sz w:val="18"/>
+          <w:szCs w:val="20"/>
+          <w:lang w:val="en-US"/>
+        </w:rPr>
+        <w:lastRenderedPageBreak/>
+        <w:t xml:space="preserve">movements must help the agents reach their destination without conflicting each other </w:t>
       </w:r>
       <w:sdt>
         <w:sdtPr>
@@ -5490,7 +6050,6 @@
           <w:id w:val="1468479255"/>
           <w:citation/>
         </w:sdtPr>
-        <w:sdtEndPr/>
         <w:sdtContent>
           <w:r>
             <w:rPr>
@@ -5575,7 +6134,16 @@
           <w:szCs w:val="20"/>
           <w:lang w:val="en-US"/>
         </w:rPr>
-        <w:t>2.2.1 The Concept</w:t>
+        <w:t>2.3</w:t>
+      </w:r>
+      <w:r>
+        <w:rPr>
+          <w:rFonts w:ascii="Times New Roman" w:eastAsia="Times New Roman" w:hAnsi="Times New Roman" w:cs="Times New Roman"/>
+          <w:i/>
+          <w:szCs w:val="20"/>
+          <w:lang w:val="en-US"/>
+        </w:rPr>
+        <w:t>.1 The Concept</w:t>
       </w:r>
     </w:p>
     <w:p>
@@ -5608,8 +6176,20 @@
           <w:szCs w:val="20"/>
           <w:lang w:val="en-US"/>
         </w:rPr>
-        <w:t>node at a specific time, and if so, paths are modified in order to satisfy the conflict encountered. To better understand this lets have an example where we have agent 1 and agent 2 pathfinding through a map. Suddenly, at time t, both agent 1 and agent 2 try to occupy the same node n. From this we can have to scenarios: whether agent 1 stays at time t in the node it was occupying at time t -1 while agent 2 moves through its route normally,</w:t>
-      </w:r>
+        <w:t xml:space="preserve">node at a specific time, and if so, paths are modified in order to satisfy the conflict encountered. To better understand this lets have an example where we have agent 1 and agent 2 pathfinding through a map. Suddenly, at time t, both agent 1 and agent 2 try to occupy the same node n. From this we can have to scenarios: whether agent 1 stays at time t in the node it was occupying at time t -1 while agent 2 moves through its route </w:t>
+      </w:r>
+      <w:proofErr w:type="gramStart"/>
+      <w:r>
+        <w:rPr>
+          <w:rFonts w:ascii="Times New Roman" w:eastAsia="Times New Roman" w:hAnsi="Times New Roman" w:cs="Times New Roman"/>
+          <w:kern w:val="28"/>
+          <w:sz w:val="18"/>
+          <w:szCs w:val="20"/>
+          <w:lang w:val="en-US"/>
+        </w:rPr>
+        <w:t>normally,</w:t>
+      </w:r>
+      <w:proofErr w:type="gramEnd"/>
       <w:r>
         <w:rPr>
           <w:rFonts w:ascii="Times New Roman" w:eastAsia="Times New Roman" w:hAnsi="Times New Roman" w:cs="Times New Roman"/>
@@ -5662,7 +6242,16 @@
           <w:szCs w:val="20"/>
           <w:lang w:val="en-US"/>
         </w:rPr>
-        <w:t>2.2.2</w:t>
+        <w:t>2.3</w:t>
+      </w:r>
+      <w:r>
+        <w:rPr>
+          <w:rFonts w:ascii="Times New Roman" w:eastAsia="Times New Roman" w:hAnsi="Times New Roman" w:cs="Times New Roman"/>
+          <w:i/>
+          <w:szCs w:val="20"/>
+          <w:lang w:val="en-US"/>
+        </w:rPr>
+        <w:t>.2</w:t>
       </w:r>
       <w:r>
         <w:rPr>
@@ -5741,7 +6330,6 @@
           <w:id w:val="-856806571"/>
           <w:citation/>
         </w:sdtPr>
-        <w:sdtEndPr/>
         <w:sdtContent>
           <w:r>
             <w:rPr>
@@ -5989,7 +6577,6 @@
           <w:szCs w:val="20"/>
           <w:lang w:val="en-US"/>
         </w:rPr>
-        <w:lastRenderedPageBreak/>
         <w:t>Consistent Solution: When all the paths of a solution are consistent.</w:t>
       </w:r>
     </w:p>
@@ -6145,7 +6732,17 @@
           <w:szCs w:val="20"/>
           <w:lang w:val="en-US"/>
         </w:rPr>
-        <w:t>Conflict (a</w:t>
+        <w:t>Conflict (</w:t>
+      </w:r>
+      <w:proofErr w:type="spellStart"/>
+      <w:r>
+        <w:rPr>
+          <w:rFonts w:ascii="Times New Roman" w:eastAsia="Times New Roman" w:hAnsi="Times New Roman" w:cs="Times New Roman"/>
+          <w:sz w:val="18"/>
+          <w:szCs w:val="20"/>
+          <w:lang w:val="en-US"/>
+        </w:rPr>
+        <w:t>a</w:t>
       </w:r>
       <w:r>
         <w:rPr>
@@ -6157,14 +6754,25 @@
         </w:rPr>
         <w:t>i</w:t>
       </w:r>
-      <w:r>
-        <w:rPr>
-          <w:rFonts w:ascii="Times New Roman" w:eastAsia="Times New Roman" w:hAnsi="Times New Roman" w:cs="Times New Roman"/>
-          <w:sz w:val="18"/>
-          <w:szCs w:val="20"/>
-          <w:lang w:val="en-US"/>
-        </w:rPr>
-        <w:t>, a</w:t>
+      <w:proofErr w:type="spellEnd"/>
+      <w:r>
+        <w:rPr>
+          <w:rFonts w:ascii="Times New Roman" w:eastAsia="Times New Roman" w:hAnsi="Times New Roman" w:cs="Times New Roman"/>
+          <w:sz w:val="18"/>
+          <w:szCs w:val="20"/>
+          <w:lang w:val="en-US"/>
+        </w:rPr>
+        <w:t xml:space="preserve">, </w:t>
+      </w:r>
+      <w:proofErr w:type="spellStart"/>
+      <w:r>
+        <w:rPr>
+          <w:rFonts w:ascii="Times New Roman" w:eastAsia="Times New Roman" w:hAnsi="Times New Roman" w:cs="Times New Roman"/>
+          <w:sz w:val="18"/>
+          <w:szCs w:val="20"/>
+          <w:lang w:val="en-US"/>
+        </w:rPr>
+        <w:t>a</w:t>
       </w:r>
       <w:r>
         <w:rPr>
@@ -6176,6 +6784,7 @@
         </w:rPr>
         <w:t>j</w:t>
       </w:r>
+      <w:proofErr w:type="spellEnd"/>
       <w:r>
         <w:rPr>
           <w:rFonts w:ascii="Times New Roman" w:eastAsia="Times New Roman" w:hAnsi="Times New Roman" w:cs="Times New Roman"/>
@@ -6192,7 +6801,17 @@
           <w:szCs w:val="20"/>
           <w:lang w:val="en-US"/>
         </w:rPr>
-        <w:t>, t): When agents a</w:t>
+        <w:t xml:space="preserve">, t): When agents </w:t>
+      </w:r>
+      <w:proofErr w:type="spellStart"/>
+      <w:r>
+        <w:rPr>
+          <w:rFonts w:ascii="Times New Roman" w:eastAsia="Times New Roman" w:hAnsi="Times New Roman" w:cs="Times New Roman"/>
+          <w:sz w:val="18"/>
+          <w:szCs w:val="20"/>
+          <w:lang w:val="en-US"/>
+        </w:rPr>
+        <w:t>a</w:t>
       </w:r>
       <w:r>
         <w:rPr>
@@ -6202,17 +6821,9 @@
           <w:vertAlign w:val="subscript"/>
           <w:lang w:val="en-US"/>
         </w:rPr>
-        <w:t xml:space="preserve">i </w:t>
-      </w:r>
-      <w:r>
-        <w:rPr>
-          <w:rFonts w:ascii="Times New Roman" w:eastAsia="Times New Roman" w:hAnsi="Times New Roman" w:cs="Times New Roman"/>
-          <w:sz w:val="18"/>
-          <w:szCs w:val="20"/>
-          <w:lang w:val="en-US"/>
-        </w:rPr>
-        <w:t>and a</w:t>
-      </w:r>
+        <w:t>i</w:t>
+      </w:r>
+      <w:proofErr w:type="spellEnd"/>
       <w:r>
         <w:rPr>
           <w:rFonts w:ascii="Times New Roman" w:eastAsia="Times New Roman" w:hAnsi="Times New Roman" w:cs="Times New Roman"/>
@@ -6221,8 +6832,38 @@
           <w:vertAlign w:val="subscript"/>
           <w:lang w:val="en-US"/>
         </w:rPr>
+        <w:t xml:space="preserve"> </w:t>
+      </w:r>
+      <w:r>
+        <w:rPr>
+          <w:rFonts w:ascii="Times New Roman" w:eastAsia="Times New Roman" w:hAnsi="Times New Roman" w:cs="Times New Roman"/>
+          <w:sz w:val="18"/>
+          <w:szCs w:val="20"/>
+          <w:lang w:val="en-US"/>
+        </w:rPr>
+        <w:t xml:space="preserve">and </w:t>
+      </w:r>
+      <w:proofErr w:type="spellStart"/>
+      <w:r>
+        <w:rPr>
+          <w:rFonts w:ascii="Times New Roman" w:eastAsia="Times New Roman" w:hAnsi="Times New Roman" w:cs="Times New Roman"/>
+          <w:sz w:val="18"/>
+          <w:szCs w:val="20"/>
+          <w:lang w:val="en-US"/>
+        </w:rPr>
+        <w:t>a</w:t>
+      </w:r>
+      <w:r>
+        <w:rPr>
+          <w:rFonts w:ascii="Times New Roman" w:eastAsia="Times New Roman" w:hAnsi="Times New Roman" w:cs="Times New Roman"/>
+          <w:sz w:val="18"/>
+          <w:szCs w:val="20"/>
+          <w:vertAlign w:val="subscript"/>
+          <w:lang w:val="en-US"/>
+        </w:rPr>
         <w:t>j</w:t>
       </w:r>
+      <w:proofErr w:type="spellEnd"/>
       <w:r>
         <w:rPr>
           <w:rFonts w:ascii="Times New Roman" w:eastAsia="Times New Roman" w:hAnsi="Times New Roman" w:cs="Times New Roman"/>
@@ -6324,7 +6965,16 @@
           <w:szCs w:val="20"/>
           <w:lang w:val="en-US"/>
         </w:rPr>
-        <w:t>2.2.</w:t>
+        <w:t>2.3</w:t>
+      </w:r>
+      <w:r>
+        <w:rPr>
+          <w:rFonts w:ascii="Times New Roman" w:eastAsia="Times New Roman" w:hAnsi="Times New Roman" w:cs="Times New Roman"/>
+          <w:i/>
+          <w:szCs w:val="20"/>
+          <w:lang w:val="en-US"/>
+        </w:rPr>
+        <w:t>.</w:t>
       </w:r>
       <w:r>
         <w:rPr>
@@ -6540,7 +7190,37 @@
           <w:szCs w:val="20"/>
           <w:lang w:val="en-US"/>
         </w:rPr>
-        <w:t>As it was explained before, there are two parts of the CBS algorithm, the high level algorithm and the low level algorithm. The high level algorithm, is the algorithm in charge of all the logic behind the management of the constraint tree, and the management and creation of the constraint nodes; while the low level algorithm is in charge of the pathfinding elements.</w:t>
+        <w:t xml:space="preserve">As it was explained before, there are two parts of the CBS algorithm, the high level algorithm and the low level </w:t>
+      </w:r>
+      <w:r>
+        <w:rPr>
+          <w:rFonts w:ascii="Times New Roman" w:eastAsia="Times New Roman" w:hAnsi="Times New Roman" w:cs="Times New Roman"/>
+          <w:sz w:val="18"/>
+          <w:szCs w:val="20"/>
+          <w:lang w:val="en-US"/>
+        </w:rPr>
+        <w:lastRenderedPageBreak/>
+        <w:t xml:space="preserve">algorithm. The high level </w:t>
+      </w:r>
+      <w:proofErr w:type="gramStart"/>
+      <w:r>
+        <w:rPr>
+          <w:rFonts w:ascii="Times New Roman" w:eastAsia="Times New Roman" w:hAnsi="Times New Roman" w:cs="Times New Roman"/>
+          <w:sz w:val="18"/>
+          <w:szCs w:val="20"/>
+          <w:lang w:val="en-US"/>
+        </w:rPr>
+        <w:t>algorithm,</w:t>
+      </w:r>
+      <w:proofErr w:type="gramEnd"/>
+      <w:r>
+        <w:rPr>
+          <w:rFonts w:ascii="Times New Roman" w:eastAsia="Times New Roman" w:hAnsi="Times New Roman" w:cs="Times New Roman"/>
+          <w:sz w:val="18"/>
+          <w:szCs w:val="20"/>
+          <w:lang w:val="en-US"/>
+        </w:rPr>
+        <w:t xml:space="preserve"> is the algorithm in charge of all the logic behind the management of the constraint tree, and the management and creation of the constraint nodes; while the low level algorithm is in charge of the pathfinding elements.</w:t>
       </w:r>
     </w:p>
     <w:p>
@@ -6572,7 +7252,16 @@
           <w:szCs w:val="20"/>
           <w:lang w:val="en-US"/>
         </w:rPr>
-        <w:t>2.2.</w:t>
+        <w:t>2.3</w:t>
+      </w:r>
+      <w:r>
+        <w:rPr>
+          <w:rFonts w:ascii="Times New Roman" w:eastAsia="Times New Roman" w:hAnsi="Times New Roman" w:cs="Times New Roman"/>
+          <w:i/>
+          <w:szCs w:val="20"/>
+          <w:lang w:val="en-US"/>
+        </w:rPr>
+        <w:t>.</w:t>
       </w:r>
       <w:r>
         <w:rPr>
@@ -6679,7 +7368,21 @@
                               <w:rPr>
                                 <w:lang w:val="en-GB"/>
                               </w:rPr>
-                              <w:t>Create an empty node, this node will be the root node of our constraint tree.</w:t>
+                              <w:t xml:space="preserve">Create an empty </w:t>
+                            </w:r>
+                            <w:proofErr w:type="gramStart"/>
+                            <w:r>
+                              <w:rPr>
+                                <w:lang w:val="en-GB"/>
+                              </w:rPr>
+                              <w:t>node,</w:t>
+                            </w:r>
+                            <w:proofErr w:type="gramEnd"/>
+                            <w:r>
+                              <w:rPr>
+                                <w:lang w:val="en-GB"/>
+                              </w:rPr>
+                              <w:t xml:space="preserve"> this node will be the root node of our constraint tree.</w:t>
                             </w:r>
                           </w:p>
                           <w:p>
@@ -7447,7 +8150,27 @@
           <w:szCs w:val="20"/>
           <w:lang w:val="en-US"/>
         </w:rPr>
-        <w:t xml:space="preserve">constraints are created. If at the end of the validation there was no conflict, this node is considered the goal node, and the solution to the problem. But, if a conflict was detected at some point, the validation must be completely halted, a conflict must be created containing all the agents that are involved in the conflict, and the location and time when the conflict occurs. If a conflict has been detected, </w:t>
+        <w:t xml:space="preserve">constraints are created. If at the end of the validation there was no conflict, this node is considered the goal node, and the solution to the problem. But, if a conflict was detected at some point, the validation must be completely </w:t>
+      </w:r>
+      <w:proofErr w:type="gramStart"/>
+      <w:r>
+        <w:rPr>
+          <w:rFonts w:ascii="Times New Roman" w:eastAsia="Times New Roman" w:hAnsi="Times New Roman" w:cs="Times New Roman"/>
+          <w:sz w:val="18"/>
+          <w:szCs w:val="20"/>
+          <w:lang w:val="en-US"/>
+        </w:rPr>
+        <w:t>halted,</w:t>
+      </w:r>
+      <w:proofErr w:type="gramEnd"/>
+      <w:r>
+        <w:rPr>
+          <w:rFonts w:ascii="Times New Roman" w:eastAsia="Times New Roman" w:hAnsi="Times New Roman" w:cs="Times New Roman"/>
+          <w:sz w:val="18"/>
+          <w:szCs w:val="20"/>
+          <w:lang w:val="en-US"/>
+        </w:rPr>
+        <w:t xml:space="preserve"> a conflict must be created containing all the agents that are involved in the conflict, and the location and time when the conflict occurs. If a conflict has been detected, </w:t>
       </w:r>
       <w:r>
         <w:rPr>
@@ -7608,7 +8331,16 @@
           <w:szCs w:val="20"/>
           <w:lang w:val="en-US"/>
         </w:rPr>
-        <w:t>2.2.</w:t>
+        <w:t>2.3</w:t>
+      </w:r>
+      <w:r>
+        <w:rPr>
+          <w:rFonts w:ascii="Times New Roman" w:eastAsia="Times New Roman" w:hAnsi="Times New Roman" w:cs="Times New Roman"/>
+          <w:i/>
+          <w:szCs w:val="20"/>
+          <w:lang w:val="en-US"/>
+        </w:rPr>
+        <w:t>.</w:t>
       </w:r>
       <w:r>
         <w:rPr>
@@ -7660,7 +8392,6 @@
           <w:id w:val="-1578279974"/>
           <w:citation/>
         </w:sdtPr>
-        <w:sdtEndPr/>
         <w:sdtContent>
           <w:r>
             <w:rPr>
@@ -7715,7 +8446,17 @@
           <w:szCs w:val="20"/>
           <w:lang w:val="en-US"/>
         </w:rPr>
-        <w:t xml:space="preserve"> using normal A*. If there are any constraints that must be taken into</w:t>
+        <w:t xml:space="preserve"> using normal A*. </w:t>
+      </w:r>
+      <w:proofErr w:type="gramStart"/>
+      <w:r>
+        <w:rPr>
+          <w:rFonts w:ascii="Times New Roman" w:eastAsia="Times New Roman" w:hAnsi="Times New Roman" w:cs="Times New Roman"/>
+          <w:sz w:val="18"/>
+          <w:szCs w:val="20"/>
+          <w:lang w:val="en-US"/>
+        </w:rPr>
+        <w:t>If there are any constraints that must be taken into</w:t>
       </w:r>
       <w:r>
         <w:rPr>
@@ -7733,17 +8474,7 @@
           <w:szCs w:val="20"/>
           <w:lang w:val="en-US"/>
         </w:rPr>
-        <w:t xml:space="preserve"> (when the current node is a child node of a </w:t>
-      </w:r>
-      <w:r>
-        <w:rPr>
-          <w:rFonts w:ascii="Times New Roman" w:eastAsia="Times New Roman" w:hAnsi="Times New Roman" w:cs="Times New Roman"/>
-          <w:sz w:val="18"/>
-          <w:szCs w:val="20"/>
-          <w:lang w:val="en-US"/>
-        </w:rPr>
-        <w:lastRenderedPageBreak/>
-        <w:t>node being expanded)</w:t>
+        <w:t xml:space="preserve"> (when the current node is a child node of a node being expanded)</w:t>
       </w:r>
       <w:r>
         <w:rPr>
@@ -7754,6 +8485,7 @@
         </w:rPr>
         <w:t>, the pathfinding uses them so the resulting path doesn´t enters in conflict with the other’s path.</w:t>
       </w:r>
+      <w:proofErr w:type="gramEnd"/>
     </w:p>
     <w:p>
       <w:pPr>
@@ -7784,7 +8516,16 @@
           <w:szCs w:val="20"/>
           <w:lang w:val="en-US"/>
         </w:rPr>
-        <w:t>2.2.</w:t>
+        <w:t>2.3</w:t>
+      </w:r>
+      <w:r>
+        <w:rPr>
+          <w:rFonts w:ascii="Times New Roman" w:eastAsia="Times New Roman" w:hAnsi="Times New Roman" w:cs="Times New Roman"/>
+          <w:i/>
+          <w:szCs w:val="20"/>
+          <w:lang w:val="en-US"/>
+        </w:rPr>
+        <w:t>.</w:t>
       </w:r>
       <w:r>
         <w:rPr>
@@ -8002,7 +8743,16 @@
           <w:szCs w:val="20"/>
           <w:lang w:val="en-US"/>
         </w:rPr>
-        <w:t>2.2.</w:t>
+        <w:t>2.3</w:t>
+      </w:r>
+      <w:r>
+        <w:rPr>
+          <w:rFonts w:ascii="Times New Roman" w:eastAsia="Times New Roman" w:hAnsi="Times New Roman" w:cs="Times New Roman"/>
+          <w:i/>
+          <w:szCs w:val="20"/>
+          <w:lang w:val="en-US"/>
+        </w:rPr>
+        <w:t>.</w:t>
       </w:r>
       <w:r>
         <w:rPr>
@@ -8077,17 +8827,7 @@
           <w:szCs w:val="20"/>
           <w:lang w:val="en-US"/>
         </w:rPr>
-        <w:t xml:space="preserve">calculating only a certain amount of steps creating a partial path; after a certain amount of steps are progressed, a new set of steps is calculated, This process repeats itself until the agent reaches the goal node. This is not the case of CBS; firstly, all the routes are pre-calculated, which means that if any change happens, the algorithm lacks the flexibility to modify the route (or even </w:t>
-      </w:r>
-      <w:r>
-        <w:rPr>
-          <w:rFonts w:ascii="Times New Roman" w:eastAsia="Times New Roman" w:hAnsi="Times New Roman" w:cs="Times New Roman"/>
-          <w:sz w:val="18"/>
-          <w:szCs w:val="20"/>
-          <w:lang w:val="en-US"/>
-        </w:rPr>
-        <w:lastRenderedPageBreak/>
-        <w:t xml:space="preserve">recalculate a whole new route). Secondly, </w:t>
+        <w:t xml:space="preserve">calculating only a certain amount of steps creating a partial path; after a certain amount of steps are progressed, a new set of steps is calculated, This process repeats itself until the agent reaches the goal node. This is not the case of CBS; firstly, all the routes are pre-calculated, which means that if any change happens, the algorithm lacks the flexibility to modify the route (or even recalculate a whole new route). Secondly, </w:t>
       </w:r>
       <w:r>
         <w:rPr>
@@ -8149,7 +8889,18 @@
           <w:szCs w:val="20"/>
           <w:lang w:val="en-US"/>
         </w:rPr>
-        <w:t>2.3 MAPP: A Scalable Multi-Agent Path Planning Algorithm</w:t>
+        <w:t>2.4</w:t>
+      </w:r>
+      <w:r>
+        <w:rPr>
+          <w:rFonts w:ascii="Times New Roman" w:eastAsia="Times New Roman" w:hAnsi="Times New Roman" w:cs="Times New Roman"/>
+          <w:b/>
+          <w:kern w:val="28"/>
+          <w:sz w:val="24"/>
+          <w:szCs w:val="20"/>
+          <w:lang w:val="en-US"/>
+        </w:rPr>
+        <w:t xml:space="preserve"> MAPP: A Scalable Multi-Agent Path Planning Algorithm</w:t>
       </w:r>
     </w:p>
     <w:p>
@@ -8174,6 +8925,7 @@
         </w:rPr>
         <w:t xml:space="preserve">Multi-Agent Path Planning (or MAPP as it will be referred from now on) is a pathfinding algorithm that identifies all the agents that participate on the map (or at least, all the agents with a solvable solution) and calculates their individual paths without the need of </w:t>
       </w:r>
+      <w:proofErr w:type="spellStart"/>
       <w:r>
         <w:rPr>
           <w:rFonts w:ascii="Times New Roman" w:eastAsia="Times New Roman" w:hAnsi="Times New Roman" w:cs="Times New Roman"/>
@@ -8184,6 +8936,7 @@
         </w:rPr>
         <w:t>replanning</w:t>
       </w:r>
+      <w:proofErr w:type="spellEnd"/>
       <w:r>
         <w:rPr>
           <w:rFonts w:ascii="Times New Roman" w:eastAsia="Times New Roman" w:hAnsi="Times New Roman" w:cs="Times New Roman"/>
@@ -8206,7 +8959,6 @@
           <w:id w:val="-1704630658"/>
           <w:citation/>
         </w:sdtPr>
-        <w:sdtEndPr/>
         <w:sdtContent>
           <w:r>
             <w:rPr>
@@ -8394,7 +9146,16 @@
           <w:szCs w:val="20"/>
           <w:lang w:val="en-US"/>
         </w:rPr>
-        <w:t>2.3.1 The concept</w:t>
+        <w:t>2.4</w:t>
+      </w:r>
+      <w:r>
+        <w:rPr>
+          <w:rFonts w:ascii="Times New Roman" w:eastAsia="Times New Roman" w:hAnsi="Times New Roman" w:cs="Times New Roman"/>
+          <w:i/>
+          <w:szCs w:val="20"/>
+          <w:lang w:val="en-US"/>
+        </w:rPr>
+        <w:t>.1 The concept</w:t>
       </w:r>
     </w:p>
     <w:p>
@@ -8447,7 +9208,84 @@
           <w:szCs w:val="18"/>
           <w:lang w:val="en-US"/>
         </w:rPr>
-        <w:t xml:space="preserve">there will be no need for replanning a route at any given point during the runtime of the algorithm (unlike Silver’s where replanning is done after a certain amount of steps, or CBS where replanning is done if any conflict is found in the map). On simple words, the algorithms gets all the agents on the map and starts calculating their paths, if during the </w:t>
+        <w:t xml:space="preserve">there will be no need for </w:t>
+      </w:r>
+      <w:proofErr w:type="spellStart"/>
+      <w:r>
+        <w:rPr>
+          <w:rFonts w:ascii="Times New Roman" w:eastAsia="Times New Roman" w:hAnsi="Times New Roman" w:cs="Times New Roman"/>
+          <w:kern w:val="28"/>
+          <w:sz w:val="18"/>
+          <w:szCs w:val="18"/>
+          <w:lang w:val="en-US"/>
+        </w:rPr>
+        <w:t>replanning</w:t>
+      </w:r>
+      <w:proofErr w:type="spellEnd"/>
+      <w:r>
+        <w:rPr>
+          <w:rFonts w:ascii="Times New Roman" w:eastAsia="Times New Roman" w:hAnsi="Times New Roman" w:cs="Times New Roman"/>
+          <w:kern w:val="28"/>
+          <w:sz w:val="18"/>
+          <w:szCs w:val="18"/>
+          <w:lang w:val="en-US"/>
+        </w:rPr>
+        <w:t xml:space="preserve"> a route at any given point </w:t>
+      </w:r>
+      <w:r>
+        <w:rPr>
+          <w:rFonts w:ascii="Times New Roman" w:eastAsia="Times New Roman" w:hAnsi="Times New Roman" w:cs="Times New Roman"/>
+          <w:kern w:val="28"/>
+          <w:sz w:val="18"/>
+          <w:szCs w:val="18"/>
+          <w:lang w:val="en-US"/>
+        </w:rPr>
+        <w:lastRenderedPageBreak/>
+        <w:t xml:space="preserve">during the runtime of the algorithm (unlike Silver’s where </w:t>
+      </w:r>
+      <w:proofErr w:type="spellStart"/>
+      <w:r>
+        <w:rPr>
+          <w:rFonts w:ascii="Times New Roman" w:eastAsia="Times New Roman" w:hAnsi="Times New Roman" w:cs="Times New Roman"/>
+          <w:kern w:val="28"/>
+          <w:sz w:val="18"/>
+          <w:szCs w:val="18"/>
+          <w:lang w:val="en-US"/>
+        </w:rPr>
+        <w:t>replanning</w:t>
+      </w:r>
+      <w:proofErr w:type="spellEnd"/>
+      <w:r>
+        <w:rPr>
+          <w:rFonts w:ascii="Times New Roman" w:eastAsia="Times New Roman" w:hAnsi="Times New Roman" w:cs="Times New Roman"/>
+          <w:kern w:val="28"/>
+          <w:sz w:val="18"/>
+          <w:szCs w:val="18"/>
+          <w:lang w:val="en-US"/>
+        </w:rPr>
+        <w:t xml:space="preserve"> is done after a certain amount of steps, or CBS where </w:t>
+      </w:r>
+      <w:proofErr w:type="spellStart"/>
+      <w:r>
+        <w:rPr>
+          <w:rFonts w:ascii="Times New Roman" w:eastAsia="Times New Roman" w:hAnsi="Times New Roman" w:cs="Times New Roman"/>
+          <w:kern w:val="28"/>
+          <w:sz w:val="18"/>
+          <w:szCs w:val="18"/>
+          <w:lang w:val="en-US"/>
+        </w:rPr>
+        <w:t>replanning</w:t>
+      </w:r>
+      <w:proofErr w:type="spellEnd"/>
+      <w:r>
+        <w:rPr>
+          <w:rFonts w:ascii="Times New Roman" w:eastAsia="Times New Roman" w:hAnsi="Times New Roman" w:cs="Times New Roman"/>
+          <w:kern w:val="28"/>
+          <w:sz w:val="18"/>
+          <w:szCs w:val="18"/>
+          <w:lang w:val="en-US"/>
+        </w:rPr>
+        <w:t xml:space="preserve"> is done if any conflict is found in the map). On simple words, the algorithms gets all the agents on the map and starts calculating their paths, if during the </w:t>
       </w:r>
       <w:r>
         <w:rPr>
@@ -8551,7 +9389,7 @@
           <w:szCs w:val="20"/>
           <w:lang w:val="en-US"/>
         </w:rPr>
-        <w:t>2.3.</w:t>
+        <w:t>2.4</w:t>
       </w:r>
       <w:r>
         <w:rPr>
@@ -8560,6 +9398,15 @@
           <w:szCs w:val="20"/>
           <w:lang w:val="en-US"/>
         </w:rPr>
+        <w:t>.</w:t>
+      </w:r>
+      <w:r>
+        <w:rPr>
+          <w:rFonts w:ascii="Times New Roman" w:eastAsia="Times New Roman" w:hAnsi="Times New Roman" w:cs="Times New Roman"/>
+          <w:i/>
+          <w:szCs w:val="20"/>
+          <w:lang w:val="en-US"/>
+        </w:rPr>
         <w:t>2</w:t>
       </w:r>
       <w:r>
@@ -8571,6 +9418,7 @@
         </w:rPr>
         <w:t xml:space="preserve"> </w:t>
       </w:r>
+      <w:proofErr w:type="spellStart"/>
       <w:r>
         <w:rPr>
           <w:rFonts w:ascii="Times New Roman" w:eastAsia="Times New Roman" w:hAnsi="Times New Roman" w:cs="Times New Roman"/>
@@ -8580,6 +9428,7 @@
         </w:rPr>
         <w:t>Slidable</w:t>
       </w:r>
+      <w:proofErr w:type="spellEnd"/>
     </w:p>
     <w:p>
       <w:pPr>
@@ -8602,7 +9451,51 @@
           <w:szCs w:val="18"/>
           <w:lang w:val="en-US"/>
         </w:rPr>
-        <w:t>In order to understand the two parts that conform the MAPP algorithm, it is important to explain what the term Slidable means.</w:t>
+        <w:t xml:space="preserve">In order to understand the two parts that </w:t>
+      </w:r>
+      <w:proofErr w:type="gramStart"/>
+      <w:r>
+        <w:rPr>
+          <w:rFonts w:ascii="Times New Roman" w:eastAsia="Times New Roman" w:hAnsi="Times New Roman" w:cs="Times New Roman"/>
+          <w:kern w:val="28"/>
+          <w:sz w:val="18"/>
+          <w:szCs w:val="18"/>
+          <w:lang w:val="en-US"/>
+        </w:rPr>
+        <w:t>conform</w:t>
+      </w:r>
+      <w:proofErr w:type="gramEnd"/>
+      <w:r>
+        <w:rPr>
+          <w:rFonts w:ascii="Times New Roman" w:eastAsia="Times New Roman" w:hAnsi="Times New Roman" w:cs="Times New Roman"/>
+          <w:kern w:val="28"/>
+          <w:sz w:val="18"/>
+          <w:szCs w:val="18"/>
+          <w:lang w:val="en-US"/>
+        </w:rPr>
+        <w:t xml:space="preserve"> the MAPP algorithm, it is important to explain what the term </w:t>
+      </w:r>
+      <w:proofErr w:type="spellStart"/>
+      <w:r>
+        <w:rPr>
+          <w:rFonts w:ascii="Times New Roman" w:eastAsia="Times New Roman" w:hAnsi="Times New Roman" w:cs="Times New Roman"/>
+          <w:kern w:val="28"/>
+          <w:sz w:val="18"/>
+          <w:szCs w:val="18"/>
+          <w:lang w:val="en-US"/>
+        </w:rPr>
+        <w:t>Slidable</w:t>
+      </w:r>
+      <w:proofErr w:type="spellEnd"/>
+      <w:r>
+        <w:rPr>
+          <w:rFonts w:ascii="Times New Roman" w:eastAsia="Times New Roman" w:hAnsi="Times New Roman" w:cs="Times New Roman"/>
+          <w:kern w:val="28"/>
+          <w:sz w:val="18"/>
+          <w:szCs w:val="18"/>
+          <w:lang w:val="en-US"/>
+        </w:rPr>
+        <w:t xml:space="preserve"> means.</w:t>
       </w:r>
       <w:r>
         <w:rPr>
@@ -8622,8 +9515,20 @@
           <w:szCs w:val="18"/>
           <w:lang w:val="en-US"/>
         </w:rPr>
-        <w:t xml:space="preserve"> Boeta</w:t>
-      </w:r>
+        <w:t xml:space="preserve"> </w:t>
+      </w:r>
+      <w:proofErr w:type="spellStart"/>
+      <w:r>
+        <w:rPr>
+          <w:rFonts w:ascii="Times New Roman" w:eastAsia="Times New Roman" w:hAnsi="Times New Roman" w:cs="Times New Roman"/>
+          <w:kern w:val="28"/>
+          <w:sz w:val="18"/>
+          <w:szCs w:val="18"/>
+          <w:lang w:val="en-US"/>
+        </w:rPr>
+        <w:t>Boeta</w:t>
+      </w:r>
+      <w:proofErr w:type="spellEnd"/>
       <w:r>
         <w:rPr>
           <w:rFonts w:ascii="Times New Roman" w:eastAsia="Times New Roman" w:hAnsi="Times New Roman" w:cs="Times New Roman"/>
@@ -8642,7 +9547,29 @@
           <w:szCs w:val="18"/>
           <w:lang w:val="en-US"/>
         </w:rPr>
-        <w:t xml:space="preserve"> define a Slidable agent (on their paper it is described as unit, but to maintain a consistency it will still be refe</w:t>
+        <w:t xml:space="preserve"> define a </w:t>
+      </w:r>
+      <w:proofErr w:type="spellStart"/>
+      <w:r>
+        <w:rPr>
+          <w:rFonts w:ascii="Times New Roman" w:eastAsia="Times New Roman" w:hAnsi="Times New Roman" w:cs="Times New Roman"/>
+          <w:kern w:val="28"/>
+          <w:sz w:val="18"/>
+          <w:szCs w:val="18"/>
+          <w:lang w:val="en-US"/>
+        </w:rPr>
+        <w:t>Slidable</w:t>
+      </w:r>
+      <w:proofErr w:type="spellEnd"/>
+      <w:r>
+        <w:rPr>
+          <w:rFonts w:ascii="Times New Roman" w:eastAsia="Times New Roman" w:hAnsi="Times New Roman" w:cs="Times New Roman"/>
+          <w:kern w:val="28"/>
+          <w:sz w:val="18"/>
+          <w:szCs w:val="18"/>
+          <w:lang w:val="en-US"/>
+        </w:rPr>
+        <w:t xml:space="preserve"> agent (on their paper it is described as unit, but to maintain a consistency it will still be refe</w:t>
       </w:r>
       <w:r>
         <w:rPr>
@@ -8676,7 +9603,6 @@
           <w:id w:val="-1533184183"/>
           <w:citation/>
         </w:sdtPr>
-        <w:sdtEndPr/>
         <w:sdtContent>
           <w:r>
             <w:rPr>
@@ -8757,7 +9683,29 @@
           <w:szCs w:val="18"/>
           <w:lang w:val="en-US"/>
         </w:rPr>
-        <w:t xml:space="preserve">The principle of alternate connectivity is described by Wang &amp; Boeta, 2011 as for every 3 consecutive nodes in the path of an agent (except the last 3 nodes, the ones that lead to the destination) there must be a </w:t>
+        <w:t xml:space="preserve">The principle of alternate connectivity is described by Wang &amp; </w:t>
+      </w:r>
+      <w:proofErr w:type="spellStart"/>
+      <w:r>
+        <w:rPr>
+          <w:rFonts w:ascii="Times New Roman" w:eastAsia="Times New Roman" w:hAnsi="Times New Roman" w:cs="Times New Roman"/>
+          <w:kern w:val="28"/>
+          <w:sz w:val="18"/>
+          <w:szCs w:val="18"/>
+          <w:lang w:val="en-US"/>
+        </w:rPr>
+        <w:t>Boeta</w:t>
+      </w:r>
+      <w:proofErr w:type="spellEnd"/>
+      <w:r>
+        <w:rPr>
+          <w:rFonts w:ascii="Times New Roman" w:eastAsia="Times New Roman" w:hAnsi="Times New Roman" w:cs="Times New Roman"/>
+          <w:kern w:val="28"/>
+          <w:sz w:val="18"/>
+          <w:szCs w:val="18"/>
+          <w:lang w:val="en-US"/>
+        </w:rPr>
+        <w:t xml:space="preserve">, 2011 as for every 3 consecutive nodes in the path of an agent (except the last 3 nodes, the ones that lead to the destination) there must be a </w:t>
       </w:r>
       <w:r>
         <w:rPr>
@@ -8801,7 +9749,6 @@
           <w:id w:val="-2003029860"/>
           <w:citation/>
         </w:sdtPr>
-        <w:sdtEndPr/>
         <w:sdtContent>
           <w:r>
             <w:rPr>
@@ -8886,7 +9833,6 @@
           <w:id w:val="1432398898"/>
           <w:citation/>
         </w:sdtPr>
-        <w:sdtEndPr/>
         <w:sdtContent>
           <w:r>
             <w:rPr>
@@ -8970,7 +9916,29 @@
           <w:szCs w:val="18"/>
           <w:lang w:val="en-US"/>
         </w:rPr>
-        <w:t>The second characteristic of a slidable agent is initial blank. This characteristic simply states that the first node of the path of an agent must be an empty node.</w:t>
+        <w:t xml:space="preserve">The second characteristic of a </w:t>
+      </w:r>
+      <w:proofErr w:type="spellStart"/>
+      <w:r>
+        <w:rPr>
+          <w:rFonts w:ascii="Times New Roman" w:eastAsia="Times New Roman" w:hAnsi="Times New Roman" w:cs="Times New Roman"/>
+          <w:kern w:val="28"/>
+          <w:sz w:val="18"/>
+          <w:szCs w:val="18"/>
+          <w:lang w:val="en-US"/>
+        </w:rPr>
+        <w:t>slidable</w:t>
+      </w:r>
+      <w:proofErr w:type="spellEnd"/>
+      <w:r>
+        <w:rPr>
+          <w:rFonts w:ascii="Times New Roman" w:eastAsia="Times New Roman" w:hAnsi="Times New Roman" w:cs="Times New Roman"/>
+          <w:kern w:val="28"/>
+          <w:sz w:val="18"/>
+          <w:szCs w:val="18"/>
+          <w:lang w:val="en-US"/>
+        </w:rPr>
+        <w:t xml:space="preserve"> agent is initial blank. This characteristic simply states that the first node of the path of an agent must be an empty node.</w:t>
       </w:r>
     </w:p>
     <w:p>
@@ -9017,7 +9985,6 @@
           <w:id w:val="433099095"/>
           <w:citation/>
         </w:sdtPr>
-        <w:sdtEndPr/>
         <w:sdtContent>
           <w:r>
             <w:rPr>
@@ -9102,7 +10069,6 @@
           <w:id w:val="1435710780"/>
           <w:citation/>
         </w:sdtPr>
-        <w:sdtEndPr/>
         <w:sdtContent>
           <w:r>
             <w:rPr>
@@ -9443,7 +10409,7 @@
           <w:szCs w:val="20"/>
           <w:lang w:val="en-US"/>
         </w:rPr>
-        <w:t xml:space="preserve">2.3.3 Path </w:t>
+        <w:t>2.4</w:t>
       </w:r>
       <w:r>
         <w:rPr>
@@ -9452,8 +10418,7 @@
           <w:szCs w:val="20"/>
           <w:lang w:val="en-US"/>
         </w:rPr>
-        <w:lastRenderedPageBreak/>
-        <w:t>computation</w:t>
+        <w:t>.3 Path computation</w:t>
       </w:r>
     </w:p>
     <w:p>
@@ -9546,17 +10511,39 @@
           <w:szCs w:val="18"/>
           <w:lang w:val="en-US"/>
         </w:rPr>
-        <w:t xml:space="preserve"> if such path exists, the node is added to the open list</w:t>
-      </w:r>
-      <w:r>
-        <w:rPr>
-          <w:rFonts w:ascii="Times New Roman" w:eastAsia="Times New Roman" w:hAnsi="Times New Roman" w:cs="Times New Roman"/>
-          <w:kern w:val="28"/>
-          <w:sz w:val="18"/>
-          <w:szCs w:val="18"/>
-          <w:lang w:val="en-US"/>
-        </w:rPr>
-        <w:t>, otherwise, the node is discarded</w:t>
+        <w:t xml:space="preserve"> if such path exists, the node is added to the open </w:t>
+      </w:r>
+      <w:proofErr w:type="gramStart"/>
+      <w:r>
+        <w:rPr>
+          <w:rFonts w:ascii="Times New Roman" w:eastAsia="Times New Roman" w:hAnsi="Times New Roman" w:cs="Times New Roman"/>
+          <w:kern w:val="28"/>
+          <w:sz w:val="18"/>
+          <w:szCs w:val="18"/>
+          <w:lang w:val="en-US"/>
+        </w:rPr>
+        <w:t>list</w:t>
+      </w:r>
+      <w:r>
+        <w:rPr>
+          <w:rFonts w:ascii="Times New Roman" w:eastAsia="Times New Roman" w:hAnsi="Times New Roman" w:cs="Times New Roman"/>
+          <w:kern w:val="28"/>
+          <w:sz w:val="18"/>
+          <w:szCs w:val="18"/>
+          <w:lang w:val="en-US"/>
+        </w:rPr>
+        <w:t>,</w:t>
+      </w:r>
+      <w:proofErr w:type="gramEnd"/>
+      <w:r>
+        <w:rPr>
+          <w:rFonts w:ascii="Times New Roman" w:eastAsia="Times New Roman" w:hAnsi="Times New Roman" w:cs="Times New Roman"/>
+          <w:kern w:val="28"/>
+          <w:sz w:val="18"/>
+          <w:szCs w:val="18"/>
+          <w:lang w:val="en-US"/>
+        </w:rPr>
+        <w:t xml:space="preserve"> otherwise, the node is discarded</w:t>
       </w:r>
       <w:r>
         <w:rPr>
@@ -9650,7 +10637,17 @@
           <w:szCs w:val="20"/>
           <w:lang w:val="en-US"/>
         </w:rPr>
-        <w:t>2.3.4 Agent Progression</w:t>
+        <w:lastRenderedPageBreak/>
+        <w:t>2.4</w:t>
+      </w:r>
+      <w:r>
+        <w:rPr>
+          <w:rFonts w:ascii="Times New Roman" w:eastAsia="Times New Roman" w:hAnsi="Times New Roman" w:cs="Times New Roman"/>
+          <w:i/>
+          <w:szCs w:val="20"/>
+          <w:lang w:val="en-US"/>
+        </w:rPr>
+        <w:t>.4 Agent Progression</w:t>
       </w:r>
     </w:p>
     <w:p>
@@ -9673,7 +10670,29 @@
           <w:szCs w:val="18"/>
           <w:lang w:val="en-US"/>
         </w:rPr>
-        <w:t xml:space="preserve">The way the agents in a map move depends on their priority. The priority of the agents is set by the order in which the agents move. The first agent to move is the one with the highest priority, the second element is the one with the second highest priority and so on. The priority can’t be set only by the order of the elements, according to </w:t>
+        <w:t xml:space="preserve">The way the agents in a map move depends on their priority. The priority of the agents is set by the order in which the agents move. The first agent to move is the one with the highest </w:t>
+      </w:r>
+      <w:proofErr w:type="gramStart"/>
+      <w:r>
+        <w:rPr>
+          <w:rFonts w:ascii="Times New Roman" w:eastAsia="Times New Roman" w:hAnsi="Times New Roman" w:cs="Times New Roman"/>
+          <w:kern w:val="28"/>
+          <w:sz w:val="18"/>
+          <w:szCs w:val="18"/>
+          <w:lang w:val="en-US"/>
+        </w:rPr>
+        <w:t>priority,</w:t>
+      </w:r>
+      <w:proofErr w:type="gramEnd"/>
+      <w:r>
+        <w:rPr>
+          <w:rFonts w:ascii="Times New Roman" w:eastAsia="Times New Roman" w:hAnsi="Times New Roman" w:cs="Times New Roman"/>
+          <w:kern w:val="28"/>
+          <w:sz w:val="18"/>
+          <w:szCs w:val="18"/>
+          <w:lang w:val="en-US"/>
+        </w:rPr>
+        <w:t xml:space="preserve"> the second element is the one with the second highest priority and so on. The priority can’t be set only by the order of the elements, according to </w:t>
       </w:r>
       <w:sdt>
         <w:sdtPr>
@@ -9687,7 +10706,6 @@
           <w:id w:val="180952186"/>
           <w:citation/>
         </w:sdtPr>
-        <w:sdtEndPr/>
         <w:sdtContent>
           <w:r>
             <w:rPr>
@@ -9812,7 +10830,6 @@
           <w:id w:val="-1550071256"/>
           <w:citation/>
         </w:sdtPr>
-        <w:sdtEndPr/>
         <w:sdtContent>
           <w:r>
             <w:rPr>
@@ -10063,7 +11080,6 @@
           <w:id w:val="538937148"/>
           <w:citation/>
         </w:sdtPr>
-        <w:sdtEndPr/>
         <w:sdtContent>
           <w:r>
             <w:rPr>
@@ -10247,7 +11263,25 @@
                                 <w:sz w:val="18"/>
                                 <w:szCs w:val="18"/>
                               </w:rPr>
-                              <w:t>If the current node is not part of the path, do nothing, this agent was moved by a higher priority agent.</w:t>
+                              <w:t xml:space="preserve">If the current node is not part of the path, </w:t>
+                            </w:r>
+                            <w:proofErr w:type="gramStart"/>
+                            <w:r>
+                              <w:rPr>
+                                <w:rFonts w:ascii="Times New Roman" w:hAnsi="Times New Roman" w:cs="Times New Roman"/>
+                                <w:sz w:val="18"/>
+                                <w:szCs w:val="18"/>
+                              </w:rPr>
+                              <w:t>do</w:t>
+                            </w:r>
+                            <w:proofErr w:type="gramEnd"/>
+                            <w:r>
+                              <w:rPr>
+                                <w:rFonts w:ascii="Times New Roman" w:hAnsi="Times New Roman" w:cs="Times New Roman"/>
+                                <w:sz w:val="18"/>
+                                <w:szCs w:val="18"/>
+                              </w:rPr>
+                              <w:t xml:space="preserve"> nothing, this agent was moved by a higher priority agent.</w:t>
                             </w:r>
                           </w:p>
                           <w:p>
@@ -10821,108 +11855,118 @@
           <w:szCs w:val="18"/>
           <w:lang w:val="en-US"/>
         </w:rPr>
+        <w:t>As it can be perceived from the algorithm, an agent can move to their next node only if the next node is empty or if it is being occupied by a lower priority element</w:t>
+      </w:r>
+      <w:r>
+        <w:rPr>
+          <w:rFonts w:ascii="Times New Roman" w:eastAsia="Times New Roman" w:hAnsi="Times New Roman" w:cs="Times New Roman"/>
+          <w:kern w:val="28"/>
+          <w:sz w:val="18"/>
+          <w:szCs w:val="18"/>
+          <w:lang w:val="en-US"/>
+        </w:rPr>
+        <w:t xml:space="preserve"> (</w:t>
+      </w:r>
+      <w:r>
+        <w:rPr>
+          <w:rFonts w:ascii="Times New Roman" w:eastAsia="Times New Roman" w:hAnsi="Times New Roman" w:cs="Times New Roman"/>
+          <w:kern w:val="28"/>
+          <w:sz w:val="18"/>
+          <w:szCs w:val="18"/>
+          <w:lang w:val="en-US"/>
+        </w:rPr>
+        <w:t>if so, the lower priority agent is moved to an alternate path, so that the higher prio</w:t>
+      </w:r>
+      <w:r>
+        <w:rPr>
+          <w:rFonts w:ascii="Times New Roman" w:eastAsia="Times New Roman" w:hAnsi="Times New Roman" w:cs="Times New Roman"/>
+          <w:kern w:val="28"/>
+          <w:sz w:val="18"/>
+          <w:szCs w:val="18"/>
+          <w:lang w:val="en-US"/>
+        </w:rPr>
+        <w:t xml:space="preserve">rity agent can </w:t>
+      </w:r>
+      <w:r>
+        <w:rPr>
+          <w:rFonts w:ascii="Times New Roman" w:eastAsia="Times New Roman" w:hAnsi="Times New Roman" w:cs="Times New Roman"/>
+          <w:kern w:val="28"/>
+          <w:sz w:val="18"/>
+          <w:szCs w:val="18"/>
+          <w:lang w:val="en-US"/>
+        </w:rPr>
+        <w:t>occupy this</w:t>
+      </w:r>
+      <w:r>
+        <w:rPr>
+          <w:rFonts w:ascii="Times New Roman" w:eastAsia="Times New Roman" w:hAnsi="Times New Roman" w:cs="Times New Roman"/>
+          <w:kern w:val="28"/>
+          <w:sz w:val="18"/>
+          <w:szCs w:val="18"/>
+          <w:lang w:val="en-US"/>
+        </w:rPr>
+        <w:t xml:space="preserve"> node). It can also be appreciated that if the next node of an agent is part of the private zone of a higher priority agent, then the agent must wait at its current </w:t>
+      </w:r>
+      <w:r>
+        <w:rPr>
+          <w:rFonts w:ascii="Times New Roman" w:eastAsia="Times New Roman" w:hAnsi="Times New Roman" w:cs="Times New Roman"/>
+          <w:kern w:val="28"/>
+          <w:sz w:val="18"/>
+          <w:szCs w:val="18"/>
+          <w:lang w:val="en-US"/>
+        </w:rPr>
+        <w:t>node</w:t>
+      </w:r>
+      <w:r>
+        <w:rPr>
+          <w:rFonts w:ascii="Times New Roman" w:eastAsia="Times New Roman" w:hAnsi="Times New Roman" w:cs="Times New Roman"/>
+          <w:kern w:val="28"/>
+          <w:sz w:val="18"/>
+          <w:szCs w:val="18"/>
+          <w:lang w:val="en-US"/>
+        </w:rPr>
+        <w:t xml:space="preserve"> until the next node is unoccupied. </w:t>
+      </w:r>
+      <w:r>
+        <w:rPr>
+          <w:rFonts w:ascii="Times New Roman" w:eastAsia="Times New Roman" w:hAnsi="Times New Roman" w:cs="Times New Roman"/>
+          <w:kern w:val="28"/>
+          <w:sz w:val="18"/>
+          <w:szCs w:val="18"/>
+          <w:lang w:val="en-US"/>
+        </w:rPr>
+        <w:t>It</w:t>
+      </w:r>
+      <w:r>
+        <w:rPr>
+          <w:rFonts w:ascii="Times New Roman" w:eastAsia="Times New Roman" w:hAnsi="Times New Roman" w:cs="Times New Roman"/>
+          <w:kern w:val="28"/>
+          <w:sz w:val="18"/>
+          <w:szCs w:val="18"/>
+          <w:lang w:val="en-US"/>
+        </w:rPr>
+        <w:t xml:space="preserve"> can also </w:t>
+      </w:r>
+      <w:r>
+        <w:rPr>
+          <w:rFonts w:ascii="Times New Roman" w:eastAsia="Times New Roman" w:hAnsi="Times New Roman" w:cs="Times New Roman"/>
+          <w:kern w:val="28"/>
+          <w:sz w:val="18"/>
+          <w:szCs w:val="18"/>
+          <w:lang w:val="en-US"/>
+        </w:rPr>
+        <w:t xml:space="preserve">be </w:t>
+      </w:r>
+      <w:r>
+        <w:rPr>
+          <w:rFonts w:ascii="Times New Roman" w:eastAsia="Times New Roman" w:hAnsi="Times New Roman" w:cs="Times New Roman"/>
+          <w:kern w:val="28"/>
+          <w:sz w:val="18"/>
+          <w:szCs w:val="18"/>
+          <w:lang w:val="en-US"/>
+        </w:rPr>
         <w:lastRenderedPageBreak/>
-        <w:t>As it can be perceived from the algorithm, an agent can move to their next node only if the next node is empty or if it is being occupied by a lower priority element</w:t>
-      </w:r>
-      <w:r>
-        <w:rPr>
-          <w:rFonts w:ascii="Times New Roman" w:eastAsia="Times New Roman" w:hAnsi="Times New Roman" w:cs="Times New Roman"/>
-          <w:kern w:val="28"/>
-          <w:sz w:val="18"/>
-          <w:szCs w:val="18"/>
-          <w:lang w:val="en-US"/>
-        </w:rPr>
-        <w:t xml:space="preserve"> (</w:t>
-      </w:r>
-      <w:r>
-        <w:rPr>
-          <w:rFonts w:ascii="Times New Roman" w:eastAsia="Times New Roman" w:hAnsi="Times New Roman" w:cs="Times New Roman"/>
-          <w:kern w:val="28"/>
-          <w:sz w:val="18"/>
-          <w:szCs w:val="18"/>
-          <w:lang w:val="en-US"/>
-        </w:rPr>
-        <w:t>if so, the lower priority agent is moved to an alternate path, so that the higher prio</w:t>
-      </w:r>
-      <w:r>
-        <w:rPr>
-          <w:rFonts w:ascii="Times New Roman" w:eastAsia="Times New Roman" w:hAnsi="Times New Roman" w:cs="Times New Roman"/>
-          <w:kern w:val="28"/>
-          <w:sz w:val="18"/>
-          <w:szCs w:val="18"/>
-          <w:lang w:val="en-US"/>
-        </w:rPr>
-        <w:t xml:space="preserve">rity agent can </w:t>
-      </w:r>
-      <w:r>
-        <w:rPr>
-          <w:rFonts w:ascii="Times New Roman" w:eastAsia="Times New Roman" w:hAnsi="Times New Roman" w:cs="Times New Roman"/>
-          <w:kern w:val="28"/>
-          <w:sz w:val="18"/>
-          <w:szCs w:val="18"/>
-          <w:lang w:val="en-US"/>
-        </w:rPr>
-        <w:t>occupy this</w:t>
-      </w:r>
-      <w:r>
-        <w:rPr>
-          <w:rFonts w:ascii="Times New Roman" w:eastAsia="Times New Roman" w:hAnsi="Times New Roman" w:cs="Times New Roman"/>
-          <w:kern w:val="28"/>
-          <w:sz w:val="18"/>
-          <w:szCs w:val="18"/>
-          <w:lang w:val="en-US"/>
-        </w:rPr>
-        <w:t xml:space="preserve"> node). It can also be appreciated that if the next node of an agent is part of the private zone of a higher priority agent, then the agent must wait at its current </w:t>
-      </w:r>
-      <w:r>
-        <w:rPr>
-          <w:rFonts w:ascii="Times New Roman" w:eastAsia="Times New Roman" w:hAnsi="Times New Roman" w:cs="Times New Roman"/>
-          <w:kern w:val="28"/>
-          <w:sz w:val="18"/>
-          <w:szCs w:val="18"/>
-          <w:lang w:val="en-US"/>
-        </w:rPr>
-        <w:t>node</w:t>
-      </w:r>
-      <w:r>
-        <w:rPr>
-          <w:rFonts w:ascii="Times New Roman" w:eastAsia="Times New Roman" w:hAnsi="Times New Roman" w:cs="Times New Roman"/>
-          <w:kern w:val="28"/>
-          <w:sz w:val="18"/>
-          <w:szCs w:val="18"/>
-          <w:lang w:val="en-US"/>
-        </w:rPr>
-        <w:t xml:space="preserve"> until the next node is unoccupied. </w:t>
-      </w:r>
-      <w:r>
-        <w:rPr>
-          <w:rFonts w:ascii="Times New Roman" w:eastAsia="Times New Roman" w:hAnsi="Times New Roman" w:cs="Times New Roman"/>
-          <w:kern w:val="28"/>
-          <w:sz w:val="18"/>
-          <w:szCs w:val="18"/>
-          <w:lang w:val="en-US"/>
-        </w:rPr>
-        <w:t>It</w:t>
-      </w:r>
-      <w:r>
-        <w:rPr>
-          <w:rFonts w:ascii="Times New Roman" w:eastAsia="Times New Roman" w:hAnsi="Times New Roman" w:cs="Times New Roman"/>
-          <w:kern w:val="28"/>
-          <w:sz w:val="18"/>
-          <w:szCs w:val="18"/>
-          <w:lang w:val="en-US"/>
-        </w:rPr>
-        <w:t xml:space="preserve"> can also </w:t>
-      </w:r>
-      <w:r>
-        <w:rPr>
-          <w:rFonts w:ascii="Times New Roman" w:eastAsia="Times New Roman" w:hAnsi="Times New Roman" w:cs="Times New Roman"/>
-          <w:kern w:val="28"/>
-          <w:sz w:val="18"/>
-          <w:szCs w:val="18"/>
-          <w:lang w:val="en-US"/>
-        </w:rPr>
-        <w:t>be appreciated</w:t>
+        <w:t>appreciated</w:t>
       </w:r>
       <w:r>
         <w:rPr>
@@ -10966,7 +12010,16 @@
           <w:szCs w:val="20"/>
           <w:lang w:val="en-US"/>
         </w:rPr>
-        <w:t>2.3.5 Repositioning</w:t>
+        <w:t>2.4</w:t>
+      </w:r>
+      <w:r>
+        <w:rPr>
+          <w:rFonts w:ascii="Times New Roman" w:eastAsia="Times New Roman" w:hAnsi="Times New Roman" w:cs="Times New Roman"/>
+          <w:i/>
+          <w:szCs w:val="20"/>
+          <w:lang w:val="en-US"/>
+        </w:rPr>
+        <w:t>.5 Repositioning</w:t>
       </w:r>
     </w:p>
     <w:p>
@@ -11189,7 +12242,29 @@
           <w:szCs w:val="18"/>
           <w:lang w:val="en-US"/>
         </w:rPr>
-        <w:t>, or if the actual position of an agent is part of the path, but the next position is occupied by another agent (or is part of some other private zone). In this cases, repositioning is used to leave the agents on a well-positioned place before the next progression step</w:t>
+        <w:t xml:space="preserve">, or if the actual position of an agent is part of the path, but the next position is occupied by another agent (or is part of some other private zone). In </w:t>
+      </w:r>
+      <w:proofErr w:type="gramStart"/>
+      <w:r>
+        <w:rPr>
+          <w:rFonts w:ascii="Times New Roman" w:eastAsia="Times New Roman" w:hAnsi="Times New Roman" w:cs="Times New Roman"/>
+          <w:kern w:val="28"/>
+          <w:sz w:val="18"/>
+          <w:szCs w:val="18"/>
+          <w:lang w:val="en-US"/>
+        </w:rPr>
+        <w:t>this cases</w:t>
+      </w:r>
+      <w:proofErr w:type="gramEnd"/>
+      <w:r>
+        <w:rPr>
+          <w:rFonts w:ascii="Times New Roman" w:eastAsia="Times New Roman" w:hAnsi="Times New Roman" w:cs="Times New Roman"/>
+          <w:kern w:val="28"/>
+          <w:sz w:val="18"/>
+          <w:szCs w:val="18"/>
+          <w:lang w:val="en-US"/>
+        </w:rPr>
+        <w:t>, repositioning is used to leave the agents on a well-positioned place before the next progression step</w:t>
       </w:r>
       <w:r>
         <w:rPr>
@@ -11213,7 +12288,6 @@
           <w:id w:val="-612819268"/>
           <w:citation/>
         </w:sdtPr>
-        <w:sdtEndPr/>
         <w:sdtContent>
           <w:r>
             <w:rPr>
@@ -11308,7 +12382,6 @@
           <w:id w:val="1722099885"/>
           <w:citation/>
         </w:sdtPr>
-        <w:sdtEndPr/>
         <w:sdtContent>
           <w:r>
             <w:rPr>
@@ -11443,7 +12516,16 @@
           <w:szCs w:val="20"/>
           <w:lang w:val="en-US"/>
         </w:rPr>
-        <w:t>2.3.6</w:t>
+        <w:t>2.4</w:t>
+      </w:r>
+      <w:r>
+        <w:rPr>
+          <w:rFonts w:ascii="Times New Roman" w:eastAsia="Times New Roman" w:hAnsi="Times New Roman" w:cs="Times New Roman"/>
+          <w:i/>
+          <w:szCs w:val="20"/>
+          <w:lang w:val="en-US"/>
+        </w:rPr>
+        <w:t>.6</w:t>
       </w:r>
       <w:r>
         <w:rPr>
@@ -11865,7 +12947,16 @@
           <w:szCs w:val="20"/>
           <w:lang w:val="en-US"/>
         </w:rPr>
-        <w:t>2.3.7</w:t>
+        <w:t>2.4</w:t>
+      </w:r>
+      <w:r>
+        <w:rPr>
+          <w:rFonts w:ascii="Times New Roman" w:eastAsia="Times New Roman" w:hAnsi="Times New Roman" w:cs="Times New Roman"/>
+          <w:i/>
+          <w:szCs w:val="20"/>
+          <w:lang w:val="en-US"/>
+        </w:rPr>
+        <w:t>.7</w:t>
       </w:r>
       <w:r>
         <w:rPr>
@@ -11957,18 +13048,7 @@
           <w:szCs w:val="18"/>
           <w:lang w:val="en-US"/>
         </w:rPr>
-        <w:t xml:space="preserve">calculated individually, and modified according </w:t>
-      </w:r>
-      <w:r>
-        <w:rPr>
-          <w:rFonts w:ascii="Times New Roman" w:eastAsia="Times New Roman" w:hAnsi="Times New Roman" w:cs="Times New Roman"/>
-          <w:kern w:val="28"/>
-          <w:sz w:val="18"/>
-          <w:szCs w:val="18"/>
-          <w:lang w:val="en-US"/>
-        </w:rPr>
-        <w:lastRenderedPageBreak/>
-        <w:t xml:space="preserve">the constraints and conflicts detected. On MAPP, the paths </w:t>
+        <w:t xml:space="preserve">calculated individually, and modified according the constraints and conflicts detected. On MAPP, the paths </w:t>
       </w:r>
       <w:r>
         <w:rPr>
@@ -12021,7 +13101,62 @@
           <w:szCs w:val="18"/>
           <w:lang w:val="en-US"/>
         </w:rPr>
-        <w:t xml:space="preserve">priority. CBS doesn’t use the priority element, when two elements try to occupy the same node at the same time, two Constraint Nodes are created, each one containing the two different scenarios where either one agent or the other agent occupies the node first. Once these nodes has been calculated, the cheapest option is selected. </w:t>
+        <w:t xml:space="preserve">priority. CBS doesn’t use the priority element, when two elements try to occupy the same node at the same </w:t>
+      </w:r>
+      <w:proofErr w:type="gramStart"/>
+      <w:r>
+        <w:rPr>
+          <w:rFonts w:ascii="Times New Roman" w:eastAsia="Times New Roman" w:hAnsi="Times New Roman" w:cs="Times New Roman"/>
+          <w:kern w:val="28"/>
+          <w:sz w:val="18"/>
+          <w:szCs w:val="18"/>
+          <w:lang w:val="en-US"/>
+        </w:rPr>
+        <w:t>time,</w:t>
+      </w:r>
+      <w:proofErr w:type="gramEnd"/>
+      <w:r>
+        <w:rPr>
+          <w:rFonts w:ascii="Times New Roman" w:eastAsia="Times New Roman" w:hAnsi="Times New Roman" w:cs="Times New Roman"/>
+          <w:kern w:val="28"/>
+          <w:sz w:val="18"/>
+          <w:szCs w:val="18"/>
+          <w:lang w:val="en-US"/>
+        </w:rPr>
+        <w:t xml:space="preserve"> two Constraint Nodes are created, each one containing the two different scenarios where either one agent </w:t>
+      </w:r>
+      <w:r>
+        <w:rPr>
+          <w:rFonts w:ascii="Times New Roman" w:eastAsia="Times New Roman" w:hAnsi="Times New Roman" w:cs="Times New Roman"/>
+          <w:kern w:val="28"/>
+          <w:sz w:val="18"/>
+          <w:szCs w:val="18"/>
+          <w:lang w:val="en-US"/>
+        </w:rPr>
+        <w:lastRenderedPageBreak/>
+        <w:t xml:space="preserve">or the other agent occupies the node first. Once </w:t>
+      </w:r>
+      <w:proofErr w:type="gramStart"/>
+      <w:r>
+        <w:rPr>
+          <w:rFonts w:ascii="Times New Roman" w:eastAsia="Times New Roman" w:hAnsi="Times New Roman" w:cs="Times New Roman"/>
+          <w:kern w:val="28"/>
+          <w:sz w:val="18"/>
+          <w:szCs w:val="18"/>
+          <w:lang w:val="en-US"/>
+        </w:rPr>
+        <w:t>these nodes has</w:t>
+      </w:r>
+      <w:proofErr w:type="gramEnd"/>
+      <w:r>
+        <w:rPr>
+          <w:rFonts w:ascii="Times New Roman" w:eastAsia="Times New Roman" w:hAnsi="Times New Roman" w:cs="Times New Roman"/>
+          <w:kern w:val="28"/>
+          <w:sz w:val="18"/>
+          <w:szCs w:val="18"/>
+          <w:lang w:val="en-US"/>
+        </w:rPr>
+        <w:t xml:space="preserve"> been calculated, the cheapest option is selected. </w:t>
       </w:r>
     </w:p>
     <w:p>
@@ -12167,7 +13302,6 @@
           <w:id w:val="1443804088"/>
           <w:citation/>
         </w:sdtPr>
-        <w:sdtEndPr/>
         <w:sdtContent>
           <w:r>
             <w:rPr>
@@ -12271,7 +13405,6 @@
           <w:id w:val="-2027859971"/>
           <w:citation/>
         </w:sdtPr>
-        <w:sdtEndPr/>
         <w:sdtContent>
           <w:r>
             <w:rPr>
@@ -12357,7 +13490,6 @@
           <w:id w:val="1384826591"/>
           <w:citation/>
         </w:sdtPr>
-        <w:sdtEndPr/>
         <w:sdtContent>
           <w:r>
             <w:rPr>
@@ -12590,7 +13722,6 @@
           <w:id w:val="1317913727"/>
           <w:citation/>
         </w:sdtPr>
-        <w:sdtEndPr/>
         <w:sdtContent>
           <w:r>
             <w:rPr>
@@ -12957,17 +14088,7 @@
           <w:szCs w:val="18"/>
           <w:lang w:val="en-US"/>
         </w:rPr>
-        <w:t xml:space="preserve">comparison between this new </w:t>
-      </w:r>
-      <w:r>
-        <w:rPr>
-          <w:rFonts w:ascii="Times New Roman" w:hAnsi="Times New Roman" w:cs="Times New Roman"/>
-          <w:sz w:val="18"/>
-          <w:szCs w:val="18"/>
-          <w:lang w:val="en-US"/>
-        </w:rPr>
-        <w:lastRenderedPageBreak/>
-        <w:t xml:space="preserve">algorithm </w:t>
+        <w:t xml:space="preserve">comparison between this new algorithm </w:t>
       </w:r>
       <w:r>
         <w:rPr>
@@ -13006,8 +14127,14 @@
         <w:keepNext/>
       </w:pPr>
       <w:r>
-        <w:t>Table1. Comparison between the desired algorithm, and the previously described algorithms.</w:t>
-      </w:r>
+        <w:lastRenderedPageBreak/>
+        <w:t xml:space="preserve">Table1. </w:t>
+      </w:r>
+      <w:proofErr w:type="gramStart"/>
+      <w:r>
+        <w:t>Comparison between the desired algorithm, and the previously described algorithms.</w:t>
+      </w:r>
+      <w:proofErr w:type="gramEnd"/>
     </w:p>
     <w:p>
       <w:pPr>
@@ -13477,7 +14604,27 @@
           <w:szCs w:val="18"/>
           <w:lang w:val="en-US" w:eastAsia="en-AU"/>
         </w:rPr>
-        <w:t>s algorithm. The results of these weeks of work was having a code base to start working on the project.</w:t>
+        <w:t xml:space="preserve">s algorithm. The </w:t>
+      </w:r>
+      <w:proofErr w:type="gramStart"/>
+      <w:r>
+        <w:rPr>
+          <w:rFonts w:ascii="Times New Roman" w:hAnsi="Times New Roman" w:cs="Times New Roman"/>
+          <w:sz w:val="18"/>
+          <w:szCs w:val="18"/>
+          <w:lang w:val="en-US" w:eastAsia="en-AU"/>
+        </w:rPr>
+        <w:t>results of these weeks of work was</w:t>
+      </w:r>
+      <w:proofErr w:type="gramEnd"/>
+      <w:r>
+        <w:rPr>
+          <w:rFonts w:ascii="Times New Roman" w:hAnsi="Times New Roman" w:cs="Times New Roman"/>
+          <w:sz w:val="18"/>
+          <w:szCs w:val="18"/>
+          <w:lang w:val="en-US" w:eastAsia="en-AU"/>
+        </w:rPr>
+        <w:t xml:space="preserve"> having a code base to start working on the project.</w:t>
       </w:r>
     </w:p>
     <w:p>
@@ -13651,17 +14798,7 @@
           <w:szCs w:val="18"/>
           <w:lang w:val="en-US" w:eastAsia="en-AU"/>
         </w:rPr>
-        <w:t xml:space="preserve">” test cases where highlighted and used in the </w:t>
-      </w:r>
-      <w:r>
-        <w:rPr>
-          <w:rFonts w:ascii="Times New Roman" w:hAnsi="Times New Roman" w:cs="Times New Roman"/>
-          <w:sz w:val="18"/>
-          <w:szCs w:val="18"/>
-          <w:lang w:val="en-US" w:eastAsia="en-AU"/>
-        </w:rPr>
-        <w:lastRenderedPageBreak/>
-        <w:t>detection algorithm. As the result of these weeks of work, the detection algorithm was working.</w:t>
+        <w:t>” test cases where highlighted and used in the detection algorithm. As the result of these weeks of work, the detection algorithm was working.</w:t>
       </w:r>
     </w:p>
     <w:p>
@@ -13682,7 +14819,17 @@
           <w:szCs w:val="18"/>
           <w:lang w:val="en-US" w:eastAsia="en-AU"/>
         </w:rPr>
-        <w:t xml:space="preserve">The next weeks of work, where based on working on making Silver’s algorithm and CBS collaborate in order to solve the detected problems. The code base still contains a relevant amount of bugs, since CBS and Silver’s </w:t>
+        <w:t xml:space="preserve">The next weeks of work, where based on working on making Silver’s algorithm and CBS collaborate in order to solve the </w:t>
+      </w:r>
+      <w:r>
+        <w:rPr>
+          <w:rFonts w:ascii="Times New Roman" w:hAnsi="Times New Roman" w:cs="Times New Roman"/>
+          <w:sz w:val="18"/>
+          <w:szCs w:val="18"/>
+          <w:lang w:val="en-US" w:eastAsia="en-AU"/>
+        </w:rPr>
+        <w:lastRenderedPageBreak/>
+        <w:t xml:space="preserve">detected problems. The code base still contains a relevant amount of bugs, since CBS and Silver’s </w:t>
       </w:r>
       <w:r>
         <w:rPr>
@@ -13705,6 +14852,7 @@
           <w:lang w:val="en-US" w:eastAsia="en-AU"/>
         </w:rPr>
       </w:pPr>
+      <w:proofErr w:type="gramStart"/>
       <w:r>
         <w:rPr>
           <w:rFonts w:ascii="Times New Roman" w:hAnsi="Times New Roman" w:cs="Times New Roman"/>
@@ -13712,7 +14860,17 @@
           <w:szCs w:val="18"/>
           <w:lang w:val="en-US" w:eastAsia="en-AU"/>
         </w:rPr>
-        <w:t xml:space="preserve">Throughout all the steps of development that where described previously, many small areas of improvement were detected in code of both algorithms; this lead to various corrections done to the code in order for the code to run faster and more efficiently. </w:t>
+        <w:t>Throughout all the steps of development that where described previously, many small areas of improvement were detected in code of both algorithms; this lead to various corrections done to the code in order for the code to run faster and more efficiently.</w:t>
+      </w:r>
+      <w:proofErr w:type="gramEnd"/>
+      <w:r>
+        <w:rPr>
+          <w:rFonts w:ascii="Times New Roman" w:hAnsi="Times New Roman" w:cs="Times New Roman"/>
+          <w:sz w:val="18"/>
+          <w:szCs w:val="18"/>
+          <w:lang w:val="en-US" w:eastAsia="en-AU"/>
+        </w:rPr>
+        <w:t xml:space="preserve"> </w:t>
       </w:r>
     </w:p>
     <w:p>
@@ -13826,8 +14984,9 @@
           <w:szCs w:val="18"/>
           <w:lang w:val="en-US" w:eastAsia="en-AU"/>
         </w:rPr>
-        <w:t xml:space="preserve"> a just-in-time algorithm that works efficiently, no matter the size of map or the number of agent</w:t>
-      </w:r>
+        <w:t xml:space="preserve"> a just-in-time algorithm that works efficiently, no matter the size of map or the number of </w:t>
+      </w:r>
+      <w:proofErr w:type="gramStart"/>
       <w:r>
         <w:rPr>
           <w:rFonts w:ascii="Times New Roman" w:hAnsi="Times New Roman" w:cs="Times New Roman"/>
@@ -13835,8 +14994,18 @@
           <w:szCs w:val="18"/>
           <w:lang w:val="en-US" w:eastAsia="en-AU"/>
         </w:rPr>
+        <w:t>agent</w:t>
+      </w:r>
+      <w:r>
+        <w:rPr>
+          <w:rFonts w:ascii="Times New Roman" w:hAnsi="Times New Roman" w:cs="Times New Roman"/>
+          <w:sz w:val="18"/>
+          <w:szCs w:val="18"/>
+          <w:lang w:val="en-US" w:eastAsia="en-AU"/>
+        </w:rPr>
         <w:t>s</w:t>
       </w:r>
+      <w:proofErr w:type="gramEnd"/>
       <w:r>
         <w:rPr>
           <w:rFonts w:ascii="Times New Roman" w:hAnsi="Times New Roman" w:cs="Times New Roman"/>
@@ -14650,19 +15819,7 @@
                 <w:sz w:val="18"/>
                 <w:szCs w:val="18"/>
               </w:rPr>
-              <w:t xml:space="preserve">Artificial and </w:t>
-            </w:r>
-            <w:r>
-              <w:rPr>
-                <w:rFonts w:ascii="Times New Roman" w:hAnsi="Times New Roman" w:cs="Times New Roman"/>
-                <w:i/>
-                <w:iCs/>
-                <w:noProof/>
-                <w:sz w:val="18"/>
-                <w:szCs w:val="18"/>
-              </w:rPr>
-              <w:lastRenderedPageBreak/>
-              <w:t>Computational Intelligence in Games</w:t>
+              <w:t>Artificial and Computational Intelligence in Games</w:t>
             </w:r>
             <w:r>
               <w:rPr>
@@ -16944,7 +18101,7 @@
       </b:Author>
     </b:Author>
     <b:JournalName>International Journal of Computer Science and Network Security</b:JournalName>
-    <b:RefOrder>3</b:RefOrder>
+    <b:RefOrder>2</b:RefOrder>
   </b:Source>
   <b:Source>
     <b:Tag>Sto99</b:Tag>
@@ -16969,7 +18126,7 @@
     <b:MonthAccessed>June</b:MonthAccessed>
     <b:DayAccessed>16</b:DayAccessed>
     <b:URL>http://www.gamasutra.com/view/feature/131724/smart_move_intelligent_.php?page=4</b:URL>
-    <b:RefOrder>2</b:RefOrder>
+    <b:RefOrder>3</b:RefOrder>
   </b:Source>
   <b:Source>
     <b:Tag>Sil05</b:Tag>
@@ -17143,7 +18300,7 @@
 </file>
 
 <file path=customXml/itemProps1.xml><?xml version="1.0" encoding="utf-8"?>
-<ds:datastoreItem xmlns:ds="http://schemas.openxmlformats.org/officeDocument/2006/customXml" ds:itemID="{ECCEBF80-654A-4E31-B24C-991B759F64BF}">
+<ds:datastoreItem xmlns:ds="http://schemas.openxmlformats.org/officeDocument/2006/customXml" ds:itemID="{940AF40E-FD3F-4940-94A2-D5F6793E422D}">
   <ds:schemaRefs>
     <ds:schemaRef ds:uri="http://schemas.openxmlformats.org/officeDocument/2006/bibliography"/>
   </ds:schemaRefs>

</xml_diff>